<commit_message>
Assignment 2 - Question 4 Rename file names
</commit_message>
<xml_diff>
--- a/Assignment/Assignment 2/Distributed Systems - Assignment 2 Devan Shah 100428864.docx
+++ b/Assignment/Assignment 2/Distributed Systems - Assignment 2 Devan Shah 100428864.docx
@@ -52,7 +52,7 @@
                         <pic:cNvPicPr/>
                       </pic:nvPicPr>
                       <pic:blipFill>
-                        <a:blip r:embed="rId5" cstate="print">
+                        <a:blip r:embed="rId6" cstate="print">
                           <a:duotone>
                             <a:schemeClr val="accent1">
                               <a:shade val="45000"/>
@@ -307,28 +307,12 @@
                                   </w:rPr>
                                   <w:t xml:space="preserve">Submitted to: </w:t>
                                 </w:r>
-                                <w:proofErr w:type="spellStart"/>
                                 <w:r>
                                   <w:rPr>
                                     <w:sz w:val="44"/>
                                   </w:rPr>
-                                  <w:t>Weina</w:t>
+                                  <w:t>Weina ma &amp; Ying Zu</w:t>
                                 </w:r>
-                                <w:proofErr w:type="spellEnd"/>
-                                <w:r>
-                                  <w:rPr>
-                                    <w:sz w:val="44"/>
-                                  </w:rPr>
-                                  <w:t xml:space="preserve"> ma &amp; Ying </w:t>
-                                </w:r>
-                                <w:proofErr w:type="spellStart"/>
-                                <w:r>
-                                  <w:rPr>
-                                    <w:sz w:val="44"/>
-                                  </w:rPr>
-                                  <w:t>Zu</w:t>
-                                </w:r>
-                                <w:proofErr w:type="spellEnd"/>
                               </w:p>
                               <w:p>
                                 <w:pPr>
@@ -417,28 +401,12 @@
                             </w:rPr>
                             <w:t xml:space="preserve">Submitted to: </w:t>
                           </w:r>
-                          <w:proofErr w:type="spellStart"/>
                           <w:r>
                             <w:rPr>
                               <w:sz w:val="44"/>
                             </w:rPr>
-                            <w:t>Weina</w:t>
+                            <w:t>Weina ma &amp; Ying Zu</w:t>
                           </w:r>
-                          <w:proofErr w:type="spellEnd"/>
-                          <w:r>
-                            <w:rPr>
-                              <w:sz w:val="44"/>
-                            </w:rPr>
-                            <w:t xml:space="preserve"> ma &amp; Ying </w:t>
-                          </w:r>
-                          <w:proofErr w:type="spellStart"/>
-                          <w:r>
-                            <w:rPr>
-                              <w:sz w:val="44"/>
-                            </w:rPr>
-                            <w:t>Zu</w:t>
-                          </w:r>
-                          <w:proofErr w:type="spellEnd"/>
                         </w:p>
                         <w:p>
                           <w:pPr>
@@ -478,7 +446,7 @@
                         <pic:cNvPicPr/>
                       </pic:nvPicPr>
                       <pic:blipFill>
-                        <a:blip r:embed="rId6" cstate="print">
+                        <a:blip r:embed="rId7" cstate="print">
                           <a:duotone>
                             <a:schemeClr val="accent1">
                               <a:shade val="45000"/>
@@ -532,15 +500,11 @@
         <w:spacing w:after="0" w:line="240" w:lineRule="auto"/>
         <w:rPr>
           <w:rFonts w:ascii="TimesNewRomanPSMT" w:hAnsi="TimesNewRomanPSMT" w:cs="TimesNewRomanPSMT"/>
-          <w:sz w:val="24"/>
-          <w:szCs w:val="24"/>
-        </w:rPr>
-      </w:pPr>
-      <w:r>
-        <w:rPr>
-          <w:rFonts w:ascii="TimesNewRomanPSMT" w:hAnsi="TimesNewRomanPSMT" w:cs="TimesNewRomanPSMT"/>
-          <w:sz w:val="24"/>
-          <w:szCs w:val="24"/>
+        </w:rPr>
+      </w:pPr>
+      <w:r>
+        <w:rPr>
+          <w:rFonts w:ascii="TimesNewRomanPSMT" w:hAnsi="TimesNewRomanPSMT" w:cs="TimesNewRomanPSMT"/>
         </w:rPr>
         <w:lastRenderedPageBreak/>
         <w:t xml:space="preserve">(a) </w:t>
@@ -548,72 +512,91 @@
       <w:r>
         <w:rPr>
           <w:rFonts w:ascii="TimesNewRomanPSMT" w:hAnsi="TimesNewRomanPSMT" w:cs="TimesNewRomanPSMT"/>
-          <w:sz w:val="24"/>
-          <w:szCs w:val="24"/>
         </w:rPr>
         <w:t>Outline a scheme to solve the problem of dropped messages in IP multicast. Use message</w:t>
       </w:r>
       <w:r>
         <w:rPr>
           <w:rFonts w:ascii="TimesNewRomanPSMT" w:hAnsi="TimesNewRomanPSMT" w:cs="TimesNewRomanPSMT"/>
-          <w:sz w:val="24"/>
-          <w:szCs w:val="24"/>
         </w:rPr>
         <w:t xml:space="preserve"> </w:t>
       </w:r>
       <w:r>
         <w:rPr>
           <w:rFonts w:ascii="TimesNewRomanPSMT" w:hAnsi="TimesNewRomanPSMT" w:cs="TimesNewRomanPSMT"/>
-          <w:sz w:val="24"/>
-          <w:szCs w:val="24"/>
         </w:rPr>
         <w:t>retransmissions. You should assume that (1) there may be multiple senders, (2) only a small</w:t>
       </w:r>
       <w:r>
         <w:rPr>
           <w:rFonts w:ascii="TimesNewRomanPSMT" w:hAnsi="TimesNewRomanPSMT" w:cs="TimesNewRomanPSMT"/>
-          <w:sz w:val="24"/>
-          <w:szCs w:val="24"/>
         </w:rPr>
         <w:t xml:space="preserve"> </w:t>
       </w:r>
       <w:r>
         <w:rPr>
           <w:rFonts w:ascii="TimesNewRomanPSMT" w:hAnsi="TimesNewRomanPSMT" w:cs="TimesNewRomanPSMT"/>
-          <w:sz w:val="24"/>
-          <w:szCs w:val="24"/>
         </w:rPr>
         <w:t>fraction of messages are dropped, (3) recipients may not necessarily send a message within any</w:t>
       </w:r>
       <w:r>
         <w:rPr>
           <w:rFonts w:ascii="TimesNewRomanPSMT" w:hAnsi="TimesNewRomanPSMT" w:cs="TimesNewRomanPSMT"/>
-          <w:sz w:val="24"/>
-          <w:szCs w:val="24"/>
         </w:rPr>
         <w:t xml:space="preserve"> </w:t>
       </w:r>
       <w:r>
         <w:rPr>
           <w:rFonts w:ascii="TimesNewRomanPSMT" w:hAnsi="TimesNewRomanPSMT" w:cs="TimesNewRomanPSMT"/>
-          <w:sz w:val="24"/>
-          <w:szCs w:val="24"/>
         </w:rPr>
         <w:t xml:space="preserve">particular time limit, (4) messages not dropped arrive in sender order. </w:t>
       </w:r>
       <w:r>
         <w:rPr>
           <w:rFonts w:ascii="TimesNewRomanPSMT" w:hAnsi="TimesNewRomanPSMT" w:cs="TimesNewRomanPSMT"/>
-          <w:sz w:val="24"/>
-          <w:szCs w:val="24"/>
-        </w:rPr>
-        <w:t xml:space="preserve">                                              </w:t>
-      </w:r>
-      <w:r>
-        <w:rPr>
-          <w:rFonts w:ascii="TimesNewRomanPSMT" w:hAnsi="TimesNewRomanPSMT" w:cs="TimesNewRomanPSMT"/>
-          <w:sz w:val="24"/>
-          <w:szCs w:val="24"/>
+        </w:rPr>
+        <w:t xml:space="preserve">                                       </w:t>
+      </w:r>
+      <w:r>
+        <w:rPr>
+          <w:rFonts w:ascii="TimesNewRomanPSMT" w:hAnsi="TimesNewRomanPSMT" w:cs="TimesNewRomanPSMT"/>
+        </w:rPr>
+        <w:tab/>
+      </w:r>
+      <w:r>
+        <w:rPr>
+          <w:rFonts w:ascii="TimesNewRomanPSMT" w:hAnsi="TimesNewRomanPSMT" w:cs="TimesNewRomanPSMT"/>
+        </w:rPr>
+        <w:tab/>
+      </w:r>
+      <w:r>
+        <w:rPr>
+          <w:rFonts w:ascii="TimesNewRomanPSMT" w:hAnsi="TimesNewRomanPSMT" w:cs="TimesNewRomanPSMT"/>
+        </w:rPr>
+        <w:tab/>
+      </w:r>
+      <w:r>
+        <w:rPr>
+          <w:rFonts w:ascii="TimesNewRomanPSMT" w:hAnsi="TimesNewRomanPSMT" w:cs="TimesNewRomanPSMT"/>
+        </w:rPr>
+        <w:tab/>
+      </w:r>
+      <w:r>
+        <w:rPr>
+          <w:rFonts w:ascii="TimesNewRomanPSMT" w:hAnsi="TimesNewRomanPSMT" w:cs="TimesNewRomanPSMT"/>
+        </w:rPr>
+        <w:tab/>
+        <w:t xml:space="preserve">            </w:t>
+      </w:r>
+      <w:r>
+        <w:rPr>
+          <w:rFonts w:ascii="TimesNewRomanPSMT" w:hAnsi="TimesNewRomanPSMT" w:cs="TimesNewRomanPSMT"/>
+        </w:rPr>
+        <w:t xml:space="preserve">       </w:t>
+      </w:r>
+      <w:r>
+        <w:rPr>
+          <w:rFonts w:ascii="TimesNewRomanPSMT" w:hAnsi="TimesNewRomanPSMT" w:cs="TimesNewRomanPSMT"/>
         </w:rPr>
         <w:t>[5]</w:t>
       </w:r>
@@ -627,8 +610,6 @@
         <w:spacing w:after="0" w:line="240" w:lineRule="auto"/>
         <w:rPr>
           <w:rFonts w:ascii="TimesNewRomanPSMT" w:hAnsi="TimesNewRomanPSMT" w:cs="TimesNewRomanPSMT"/>
-          <w:sz w:val="24"/>
-          <w:szCs w:val="24"/>
         </w:rPr>
       </w:pPr>
     </w:p>
@@ -641,113 +622,83 @@
         <w:spacing w:after="0" w:line="240" w:lineRule="auto"/>
         <w:rPr>
           <w:rFonts w:ascii="TimesNewRomanPSMT" w:hAnsi="TimesNewRomanPSMT" w:cs="TimesNewRomanPSMT"/>
-          <w:sz w:val="24"/>
-          <w:szCs w:val="24"/>
-        </w:rPr>
-      </w:pPr>
-      <w:bookmarkStart w:id="0" w:name="_GoBack"/>
-      <w:bookmarkEnd w:id="0"/>
-      <w:r>
-        <w:rPr>
-          <w:rFonts w:ascii="TimesNewRomanPSMT" w:hAnsi="TimesNewRomanPSMT" w:cs="TimesNewRomanPSMT"/>
-          <w:sz w:val="24"/>
-          <w:szCs w:val="24"/>
+        </w:rPr>
+      </w:pPr>
+      <w:r>
+        <w:rPr>
+          <w:rFonts w:ascii="TimesNewRomanPSMT" w:hAnsi="TimesNewRomanPSMT" w:cs="TimesNewRomanPSMT"/>
         </w:rPr>
         <w:t>(b) Does your solution in part (a) differ from the definition of reliable multicast? If so, explain</w:t>
       </w:r>
       <w:r>
         <w:rPr>
           <w:rFonts w:ascii="TimesNewRomanPSMT" w:hAnsi="TimesNewRomanPSMT" w:cs="TimesNewRomanPSMT"/>
-          <w:sz w:val="24"/>
-          <w:szCs w:val="24"/>
         </w:rPr>
         <w:t xml:space="preserve"> </w:t>
       </w:r>
       <w:r>
         <w:rPr>
           <w:rFonts w:ascii="TimesNewRomanPSMT" w:hAnsi="TimesNewRomanPSMT" w:cs="TimesNewRomanPSMT"/>
-          <w:sz w:val="24"/>
-          <w:szCs w:val="24"/>
         </w:rPr>
         <w:t>how.</w:t>
       </w:r>
       <w:r>
         <w:rPr>
           <w:rFonts w:ascii="TimesNewRomanPSMT" w:hAnsi="TimesNewRomanPSMT" w:cs="TimesNewRomanPSMT"/>
-          <w:sz w:val="24"/>
-          <w:szCs w:val="24"/>
-        </w:rPr>
-        <w:t xml:space="preserve"> </w:t>
-      </w:r>
-      <w:r>
-        <w:rPr>
-          <w:rFonts w:ascii="TimesNewRomanPSMT" w:hAnsi="TimesNewRomanPSMT" w:cs="TimesNewRomanPSMT"/>
-          <w:sz w:val="24"/>
-          <w:szCs w:val="24"/>
-        </w:rPr>
-        <w:t xml:space="preserve">                </w:t>
-      </w:r>
-      <w:r>
-        <w:rPr>
-          <w:rFonts w:ascii="TimesNewRomanPSMT" w:hAnsi="TimesNewRomanPSMT" w:cs="TimesNewRomanPSMT"/>
-          <w:sz w:val="24"/>
-          <w:szCs w:val="24"/>
+        </w:rPr>
+        <w:t xml:space="preserve">                 </w:t>
+      </w:r>
+      <w:r>
+        <w:rPr>
+          <w:rFonts w:ascii="TimesNewRomanPSMT" w:hAnsi="TimesNewRomanPSMT" w:cs="TimesNewRomanPSMT"/>
         </w:rPr>
         <w:tab/>
       </w:r>
       <w:r>
         <w:rPr>
           <w:rFonts w:ascii="TimesNewRomanPSMT" w:hAnsi="TimesNewRomanPSMT" w:cs="TimesNewRomanPSMT"/>
-          <w:sz w:val="24"/>
-          <w:szCs w:val="24"/>
         </w:rPr>
         <w:tab/>
       </w:r>
       <w:r>
         <w:rPr>
           <w:rFonts w:ascii="TimesNewRomanPSMT" w:hAnsi="TimesNewRomanPSMT" w:cs="TimesNewRomanPSMT"/>
-          <w:sz w:val="24"/>
-          <w:szCs w:val="24"/>
         </w:rPr>
         <w:tab/>
       </w:r>
       <w:r>
         <w:rPr>
           <w:rFonts w:ascii="TimesNewRomanPSMT" w:hAnsi="TimesNewRomanPSMT" w:cs="TimesNewRomanPSMT"/>
-          <w:sz w:val="24"/>
-          <w:szCs w:val="24"/>
         </w:rPr>
         <w:tab/>
       </w:r>
       <w:r>
         <w:rPr>
           <w:rFonts w:ascii="TimesNewRomanPSMT" w:hAnsi="TimesNewRomanPSMT" w:cs="TimesNewRomanPSMT"/>
-          <w:sz w:val="24"/>
-          <w:szCs w:val="24"/>
         </w:rPr>
         <w:tab/>
       </w:r>
       <w:r>
         <w:rPr>
           <w:rFonts w:ascii="TimesNewRomanPSMT" w:hAnsi="TimesNewRomanPSMT" w:cs="TimesNewRomanPSMT"/>
-          <w:sz w:val="24"/>
-          <w:szCs w:val="24"/>
         </w:rPr>
         <w:tab/>
       </w:r>
       <w:r>
         <w:rPr>
           <w:rFonts w:ascii="TimesNewRomanPSMT" w:hAnsi="TimesNewRomanPSMT" w:cs="TimesNewRomanPSMT"/>
-          <w:sz w:val="24"/>
-          <w:szCs w:val="24"/>
         </w:rPr>
         <w:tab/>
       </w:r>
       <w:r>
         <w:rPr>
           <w:rFonts w:ascii="TimesNewRomanPSMT" w:hAnsi="TimesNewRomanPSMT" w:cs="TimesNewRomanPSMT"/>
-          <w:sz w:val="24"/>
-          <w:szCs w:val="24"/>
+        </w:rPr>
+        <w:t xml:space="preserve">           </w:t>
+      </w:r>
+      <w:r>
+        <w:rPr>
+          <w:rFonts w:ascii="TimesNewRomanPSMT" w:hAnsi="TimesNewRomanPSMT" w:cs="TimesNewRomanPSMT"/>
         </w:rPr>
         <w:tab/>
         <w:t xml:space="preserve">      </w:t>
@@ -755,8 +706,12 @@
       <w:r>
         <w:rPr>
           <w:rFonts w:ascii="TimesNewRomanPSMT" w:hAnsi="TimesNewRomanPSMT" w:cs="TimesNewRomanPSMT"/>
-          <w:sz w:val="24"/>
-          <w:szCs w:val="24"/>
+        </w:rPr>
+        <w:t xml:space="preserve"> </w:t>
+      </w:r>
+      <w:r>
+        <w:rPr>
+          <w:rFonts w:ascii="TimesNewRomanPSMT" w:hAnsi="TimesNewRomanPSMT" w:cs="TimesNewRomanPSMT"/>
         </w:rPr>
         <w:t>[5]</w:t>
       </w:r>
@@ -770,10 +725,1486 @@
         <w:spacing w:after="0" w:line="240" w:lineRule="auto"/>
         <w:rPr>
           <w:rFonts w:ascii="TimesNewRomanPSMT" w:hAnsi="TimesNewRomanPSMT" w:cs="TimesNewRomanPSMT"/>
+        </w:rPr>
+      </w:pPr>
+    </w:p>
+    <w:p>
+      <w:pPr>
+        <w:pStyle w:val="ListParagraph"/>
+        <w:numPr>
+          <w:ilvl w:val="0"/>
+          <w:numId w:val="9"/>
+        </w:numPr>
+        <w:autoSpaceDE w:val="0"/>
+        <w:autoSpaceDN w:val="0"/>
+        <w:adjustRightInd w:val="0"/>
+        <w:spacing w:after="0" w:line="240" w:lineRule="auto"/>
+        <w:rPr>
+          <w:rFonts w:ascii="TimesNewRomanPSMT" w:hAnsi="TimesNewRomanPSMT" w:cs="TimesNewRomanPSMT"/>
+        </w:rPr>
+      </w:pPr>
+      <w:r>
+        <w:rPr>
+          <w:rFonts w:ascii="TimesNewRomanPSMT" w:hAnsi="TimesNewRomanPSMT" w:cs="TimesNewRomanPSMT"/>
+        </w:rPr>
+        <w:t>To solve the p</w:t>
+      </w:r>
+      <w:r>
+        <w:rPr>
+          <w:rFonts w:ascii="TimesNewRomanPSMT" w:hAnsi="TimesNewRomanPSMT" w:cs="TimesNewRomanPSMT"/>
+        </w:rPr>
+        <w:t>roblem of dropped messages t</w:t>
+      </w:r>
+      <w:r>
+        <w:rPr>
+          <w:rFonts w:ascii="TimesNewRomanPSMT" w:hAnsi="TimesNewRomanPSMT" w:cs="TimesNewRomanPSMT"/>
+        </w:rPr>
+        <w:t>hat use message</w:t>
+      </w:r>
+      <w:r>
+        <w:rPr>
+          <w:rFonts w:ascii="TimesNewRomanPSMT" w:hAnsi="TimesNewRomanPSMT" w:cs="TimesNewRomanPSMT"/>
+        </w:rPr>
+        <w:t xml:space="preserve"> retransmissions with </w:t>
+      </w:r>
+      <w:r>
+        <w:rPr>
+          <w:rFonts w:ascii="TimesNewRomanPSMT" w:hAnsi="TimesNewRomanPSMT" w:cs="TimesNewRomanPSMT"/>
+        </w:rPr>
+        <w:t>IP multicast</w:t>
+      </w:r>
+      <w:r>
+        <w:rPr>
+          <w:rFonts w:ascii="TimesNewRomanPSMT" w:hAnsi="TimesNewRomanPSMT" w:cs="TimesNewRomanPSMT"/>
+        </w:rPr>
+        <w:t xml:space="preserve"> we have to consider how each of the individual assumptions would be solved, this way we can come up with a complete solution that would help solve the problem of dropped messages. </w:t>
+      </w:r>
+    </w:p>
+    <w:p>
+      <w:pPr>
+        <w:pStyle w:val="ListParagraph"/>
+        <w:autoSpaceDE w:val="0"/>
+        <w:autoSpaceDN w:val="0"/>
+        <w:adjustRightInd w:val="0"/>
+        <w:spacing w:after="0" w:line="240" w:lineRule="auto"/>
+        <w:ind w:left="1080"/>
+        <w:rPr>
+          <w:rFonts w:ascii="TimesNewRomanPSMT" w:hAnsi="TimesNewRomanPSMT" w:cs="TimesNewRomanPSMT"/>
+        </w:rPr>
+      </w:pPr>
+    </w:p>
+    <w:p>
+      <w:pPr>
+        <w:pStyle w:val="ListParagraph"/>
+        <w:autoSpaceDE w:val="0"/>
+        <w:autoSpaceDN w:val="0"/>
+        <w:adjustRightInd w:val="0"/>
+        <w:spacing w:after="0" w:line="240" w:lineRule="auto"/>
+        <w:ind w:left="1080"/>
+        <w:rPr>
+          <w:rFonts w:ascii="TimesNewRomanPSMT" w:hAnsi="TimesNewRomanPSMT" w:cs="TimesNewRomanPSMT"/>
+        </w:rPr>
+      </w:pPr>
+      <w:r>
+        <w:rPr>
+          <w:rFonts w:ascii="TimesNewRomanPSMT" w:hAnsi="TimesNewRomanPSMT" w:cs="TimesNewRomanPSMT"/>
+        </w:rPr>
+        <w:t>The first assumption states that there may be multiple senders of messages, either at the same time or after each other. To accommodate for this the client (sender) needs to attach a sequence number to each of the messages that are sent to the server (</w:t>
+      </w:r>
+      <w:r>
+        <w:rPr>
+          <w:rFonts w:ascii="TimesNewRomanPSMT" w:hAnsi="TimesNewRomanPSMT" w:cs="TimesNewRomanPSMT"/>
+        </w:rPr>
+        <w:t>receiver). This way the server knows what to expect, but for the server to know exactly what the sequence number is it needs to be able to determine what the next sequence number is going to be, therefore the server needs to keep track of the sequence number, possible save it. The server saving the sequence number that is received from the sender’s message will allow for a way for the server to check the sequence numbers on each message that is retrieved from the server.</w:t>
+      </w:r>
+    </w:p>
+    <w:p>
+      <w:pPr>
+        <w:pStyle w:val="ListParagraph"/>
+        <w:autoSpaceDE w:val="0"/>
+        <w:autoSpaceDN w:val="0"/>
+        <w:adjustRightInd w:val="0"/>
+        <w:spacing w:after="0" w:line="240" w:lineRule="auto"/>
+        <w:ind w:left="1080"/>
+        <w:rPr>
+          <w:rFonts w:ascii="TimesNewRomanPSMT" w:hAnsi="TimesNewRomanPSMT" w:cs="TimesNewRomanPSMT"/>
+        </w:rPr>
+      </w:pPr>
+    </w:p>
+    <w:p>
+      <w:pPr>
+        <w:pStyle w:val="ListParagraph"/>
+        <w:autoSpaceDE w:val="0"/>
+        <w:autoSpaceDN w:val="0"/>
+        <w:adjustRightInd w:val="0"/>
+        <w:spacing w:after="0" w:line="240" w:lineRule="auto"/>
+        <w:ind w:left="1080"/>
+        <w:rPr>
+          <w:rFonts w:ascii="TimesNewRomanPSMT" w:hAnsi="TimesNewRomanPSMT" w:cs="TimesNewRomanPSMT"/>
+        </w:rPr>
+      </w:pPr>
+      <w:r>
+        <w:rPr>
+          <w:rFonts w:ascii="TimesNewRomanPSMT" w:hAnsi="TimesNewRomanPSMT" w:cs="TimesNewRomanPSMT"/>
+        </w:rPr>
+        <w:t>The second assumption of only a small fraction of messages are dropped</w:t>
+      </w:r>
+      <w:r>
+        <w:rPr>
+          <w:rFonts w:ascii="TimesNewRomanPSMT" w:hAnsi="TimesNewRomanPSMT" w:cs="TimesNewRomanPSMT"/>
+        </w:rPr>
+        <w:t xml:space="preserve"> can be resolved with the use of negative </w:t>
+      </w:r>
+      <w:r>
+        <w:rPr>
+          <w:rFonts w:ascii="TimesNewRomanPSMT" w:hAnsi="TimesNewRomanPSMT" w:cs="TimesNewRomanPSMT"/>
+        </w:rPr>
+        <w:t>acknowledge, which refers to the server (receiver) requesting the server to send the missing messages. Using the sequence number implementation the server can determine if a message is missed or not based on the sequence number that is received from the next message that it receives. When a missing message is detected by the server, the server can send a message back to the client mentioning that message with sequence number &lt;sequence number&gt; was missed please send it again. In this case the sender has to keep track of all the messages that are send to the server so that if there is a request to send a missing message again the server is able to retrieve the message again from c</w:t>
+      </w:r>
+      <w:r>
+        <w:rPr>
+          <w:rFonts w:ascii="TimesNewRomanPSMT" w:hAnsi="TimesNewRomanPSMT" w:cs="TimesNewRomanPSMT"/>
+        </w:rPr>
+        <w:t xml:space="preserve">lient history and send it back </w:t>
+      </w:r>
+      <w:r>
+        <w:rPr>
+          <w:rFonts w:ascii="TimesNewRomanPSMT" w:hAnsi="TimesNewRomanPSMT" w:cs="TimesNewRomanPSMT"/>
+        </w:rPr>
+        <w:t xml:space="preserve">to the server </w:t>
+      </w:r>
+      <w:r>
+        <w:rPr>
+          <w:rFonts w:ascii="TimesNewRomanPSMT" w:hAnsi="TimesNewRomanPSMT" w:cs="TimesNewRomanPSMT"/>
+        </w:rPr>
+        <w:t>as a unicast message.</w:t>
+      </w:r>
+      <w:r>
+        <w:rPr>
+          <w:rFonts w:ascii="TimesNewRomanPSMT" w:hAnsi="TimesNewRomanPSMT" w:cs="TimesNewRomanPSMT"/>
+        </w:rPr>
+        <w:t xml:space="preserve"> This will help make sure that all the dropped messages are accounted for and are all received by the server.</w:t>
+      </w:r>
+    </w:p>
+    <w:p>
+      <w:pPr>
+        <w:pStyle w:val="ListParagraph"/>
+        <w:autoSpaceDE w:val="0"/>
+        <w:autoSpaceDN w:val="0"/>
+        <w:adjustRightInd w:val="0"/>
+        <w:spacing w:after="0" w:line="240" w:lineRule="auto"/>
+        <w:ind w:left="1080"/>
+        <w:rPr>
+          <w:rFonts w:ascii="TimesNewRomanPSMT" w:hAnsi="TimesNewRomanPSMT" w:cs="TimesNewRomanPSMT"/>
+        </w:rPr>
+      </w:pPr>
+    </w:p>
+    <w:p>
+      <w:pPr>
+        <w:pStyle w:val="ListParagraph"/>
+        <w:autoSpaceDE w:val="0"/>
+        <w:autoSpaceDN w:val="0"/>
+        <w:adjustRightInd w:val="0"/>
+        <w:spacing w:after="0" w:line="240" w:lineRule="auto"/>
+        <w:ind w:left="1080"/>
+        <w:rPr>
+          <w:rFonts w:ascii="TimesNewRomanPSMT" w:hAnsi="TimesNewRomanPSMT" w:cs="TimesNewRomanPSMT"/>
+        </w:rPr>
+      </w:pPr>
+      <w:r>
+        <w:rPr>
+          <w:rFonts w:ascii="TimesNewRomanPSMT" w:hAnsi="TimesNewRomanPSMT" w:cs="TimesNewRomanPSMT"/>
+        </w:rPr>
+        <w:t xml:space="preserve">The third assumption of recipients may not necessarily send a message within any particular time limit, can be resolved with the use of a time out limit on the client for sending messages. With the use of </w:t>
+      </w:r>
+      <w:r>
+        <w:rPr>
+          <w:rFonts w:ascii="TimesNewRomanPSMT" w:hAnsi="TimesNewRomanPSMT" w:cs="TimesNewRomanPSMT"/>
+        </w:rPr>
+        <w:t xml:space="preserve">acknowledges an acknowledge timeout is required or else the client will be waiting for a reply from </w:t>
+      </w:r>
+      <w:r>
+        <w:rPr>
+          <w:rFonts w:ascii="TimesNewRomanPSMT" w:hAnsi="TimesNewRomanPSMT" w:cs="TimesNewRomanPSMT"/>
+        </w:rPr>
+        <w:t xml:space="preserve">the </w:t>
+      </w:r>
+      <w:r>
+        <w:rPr>
+          <w:rFonts w:ascii="TimesNewRomanPSMT" w:hAnsi="TimesNewRomanPSMT" w:cs="TimesNewRomanPSMT"/>
+        </w:rPr>
+        <w:t>sever for ever an</w:t>
+      </w:r>
+      <w:r>
+        <w:rPr>
+          <w:rFonts w:ascii="TimesNewRomanPSMT" w:hAnsi="TimesNewRomanPSMT" w:cs="TimesNewRomanPSMT"/>
+        </w:rPr>
+        <w:t xml:space="preserve">d holding up the message queue. This issues can be resolved by implementing a time out on the client where, the client sends a message and then waits a certain period and then discards the message. </w:t>
+      </w:r>
+    </w:p>
+    <w:p>
+      <w:pPr>
+        <w:pStyle w:val="ListParagraph"/>
+        <w:autoSpaceDE w:val="0"/>
+        <w:autoSpaceDN w:val="0"/>
+        <w:adjustRightInd w:val="0"/>
+        <w:spacing w:after="0" w:line="240" w:lineRule="auto"/>
+        <w:ind w:left="1080"/>
+        <w:rPr>
+          <w:rFonts w:ascii="TimesNewRomanPSMT" w:hAnsi="TimesNewRomanPSMT" w:cs="TimesNewRomanPSMT"/>
+        </w:rPr>
+      </w:pPr>
+    </w:p>
+    <w:p>
+      <w:pPr>
+        <w:pStyle w:val="ListParagraph"/>
+        <w:autoSpaceDE w:val="0"/>
+        <w:autoSpaceDN w:val="0"/>
+        <w:adjustRightInd w:val="0"/>
+        <w:spacing w:after="0" w:line="240" w:lineRule="auto"/>
+        <w:ind w:left="1080"/>
+        <w:rPr>
+          <w:rFonts w:ascii="TimesNewRomanPSMT" w:hAnsi="TimesNewRomanPSMT" w:cs="TimesNewRomanPSMT"/>
+        </w:rPr>
+      </w:pPr>
+      <w:r>
+        <w:rPr>
+          <w:rFonts w:ascii="TimesNewRomanPSMT" w:hAnsi="TimesNewRomanPSMT" w:cs="TimesNewRomanPSMT"/>
+        </w:rPr>
+        <w:t>Finally for the fourth assumption of messages not dropped arrive in sender order,</w:t>
+      </w:r>
+      <w:r>
+        <w:rPr>
+          <w:rFonts w:ascii="TimesNewRomanPSMT" w:hAnsi="TimesNewRomanPSMT" w:cs="TimesNewRomanPSMT"/>
+        </w:rPr>
+        <w:t xml:space="preserve"> will be handled by the sequence numbers that are attached to the sender’s message.</w:t>
+      </w:r>
+    </w:p>
+    <w:p>
+      <w:pPr>
+        <w:pStyle w:val="ListParagraph"/>
+        <w:autoSpaceDE w:val="0"/>
+        <w:autoSpaceDN w:val="0"/>
+        <w:adjustRightInd w:val="0"/>
+        <w:spacing w:after="0" w:line="240" w:lineRule="auto"/>
+        <w:ind w:left="1080"/>
+        <w:rPr>
+          <w:rFonts w:ascii="TimesNewRomanPSMT" w:hAnsi="TimesNewRomanPSMT" w:cs="TimesNewRomanPSMT"/>
+        </w:rPr>
+      </w:pPr>
+      <w:r>
+        <w:rPr>
+          <w:rFonts w:ascii="TimesNewRomanPSMT" w:hAnsi="TimesNewRomanPSMT" w:cs="TimesNewRomanPSMT"/>
+        </w:rPr>
+        <w:t xml:space="preserve"> </w:t>
+      </w:r>
+    </w:p>
+    <w:p>
+      <w:pPr>
+        <w:pStyle w:val="ListParagraph"/>
+        <w:numPr>
+          <w:ilvl w:val="0"/>
+          <w:numId w:val="9"/>
+        </w:numPr>
+        <w:autoSpaceDE w:val="0"/>
+        <w:autoSpaceDN w:val="0"/>
+        <w:adjustRightInd w:val="0"/>
+        <w:spacing w:after="0" w:line="240" w:lineRule="auto"/>
+        <w:rPr>
+          <w:rFonts w:ascii="TimesNewRomanPSMT" w:hAnsi="TimesNewRomanPSMT" w:cs="TimesNewRomanPSMT"/>
+        </w:rPr>
+      </w:pPr>
+      <w:r>
+        <w:rPr>
+          <w:rFonts w:ascii="TimesNewRomanPSMT" w:hAnsi="TimesNewRomanPSMT" w:cs="TimesNewRomanPSMT"/>
+        </w:rPr>
+        <w:t xml:space="preserve">Yes the solution in part a does differ from the definition </w:t>
+      </w:r>
+      <w:r>
+        <w:rPr>
+          <w:rFonts w:ascii="TimesNewRomanPSMT" w:hAnsi="TimesNewRomanPSMT" w:cs="TimesNewRomanPSMT"/>
+        </w:rPr>
+        <w:t xml:space="preserve">a reliable multicast which </w:t>
+      </w:r>
+      <w:r>
+        <w:rPr>
+          <w:rFonts w:ascii="TimesNewRomanPSMT" w:hAnsi="TimesNewRomanPSMT" w:cs="TimesNewRomanPSMT"/>
+        </w:rPr>
+        <w:t>is classified</w:t>
+      </w:r>
+      <w:r>
+        <w:rPr>
+          <w:rFonts w:ascii="TimesNewRomanPSMT" w:hAnsi="TimesNewRomanPSMT" w:cs="TimesNewRomanPSMT"/>
+        </w:rPr>
+        <w:t xml:space="preserve"> </w:t>
+      </w:r>
+      <w:r>
+        <w:rPr>
+          <w:rFonts w:ascii="TimesNewRomanPSMT" w:hAnsi="TimesNewRomanPSMT" w:cs="TimesNewRomanPSMT"/>
+        </w:rPr>
+        <w:t xml:space="preserve">as any message that is transmitted has to be received by all members of the group or none of the members. Therefore in the solution </w:t>
+      </w:r>
+      <w:r>
+        <w:rPr>
+          <w:rFonts w:ascii="TimesNewRomanPSMT" w:hAnsi="TimesNewRomanPSMT" w:cs="TimesNewRomanPSMT"/>
+        </w:rPr>
+        <w:t xml:space="preserve">above where it is </w:t>
+      </w:r>
+      <w:r>
+        <w:rPr>
+          <w:rFonts w:ascii="TimesNewRomanPSMT" w:hAnsi="TimesNewRomanPSMT" w:cs="TimesNewRomanPSMT"/>
+        </w:rPr>
+        <w:lastRenderedPageBreak/>
+        <w:t xml:space="preserve">mentioned that the server will ask for retransmit of the message if the server has not received the message, this will mean that the client has to retransmit the message this can mean that some members receive the message and some do not. </w:t>
+      </w:r>
+      <w:r>
+        <w:rPr>
+          <w:rFonts w:ascii="TimesNewRomanPSMT" w:hAnsi="TimesNewRomanPSMT" w:cs="TimesNewRomanPSMT"/>
+        </w:rPr>
+        <w:t xml:space="preserve">There is also the occurrence of any crashes on the client side where the message gets lost like a connection issues. This can be resolved by store the message information in a file and restore from there when restarted. </w:t>
+      </w:r>
+    </w:p>
+    <w:p>
+      <w:pPr>
+        <w:pStyle w:val="ListParagraph"/>
+        <w:autoSpaceDE w:val="0"/>
+        <w:autoSpaceDN w:val="0"/>
+        <w:adjustRightInd w:val="0"/>
+        <w:spacing w:after="0" w:line="240" w:lineRule="auto"/>
+        <w:rPr>
+          <w:rFonts w:ascii="TimesNewRomanPSMT" w:hAnsi="TimesNewRomanPSMT" w:cs="TimesNewRomanPSMT"/>
           <w:sz w:val="24"/>
           <w:szCs w:val="24"/>
         </w:rPr>
       </w:pPr>
+    </w:p>
+    <w:p>
+      <w:pPr>
+        <w:pStyle w:val="ListParagraph"/>
+        <w:numPr>
+          <w:ilvl w:val="0"/>
+          <w:numId w:val="4"/>
+        </w:numPr>
+        <w:autoSpaceDE w:val="0"/>
+        <w:autoSpaceDN w:val="0"/>
+        <w:adjustRightInd w:val="0"/>
+        <w:spacing w:after="0" w:line="240" w:lineRule="auto"/>
+        <w:rPr>
+          <w:rFonts w:ascii="TimesNewRomanPSMT" w:hAnsi="TimesNewRomanPSMT" w:cs="TimesNewRomanPSMT"/>
+        </w:rPr>
+      </w:pPr>
+      <w:r>
+        <w:rPr>
+          <w:rFonts w:ascii="TimesNewRomanPSMT" w:hAnsi="TimesNewRomanPSMT" w:cs="TimesNewRomanPSMT"/>
+        </w:rPr>
+        <w:t xml:space="preserve">Provide an application example for each of the following RPC exchange handshakes and provide a reasoning of why that particular handshake is suitable for the application you listed.                                          </w:t>
+      </w:r>
+      <w:r>
+        <w:rPr>
+          <w:rFonts w:ascii="TimesNewRomanPSMT" w:hAnsi="TimesNewRomanPSMT" w:cs="TimesNewRomanPSMT"/>
+        </w:rPr>
+        <w:t xml:space="preserve">               </w:t>
+      </w:r>
+      <w:r>
+        <w:rPr>
+          <w:rFonts w:ascii="TimesNewRomanPSMT" w:hAnsi="TimesNewRomanPSMT" w:cs="TimesNewRomanPSMT"/>
+        </w:rPr>
+        <w:tab/>
+      </w:r>
+      <w:r>
+        <w:rPr>
+          <w:rFonts w:ascii="TimesNewRomanPSMT" w:hAnsi="TimesNewRomanPSMT" w:cs="TimesNewRomanPSMT"/>
+        </w:rPr>
+        <w:tab/>
+        <w:t xml:space="preserve">      </w:t>
+      </w:r>
+      <w:r>
+        <w:rPr>
+          <w:rFonts w:ascii="TimesNewRomanPSMT" w:hAnsi="TimesNewRomanPSMT" w:cs="TimesNewRomanPSMT"/>
+        </w:rPr>
+        <w:t xml:space="preserve">                                   [10</w:t>
+      </w:r>
+      <w:r>
+        <w:rPr>
+          <w:rFonts w:ascii="TimesNewRomanPSMT" w:hAnsi="TimesNewRomanPSMT" w:cs="TimesNewRomanPSMT"/>
+        </w:rPr>
+        <w:t>]</w:t>
+      </w:r>
+    </w:p>
+    <w:p>
+      <w:pPr>
+        <w:pStyle w:val="ListParagraph"/>
+        <w:autoSpaceDE w:val="0"/>
+        <w:autoSpaceDN w:val="0"/>
+        <w:adjustRightInd w:val="0"/>
+        <w:spacing w:after="0" w:line="240" w:lineRule="auto"/>
+        <w:rPr>
+          <w:rFonts w:ascii="TimesNewRomanPSMT" w:hAnsi="TimesNewRomanPSMT" w:cs="TimesNewRomanPSMT"/>
+          <w:sz w:val="24"/>
+          <w:szCs w:val="24"/>
+        </w:rPr>
+      </w:pPr>
+    </w:p>
+    <w:p>
+      <w:pPr>
+        <w:pStyle w:val="ListParagraph"/>
+        <w:autoSpaceDE w:val="0"/>
+        <w:autoSpaceDN w:val="0"/>
+        <w:adjustRightInd w:val="0"/>
+        <w:spacing w:after="0" w:line="240" w:lineRule="auto"/>
+        <w:rPr>
+          <w:rFonts w:ascii="TimesNewRomanPSMT" w:hAnsi="TimesNewRomanPSMT" w:cs="TimesNewRomanPSMT"/>
+          <w:sz w:val="24"/>
+          <w:szCs w:val="24"/>
+        </w:rPr>
+      </w:pPr>
+      <w:r>
+        <w:rPr>
+          <w:noProof/>
+          <w:lang w:eastAsia="en-CA"/>
+        </w:rPr>
+        <w:drawing>
+          <wp:inline distT="0" distB="0" distL="0" distR="0" wp14:anchorId="2E125361" wp14:editId="1015794C">
+            <wp:extent cx="5006340" cy="1672514"/>
+            <wp:effectExtent l="0" t="0" r="3810" b="4445"/>
+            <wp:docPr id="1" name="Picture 1"/>
+            <wp:cNvGraphicFramePr>
+              <a:graphicFrameLocks xmlns:a="http://schemas.openxmlformats.org/drawingml/2006/main" noChangeAspect="1"/>
+            </wp:cNvGraphicFramePr>
+            <a:graphic xmlns:a="http://schemas.openxmlformats.org/drawingml/2006/main">
+              <a:graphicData uri="http://schemas.openxmlformats.org/drawingml/2006/picture">
+                <pic:pic xmlns:pic="http://schemas.openxmlformats.org/drawingml/2006/picture">
+                  <pic:nvPicPr>
+                    <pic:cNvPr id="0" name="Picture 2"/>
+                    <pic:cNvPicPr>
+                      <a:picLocks noChangeAspect="1" noChangeArrowheads="1"/>
+                    </pic:cNvPicPr>
+                  </pic:nvPicPr>
+                  <pic:blipFill>
+                    <a:blip r:embed="rId8" cstate="print">
+                      <a:extLst>
+                        <a:ext uri="{28A0092B-C50C-407E-A947-70E740481C1C}">
+                          <a14:useLocalDpi xmlns:a14="http://schemas.microsoft.com/office/drawing/2010/main" val="0"/>
+                        </a:ext>
+                      </a:extLst>
+                    </a:blip>
+                    <a:srcRect/>
+                    <a:stretch>
+                      <a:fillRect/>
+                    </a:stretch>
+                  </pic:blipFill>
+                  <pic:spPr bwMode="auto">
+                    <a:xfrm>
+                      <a:off x="0" y="0"/>
+                      <a:ext cx="5006726" cy="1672643"/>
+                    </a:xfrm>
+                    <a:prstGeom prst="rect">
+                      <a:avLst/>
+                    </a:prstGeom>
+                    <a:noFill/>
+                  </pic:spPr>
+                </pic:pic>
+              </a:graphicData>
+            </a:graphic>
+          </wp:inline>
+        </w:drawing>
+      </w:r>
+    </w:p>
+    <w:p>
+      <w:pPr>
+        <w:pStyle w:val="ListParagraph"/>
+        <w:autoSpaceDE w:val="0"/>
+        <w:autoSpaceDN w:val="0"/>
+        <w:adjustRightInd w:val="0"/>
+        <w:spacing w:after="0" w:line="240" w:lineRule="auto"/>
+        <w:rPr>
+          <w:rFonts w:ascii="TimesNewRomanPSMT" w:hAnsi="TimesNewRomanPSMT" w:cs="TimesNewRomanPSMT"/>
+          <w:sz w:val="24"/>
+          <w:szCs w:val="24"/>
+        </w:rPr>
+      </w:pPr>
+    </w:p>
+    <w:p>
+      <w:pPr>
+        <w:pStyle w:val="ListParagraph"/>
+        <w:autoSpaceDE w:val="0"/>
+        <w:autoSpaceDN w:val="0"/>
+        <w:adjustRightInd w:val="0"/>
+        <w:spacing w:after="0" w:line="240" w:lineRule="auto"/>
+        <w:rPr>
+          <w:rFonts w:ascii="TimesNewRomanPSMT" w:hAnsi="TimesNewRomanPSMT" w:cs="TimesNewRomanPSMT"/>
+        </w:rPr>
+      </w:pPr>
+      <w:r>
+        <w:rPr>
+          <w:rFonts w:ascii="TimesNewRomanPSMT" w:hAnsi="TimesNewRomanPSMT" w:cs="TimesNewRomanPSMT"/>
+        </w:rPr>
+        <w:t xml:space="preserve">The </w:t>
+      </w:r>
+      <w:r>
+        <w:rPr>
+          <w:rFonts w:ascii="TimesNewRomanPSMT" w:hAnsi="TimesNewRomanPSMT" w:cs="TimesNewRomanPSMT"/>
+          <w:i/>
+        </w:rPr>
+        <w:t>request</w:t>
+      </w:r>
+      <w:r>
+        <w:rPr>
+          <w:rFonts w:ascii="TimesNewRomanPSMT" w:hAnsi="TimesNewRomanPSMT" w:cs="TimesNewRomanPSMT"/>
+        </w:rPr>
+        <w:t xml:space="preserve"> (R) protocol </w:t>
+      </w:r>
+    </w:p>
+    <w:p>
+      <w:pPr>
+        <w:pStyle w:val="ListParagraph"/>
+        <w:autoSpaceDE w:val="0"/>
+        <w:autoSpaceDN w:val="0"/>
+        <w:adjustRightInd w:val="0"/>
+        <w:spacing w:after="0" w:line="240" w:lineRule="auto"/>
+        <w:ind w:left="1440"/>
+        <w:rPr>
+          <w:rFonts w:ascii="TimesNewRomanPSMT" w:hAnsi="TimesNewRomanPSMT" w:cs="TimesNewRomanPSMT"/>
+        </w:rPr>
+      </w:pPr>
+      <w:r>
+        <w:rPr>
+          <w:rFonts w:ascii="TimesNewRomanPSMT" w:hAnsi="TimesNewRomanPSMT" w:cs="TimesNewRomanPSMT"/>
+        </w:rPr>
+        <w:t xml:space="preserve">The </w:t>
+      </w:r>
+      <w:r>
+        <w:rPr>
+          <w:rFonts w:ascii="TimesNewRomanPSMT" w:hAnsi="TimesNewRomanPSMT" w:cs="TimesNewRomanPSMT"/>
+          <w:i/>
+        </w:rPr>
+        <w:t xml:space="preserve">request </w:t>
+      </w:r>
+      <w:r>
+        <w:rPr>
+          <w:rFonts w:ascii="TimesNewRomanPSMT" w:hAnsi="TimesNewRomanPSMT" w:cs="TimesNewRomanPSMT"/>
+        </w:rPr>
+        <w:t>(R) protocol refers to sending a single request message from the cli</w:t>
+      </w:r>
+      <w:r>
+        <w:rPr>
+          <w:rFonts w:ascii="TimesNewRomanPSMT" w:hAnsi="TimesNewRomanPSMT" w:cs="TimesNewRomanPSMT"/>
+        </w:rPr>
+        <w:t xml:space="preserve">ent to the server. The client continues on processing information as normal. </w:t>
+      </w:r>
+      <w:r>
+        <w:rPr>
+          <w:rFonts w:ascii="TimesNewRomanPSMT" w:hAnsi="TimesNewRomanPSMT" w:cs="TimesNewRomanPSMT"/>
+        </w:rPr>
+        <w:t>An example of an application that uses this method for transfer would be a power button on a TV remote</w:t>
+      </w:r>
+      <w:r>
+        <w:rPr>
+          <w:rFonts w:ascii="TimesNewRomanPSMT" w:hAnsi="TimesNewRomanPSMT" w:cs="TimesNewRomanPSMT"/>
+        </w:rPr>
+        <w:t>.</w:t>
+      </w:r>
+      <w:r>
+        <w:rPr>
+          <w:rFonts w:ascii="TimesNewRomanPSMT" w:hAnsi="TimesNewRomanPSMT" w:cs="TimesNewRomanPSMT"/>
+        </w:rPr>
+        <w:t xml:space="preserve"> The reason that this is a </w:t>
+      </w:r>
+      <w:r>
+        <w:rPr>
+          <w:rFonts w:ascii="TimesNewRomanPSMT" w:hAnsi="TimesNewRomanPSMT" w:cs="TimesNewRomanPSMT"/>
+          <w:i/>
+        </w:rPr>
+        <w:t xml:space="preserve">request </w:t>
+      </w:r>
+      <w:r>
+        <w:rPr>
+          <w:rFonts w:ascii="TimesNewRomanPSMT" w:hAnsi="TimesNewRomanPSMT" w:cs="TimesNewRomanPSMT"/>
+        </w:rPr>
+        <w:t>(R) protocol is because the power button does not wait for a response from the TV when the button is clicked.</w:t>
+      </w:r>
+    </w:p>
+    <w:p>
+      <w:pPr>
+        <w:pStyle w:val="ListParagraph"/>
+        <w:autoSpaceDE w:val="0"/>
+        <w:autoSpaceDN w:val="0"/>
+        <w:adjustRightInd w:val="0"/>
+        <w:spacing w:after="0" w:line="240" w:lineRule="auto"/>
+        <w:ind w:left="1440"/>
+        <w:rPr>
+          <w:rFonts w:ascii="TimesNewRomanPSMT" w:hAnsi="TimesNewRomanPSMT" w:cs="TimesNewRomanPSMT"/>
+        </w:rPr>
+      </w:pPr>
+    </w:p>
+    <w:p>
+      <w:pPr>
+        <w:pStyle w:val="ListParagraph"/>
+        <w:autoSpaceDE w:val="0"/>
+        <w:autoSpaceDN w:val="0"/>
+        <w:adjustRightInd w:val="0"/>
+        <w:spacing w:after="0" w:line="240" w:lineRule="auto"/>
+        <w:rPr>
+          <w:rFonts w:ascii="TimesNewRomanPSMT" w:hAnsi="TimesNewRomanPSMT" w:cs="TimesNewRomanPSMT"/>
+        </w:rPr>
+      </w:pPr>
+      <w:r>
+        <w:rPr>
+          <w:rFonts w:ascii="TimesNewRomanPSMT" w:hAnsi="TimesNewRomanPSMT" w:cs="TimesNewRomanPSMT"/>
+        </w:rPr>
+        <w:t xml:space="preserve">The </w:t>
+      </w:r>
+      <w:r>
+        <w:rPr>
+          <w:rFonts w:ascii="TimesNewRomanPSMT" w:hAnsi="TimesNewRomanPSMT" w:cs="TimesNewRomanPSMT"/>
+          <w:i/>
+        </w:rPr>
+        <w:t>request-reply</w:t>
+      </w:r>
+      <w:r>
+        <w:rPr>
+          <w:rFonts w:ascii="TimesNewRomanPSMT" w:hAnsi="TimesNewRomanPSMT" w:cs="TimesNewRomanPSMT"/>
+        </w:rPr>
+        <w:t xml:space="preserve"> (RR) protocol </w:t>
+      </w:r>
+    </w:p>
+    <w:p>
+      <w:pPr>
+        <w:pStyle w:val="ListParagraph"/>
+        <w:autoSpaceDE w:val="0"/>
+        <w:autoSpaceDN w:val="0"/>
+        <w:adjustRightInd w:val="0"/>
+        <w:spacing w:after="0" w:line="240" w:lineRule="auto"/>
+        <w:ind w:left="1440"/>
+        <w:rPr>
+          <w:rFonts w:ascii="TimesNewRomanPSMT" w:hAnsi="TimesNewRomanPSMT" w:cs="TimesNewRomanPSMT"/>
+        </w:rPr>
+      </w:pPr>
+      <w:r>
+        <w:rPr>
+          <w:rFonts w:ascii="TimesNewRomanPSMT" w:hAnsi="TimesNewRomanPSMT" w:cs="TimesNewRomanPSMT"/>
+        </w:rPr>
+        <w:t xml:space="preserve">The </w:t>
+      </w:r>
+      <w:r>
+        <w:rPr>
+          <w:rFonts w:ascii="TimesNewRomanPSMT" w:hAnsi="TimesNewRomanPSMT" w:cs="TimesNewRomanPSMT"/>
+          <w:i/>
+        </w:rPr>
+        <w:t xml:space="preserve">request-reply </w:t>
+      </w:r>
+      <w:r>
+        <w:rPr>
+          <w:rFonts w:ascii="TimesNewRomanPSMT" w:hAnsi="TimesNewRomanPSMT" w:cs="TimesNewRomanPSMT"/>
+        </w:rPr>
+        <w:t xml:space="preserve">(RR) protocol refers to having the client send a request message and the server will reply with a message, this is technically considered an acknowledgement. </w:t>
+      </w:r>
+      <w:r>
+        <w:rPr>
+          <w:rFonts w:ascii="TimesNewRomanPSMT" w:hAnsi="TimesNewRomanPSMT" w:cs="TimesNewRomanPSMT"/>
+        </w:rPr>
+        <w:t>An example of an application that uses this method would be a web browser retrieving a webpage using a URL. The reason that this is a (RR) is because the web browser requests for a web page using the URL and the web server is responsible for replying with the web page that was requested.</w:t>
+      </w:r>
+    </w:p>
+    <w:p>
+      <w:pPr>
+        <w:pStyle w:val="ListParagraph"/>
+        <w:autoSpaceDE w:val="0"/>
+        <w:autoSpaceDN w:val="0"/>
+        <w:adjustRightInd w:val="0"/>
+        <w:spacing w:after="0" w:line="240" w:lineRule="auto"/>
+        <w:ind w:left="1440"/>
+        <w:rPr>
+          <w:rFonts w:ascii="TimesNewRomanPSMT" w:hAnsi="TimesNewRomanPSMT" w:cs="TimesNewRomanPSMT"/>
+        </w:rPr>
+      </w:pPr>
+      <w:bookmarkStart w:id="0" w:name="_GoBack"/>
+      <w:bookmarkEnd w:id="0"/>
+    </w:p>
+    <w:p>
+      <w:pPr>
+        <w:pStyle w:val="ListParagraph"/>
+        <w:autoSpaceDE w:val="0"/>
+        <w:autoSpaceDN w:val="0"/>
+        <w:adjustRightInd w:val="0"/>
+        <w:spacing w:after="0" w:line="240" w:lineRule="auto"/>
+        <w:rPr>
+          <w:rFonts w:ascii="TimesNewRomanPSMT" w:hAnsi="TimesNewRomanPSMT" w:cs="TimesNewRomanPSMT"/>
+        </w:rPr>
+      </w:pPr>
+      <w:r>
+        <w:rPr>
+          <w:rFonts w:ascii="TimesNewRomanPSMT" w:hAnsi="TimesNewRomanPSMT" w:cs="TimesNewRomanPSMT"/>
+        </w:rPr>
+        <w:t xml:space="preserve">The </w:t>
+      </w:r>
+      <w:r>
+        <w:rPr>
+          <w:rFonts w:ascii="TimesNewRomanPSMT" w:hAnsi="TimesNewRomanPSMT" w:cs="TimesNewRomanPSMT"/>
+          <w:i/>
+        </w:rPr>
+        <w:t>request-reply-acknowledge reply</w:t>
+      </w:r>
+      <w:r>
+        <w:rPr>
+          <w:rFonts w:ascii="TimesNewRomanPSMT" w:hAnsi="TimesNewRomanPSMT" w:cs="TimesNewRomanPSMT"/>
+        </w:rPr>
+        <w:t xml:space="preserve"> (RRA) protocol  </w:t>
+      </w:r>
+    </w:p>
+    <w:p>
+      <w:pPr>
+        <w:pStyle w:val="ListParagraph"/>
+        <w:autoSpaceDE w:val="0"/>
+        <w:autoSpaceDN w:val="0"/>
+        <w:adjustRightInd w:val="0"/>
+        <w:spacing w:after="0" w:line="240" w:lineRule="auto"/>
+        <w:ind w:left="1440"/>
+        <w:rPr>
+          <w:rFonts w:ascii="TimesNewRomanPSMT" w:hAnsi="TimesNewRomanPSMT" w:cs="TimesNewRomanPSMT"/>
+        </w:rPr>
+      </w:pPr>
+      <w:r>
+        <w:rPr>
+          <w:rFonts w:ascii="TimesNewRomanPSMT" w:hAnsi="TimesNewRomanPSMT" w:cs="TimesNewRomanPSMT"/>
+        </w:rPr>
+        <w:t xml:space="preserve">The </w:t>
+      </w:r>
+      <w:r>
+        <w:rPr>
+          <w:rFonts w:ascii="TimesNewRomanPSMT" w:hAnsi="TimesNewRomanPSMT" w:cs="TimesNewRomanPSMT"/>
+          <w:i/>
+        </w:rPr>
+        <w:t xml:space="preserve">request-reply-acknowledge reply </w:t>
+      </w:r>
+      <w:r>
+        <w:rPr>
+          <w:rFonts w:ascii="TimesNewRomanPSMT" w:hAnsi="TimesNewRomanPSMT" w:cs="TimesNewRomanPSMT"/>
+        </w:rPr>
+        <w:t xml:space="preserve">(RRA) protocol </w:t>
+      </w:r>
+      <w:r>
+        <w:rPr>
+          <w:rFonts w:ascii="TimesNewRomanPSMT" w:hAnsi="TimesNewRomanPSMT" w:cs="TimesNewRomanPSMT"/>
+        </w:rPr>
+        <w:t xml:space="preserve">refers to exchanging three messages which are request-reply-acknowledge reply. </w:t>
+      </w:r>
+      <w:r>
+        <w:rPr>
+          <w:rFonts w:ascii="TimesNewRomanPSMT" w:hAnsi="TimesNewRomanPSMT" w:cs="TimesNewRomanPSMT"/>
+        </w:rPr>
+        <w:t xml:space="preserve">An example of an application that uses this method would be DropBox which performs synchronization between client and server of the data files. The reason that Dropbox uses </w:t>
+      </w:r>
+      <w:r>
+        <w:rPr>
+          <w:rFonts w:ascii="TimesNewRomanPSMT" w:hAnsi="TimesNewRomanPSMT" w:cs="TimesNewRomanPSMT"/>
+          <w:i/>
+        </w:rPr>
+        <w:t xml:space="preserve">request-reply-acknowledge reply </w:t>
+      </w:r>
+      <w:r>
+        <w:rPr>
+          <w:rFonts w:ascii="TimesNewRomanPSMT" w:hAnsi="TimesNewRomanPSMT" w:cs="TimesNewRomanPSMT"/>
+        </w:rPr>
+        <w:t>(RRA) protocol</w:t>
+      </w:r>
+      <w:r>
+        <w:rPr>
+          <w:rFonts w:ascii="TimesNewRomanPSMT" w:hAnsi="TimesNewRomanPSMT" w:cs="TimesNewRomanPSMT"/>
+        </w:rPr>
+        <w:t xml:space="preserve"> is because the Dropbox client would request for an update of all the files, the server would respond with the new data (data is downloaded), at this point the Dropbox client would send a checksum of the entire Dropbox file archive to the server and at this point the sever knows that all the files have ben synced (confirmation by the checksum).</w:t>
+      </w:r>
+    </w:p>
+    <w:p>
+      <w:pPr>
+        <w:pStyle w:val="ListParagraph"/>
+        <w:autoSpaceDE w:val="0"/>
+        <w:autoSpaceDN w:val="0"/>
+        <w:adjustRightInd w:val="0"/>
+        <w:spacing w:after="0" w:line="240" w:lineRule="auto"/>
+        <w:rPr>
+          <w:rFonts w:ascii="TimesNewRomanPSMT" w:hAnsi="TimesNewRomanPSMT" w:cs="TimesNewRomanPSMT"/>
+          <w:sz w:val="24"/>
+          <w:szCs w:val="24"/>
+        </w:rPr>
+      </w:pPr>
+    </w:p>
+    <w:p>
+      <w:pPr>
+        <w:pStyle w:val="ListParagraph"/>
+        <w:numPr>
+          <w:ilvl w:val="0"/>
+          <w:numId w:val="4"/>
+        </w:numPr>
+        <w:autoSpaceDE w:val="0"/>
+        <w:autoSpaceDN w:val="0"/>
+        <w:adjustRightInd w:val="0"/>
+        <w:spacing w:after="0" w:line="240" w:lineRule="auto"/>
+        <w:rPr>
+          <w:rFonts w:ascii="TimesNewRomanPSMT" w:hAnsi="TimesNewRomanPSMT" w:cs="TimesNewRomanPSMT"/>
+        </w:rPr>
+      </w:pPr>
+      <w:r>
+        <w:rPr>
+          <w:rFonts w:ascii="TimesNewRomanPSMT" w:hAnsi="TimesNewRomanPSMT" w:cs="TimesNewRomanPSMT"/>
+        </w:rPr>
+        <w:lastRenderedPageBreak/>
+        <w:t xml:space="preserve">Show how to use Java reflection to construct the client proxy class for the </w:t>
+      </w:r>
+      <w:r>
+        <w:rPr>
+          <w:rFonts w:ascii="TimesNewRomanPS-ItalicMT" w:hAnsi="TimesNewRomanPS-ItalicMT" w:cs="TimesNewRomanPS-ItalicMT"/>
+          <w:i/>
+          <w:iCs/>
+        </w:rPr>
+        <w:t xml:space="preserve">Election </w:t>
+      </w:r>
+      <w:r>
+        <w:rPr>
+          <w:rFonts w:ascii="TimesNewRomanPSMT" w:hAnsi="TimesNewRomanPSMT" w:cs="TimesNewRomanPSMT"/>
+        </w:rPr>
+        <w:t>interface.</w:t>
+      </w:r>
+      <w:r>
+        <w:rPr>
+          <w:rFonts w:ascii="TimesNewRomanPSMT" w:hAnsi="TimesNewRomanPSMT" w:cs="TimesNewRomanPSMT"/>
+        </w:rPr>
+        <w:t xml:space="preserve"> </w:t>
+      </w:r>
+      <w:r>
+        <w:rPr>
+          <w:rFonts w:ascii="TimesNewRomanPSMT" w:hAnsi="TimesNewRomanPSMT" w:cs="TimesNewRomanPSMT"/>
+        </w:rPr>
+        <w:t>Give the details of the implementation of one of the methods in this class, which should call the</w:t>
+      </w:r>
+      <w:r>
+        <w:rPr>
+          <w:rFonts w:ascii="TimesNewRomanPSMT" w:hAnsi="TimesNewRomanPSMT" w:cs="TimesNewRomanPSMT"/>
+        </w:rPr>
+        <w:t xml:space="preserve"> </w:t>
+      </w:r>
+      <w:r>
+        <w:rPr>
+          <w:rFonts w:ascii="TimesNewRomanPSMT" w:hAnsi="TimesNewRomanPSMT" w:cs="TimesNewRomanPSMT"/>
+        </w:rPr>
+        <w:t xml:space="preserve">method </w:t>
+      </w:r>
+      <w:r>
+        <w:rPr>
+          <w:rFonts w:ascii="TimesNewRomanPS-ItalicMT" w:hAnsi="TimesNewRomanPS-ItalicMT" w:cs="TimesNewRomanPS-ItalicMT"/>
+          <w:i/>
+          <w:iCs/>
+        </w:rPr>
+        <w:t xml:space="preserve">doOperation </w:t>
+      </w:r>
+      <w:r>
+        <w:rPr>
+          <w:rFonts w:ascii="TimesNewRomanPSMT" w:hAnsi="TimesNewRomanPSMT" w:cs="TimesNewRomanPSMT"/>
+        </w:rPr>
+        <w:t>wi</w:t>
+      </w:r>
+      <w:r>
+        <w:rPr>
+          <w:rFonts w:ascii="TimesNewRomanPSMT" w:hAnsi="TimesNewRomanPSMT" w:cs="TimesNewRomanPSMT"/>
+        </w:rPr>
+        <w:t xml:space="preserve">th the following signature: </w:t>
+      </w:r>
+      <w:r>
+        <w:rPr>
+          <w:rFonts w:ascii="TimesNewRomanPSMT" w:hAnsi="TimesNewRomanPSMT" w:cs="TimesNewRomanPSMT"/>
+        </w:rPr>
+        <w:t xml:space="preserve">                      </w:t>
+      </w:r>
+      <w:r>
+        <w:rPr>
+          <w:rFonts w:ascii="TimesNewRomanPSMT" w:hAnsi="TimesNewRomanPSMT" w:cs="TimesNewRomanPSMT"/>
+        </w:rPr>
+        <w:t>[10]</w:t>
+      </w:r>
+    </w:p>
+    <w:p>
+      <w:pPr>
+        <w:pStyle w:val="ListParagraph"/>
+        <w:autoSpaceDE w:val="0"/>
+        <w:autoSpaceDN w:val="0"/>
+        <w:adjustRightInd w:val="0"/>
+        <w:spacing w:after="0" w:line="240" w:lineRule="auto"/>
+        <w:rPr>
+          <w:rFonts w:ascii="TimesNewRomanPSMT" w:hAnsi="TimesNewRomanPSMT" w:cs="TimesNewRomanPSMT"/>
+        </w:rPr>
+      </w:pPr>
+    </w:p>
+    <w:p>
+      <w:pPr>
+        <w:pStyle w:val="ListParagraph"/>
+        <w:autoSpaceDE w:val="0"/>
+        <w:autoSpaceDN w:val="0"/>
+        <w:adjustRightInd w:val="0"/>
+        <w:spacing w:after="0" w:line="240" w:lineRule="auto"/>
+        <w:rPr>
+          <w:rFonts w:ascii="TimesNewRomanPS-ItalicMT" w:hAnsi="TimesNewRomanPS-ItalicMT" w:cs="TimesNewRomanPS-ItalicMT"/>
+          <w:i/>
+          <w:iCs/>
+        </w:rPr>
+      </w:pPr>
+      <w:r>
+        <w:rPr>
+          <w:rFonts w:ascii="TimesNewRomanPS-ItalicMT" w:hAnsi="TimesNewRomanPS-ItalicMT" w:cs="TimesNewRomanPS-ItalicMT"/>
+          <w:i/>
+          <w:iCs/>
+        </w:rPr>
+        <w:t>byte [] doOperation (RemoteObjectRef o, Method m, byte[] arguments);</w:t>
+      </w:r>
+    </w:p>
+    <w:p>
+      <w:pPr>
+        <w:pStyle w:val="ListParagraph"/>
+        <w:autoSpaceDE w:val="0"/>
+        <w:autoSpaceDN w:val="0"/>
+        <w:adjustRightInd w:val="0"/>
+        <w:spacing w:after="0" w:line="240" w:lineRule="auto"/>
+        <w:rPr>
+          <w:rFonts w:ascii="TimesNewRomanPS-ItalicMT" w:hAnsi="TimesNewRomanPS-ItalicMT" w:cs="TimesNewRomanPS-ItalicMT"/>
+          <w:i/>
+          <w:iCs/>
+        </w:rPr>
+      </w:pPr>
+    </w:p>
+    <w:p>
+      <w:pPr>
+        <w:pStyle w:val="ListParagraph"/>
+        <w:autoSpaceDE w:val="0"/>
+        <w:autoSpaceDN w:val="0"/>
+        <w:adjustRightInd w:val="0"/>
+        <w:spacing w:after="0" w:line="240" w:lineRule="auto"/>
+        <w:rPr>
+          <w:rFonts w:ascii="TimesNewRomanPSMT" w:hAnsi="TimesNewRomanPSMT" w:cs="TimesNewRomanPSMT"/>
+        </w:rPr>
+      </w:pPr>
+      <w:r>
+        <w:rPr>
+          <w:rFonts w:ascii="TimesNewRomanPSMT" w:hAnsi="TimesNewRomanPSMT" w:cs="TimesNewRomanPSMT"/>
+        </w:rPr>
+        <w:t>Hint: an instance variable of the proxy class should hold a remote object reference</w:t>
+      </w:r>
+    </w:p>
+    <w:p>
+      <w:pPr>
+        <w:pStyle w:val="ListParagraph"/>
+        <w:autoSpaceDE w:val="0"/>
+        <w:autoSpaceDN w:val="0"/>
+        <w:adjustRightInd w:val="0"/>
+        <w:spacing w:after="0" w:line="240" w:lineRule="auto"/>
+        <w:rPr>
+          <w:rFonts w:ascii="TimesNewRomanPSMT" w:hAnsi="TimesNewRomanPSMT" w:cs="TimesNewRomanPSMT"/>
+        </w:rPr>
+      </w:pPr>
+    </w:p>
+    <w:p>
+      <w:pPr>
+        <w:pStyle w:val="ListParagraph"/>
+        <w:autoSpaceDE w:val="0"/>
+        <w:autoSpaceDN w:val="0"/>
+        <w:adjustRightInd w:val="0"/>
+        <w:spacing w:after="0" w:line="240" w:lineRule="auto"/>
+        <w:rPr>
+          <w:rFonts w:ascii="TimesNewRomanPSMT" w:hAnsi="TimesNewRomanPSMT" w:cs="TimesNewRomanPSMT"/>
+        </w:rPr>
+      </w:pPr>
+      <w:r>
+        <w:rPr>
+          <w:rFonts w:ascii="TimesNewRomanPSMT" w:hAnsi="TimesNewRomanPSMT" w:cs="TimesNewRomanPSMT"/>
+        </w:rPr>
+        <w:t>The Election interface provides two remote methods:</w:t>
+      </w:r>
+    </w:p>
+    <w:p>
+      <w:pPr>
+        <w:pStyle w:val="ListParagraph"/>
+        <w:autoSpaceDE w:val="0"/>
+        <w:autoSpaceDN w:val="0"/>
+        <w:adjustRightInd w:val="0"/>
+        <w:spacing w:after="0" w:line="240" w:lineRule="auto"/>
+        <w:rPr>
+          <w:rFonts w:ascii="TimesNewRomanPSMT" w:hAnsi="TimesNewRomanPSMT" w:cs="TimesNewRomanPSMT"/>
+        </w:rPr>
+      </w:pPr>
+      <w:r>
+        <w:rPr>
+          <w:rFonts w:ascii="TimesNewRomanPS-ItalicMT" w:hAnsi="TimesNewRomanPS-ItalicMT" w:cs="TimesNewRomanPS-ItalicMT"/>
+          <w:i/>
+          <w:iCs/>
+        </w:rPr>
+        <w:t>vote</w:t>
+      </w:r>
+      <w:r>
+        <w:rPr>
+          <w:rFonts w:ascii="TimesNewRomanPSMT" w:hAnsi="TimesNewRomanPSMT" w:cs="TimesNewRomanPSMT"/>
+        </w:rPr>
+        <w:t>: with two parameters through which the client supplies the name of a candidate (a string)</w:t>
+      </w:r>
+      <w:r>
+        <w:rPr>
+          <w:rFonts w:ascii="TimesNewRomanPSMT" w:hAnsi="TimesNewRomanPSMT" w:cs="TimesNewRomanPSMT"/>
+        </w:rPr>
+        <w:t xml:space="preserve"> </w:t>
+      </w:r>
+      <w:r>
+        <w:rPr>
+          <w:rFonts w:ascii="TimesNewRomanPSMT" w:hAnsi="TimesNewRomanPSMT" w:cs="TimesNewRomanPSMT"/>
+        </w:rPr>
+        <w:t>and the ‘voter’s number’ (an integer used to ensure each user votes once only). The voter’s</w:t>
+      </w:r>
+      <w:r>
+        <w:rPr>
+          <w:rFonts w:ascii="TimesNewRomanPSMT" w:hAnsi="TimesNewRomanPSMT" w:cs="TimesNewRomanPSMT"/>
+        </w:rPr>
+        <w:t xml:space="preserve"> </w:t>
+      </w:r>
+      <w:r>
+        <w:rPr>
+          <w:rFonts w:ascii="TimesNewRomanPSMT" w:hAnsi="TimesNewRomanPSMT" w:cs="TimesNewRomanPSMT"/>
+        </w:rPr>
+        <w:t>numbers are allocated sparsely from the range of integers to make them hard to guess.</w:t>
+      </w:r>
+      <w:r>
+        <w:rPr>
+          <w:rFonts w:ascii="TimesNewRomanPSMT" w:hAnsi="TimesNewRomanPSMT" w:cs="TimesNewRomanPSMT"/>
+        </w:rPr>
+        <w:t xml:space="preserve"> </w:t>
+      </w:r>
+      <w:r>
+        <w:rPr>
+          <w:rFonts w:ascii="TimesNewRomanPS-ItalicMT" w:hAnsi="TimesNewRomanPS-ItalicMT" w:cs="TimesNewRomanPS-ItalicMT"/>
+          <w:i/>
+          <w:iCs/>
+        </w:rPr>
+        <w:t>result</w:t>
+      </w:r>
+      <w:r>
+        <w:rPr>
+          <w:rFonts w:ascii="TimesNewRomanPSMT" w:hAnsi="TimesNewRomanPSMT" w:cs="TimesNewRomanPSMT"/>
+        </w:rPr>
+        <w:t>: with two parameters through which the server supplies the client with the name of a</w:t>
+      </w:r>
+      <w:r>
+        <w:rPr>
+          <w:rFonts w:ascii="TimesNewRomanPSMT" w:hAnsi="TimesNewRomanPSMT" w:cs="TimesNewRomanPSMT"/>
+        </w:rPr>
+        <w:t xml:space="preserve"> </w:t>
+      </w:r>
+      <w:r>
+        <w:rPr>
+          <w:rFonts w:ascii="TimesNewRomanPSMT" w:hAnsi="TimesNewRomanPSMT" w:cs="TimesNewRomanPSMT"/>
+        </w:rPr>
+        <w:t>candidate and the number of votes for that candidate.</w:t>
+      </w:r>
+    </w:p>
+    <w:p>
+      <w:pPr>
+        <w:pStyle w:val="ListParagraph"/>
+        <w:autoSpaceDE w:val="0"/>
+        <w:autoSpaceDN w:val="0"/>
+        <w:adjustRightInd w:val="0"/>
+        <w:spacing w:after="0" w:line="240" w:lineRule="auto"/>
+        <w:rPr>
+          <w:rFonts w:ascii="TimesNewRomanPSMT" w:hAnsi="TimesNewRomanPSMT" w:cs="TimesNewRomanPSMT"/>
+        </w:rPr>
+      </w:pPr>
+    </w:p>
+    <w:p>
+      <w:pPr>
+        <w:pStyle w:val="ListParagraph"/>
+        <w:numPr>
+          <w:ilvl w:val="0"/>
+          <w:numId w:val="4"/>
+        </w:numPr>
+        <w:autoSpaceDE w:val="0"/>
+        <w:autoSpaceDN w:val="0"/>
+        <w:adjustRightInd w:val="0"/>
+        <w:spacing w:after="0" w:line="240" w:lineRule="auto"/>
+        <w:rPr>
+          <w:rFonts w:ascii="Times New Roman" w:hAnsi="Times New Roman" w:cs="Times New Roman"/>
+        </w:rPr>
+      </w:pPr>
+      <w:r>
+        <w:rPr>
+          <w:rFonts w:ascii="Times New Roman" w:hAnsi="Times New Roman" w:cs="Times New Roman"/>
+        </w:rPr>
+        <w:t xml:space="preserve">The </w:t>
+      </w:r>
+      <w:r>
+        <w:rPr>
+          <w:rFonts w:ascii="Times New Roman" w:hAnsi="Times New Roman" w:cs="Times New Roman"/>
+          <w:i/>
+          <w:iCs/>
+        </w:rPr>
+        <w:t xml:space="preserve">Hello </w:t>
+      </w:r>
+      <w:r>
+        <w:rPr>
+          <w:rFonts w:ascii="Times New Roman" w:hAnsi="Times New Roman" w:cs="Times New Roman"/>
+        </w:rPr>
+        <w:t>RMI example has been given to you. Extend the programs to support RMI callback</w:t>
+      </w:r>
+      <w:r>
+        <w:rPr>
+          <w:rFonts w:ascii="Times New Roman" w:hAnsi="Times New Roman" w:cs="Times New Roman"/>
+        </w:rPr>
+        <w:t xml:space="preserve"> </w:t>
+      </w:r>
+      <w:r>
+        <w:rPr>
+          <w:rFonts w:ascii="Times New Roman" w:hAnsi="Times New Roman" w:cs="Times New Roman"/>
+        </w:rPr>
+        <w:t xml:space="preserve">feature. Modify the clients so that they provide a </w:t>
+      </w:r>
+      <w:r>
+        <w:rPr>
+          <w:rFonts w:ascii="Times New Roman" w:hAnsi="Times New Roman" w:cs="Times New Roman"/>
+          <w:i/>
+          <w:iCs/>
+        </w:rPr>
+        <w:t xml:space="preserve">notify </w:t>
+      </w:r>
+      <w:r>
+        <w:rPr>
+          <w:rFonts w:ascii="Times New Roman" w:hAnsi="Times New Roman" w:cs="Times New Roman"/>
+        </w:rPr>
+        <w:t>remote method. Modify the server so</w:t>
+      </w:r>
+      <w:r>
+        <w:rPr>
+          <w:rFonts w:ascii="Times New Roman" w:hAnsi="Times New Roman" w:cs="Times New Roman"/>
+        </w:rPr>
+        <w:t xml:space="preserve"> </w:t>
+      </w:r>
+      <w:r>
+        <w:rPr>
+          <w:rFonts w:ascii="Times New Roman" w:hAnsi="Times New Roman" w:cs="Times New Roman"/>
+        </w:rPr>
+        <w:t xml:space="preserve">that it provides two additional remote methods, </w:t>
+      </w:r>
+      <w:r>
+        <w:rPr>
+          <w:rFonts w:ascii="Times New Roman" w:hAnsi="Times New Roman" w:cs="Times New Roman"/>
+          <w:i/>
+          <w:iCs/>
+        </w:rPr>
+        <w:t xml:space="preserve">registerForCallback </w:t>
+      </w:r>
+      <w:r>
+        <w:rPr>
+          <w:rFonts w:ascii="Times New Roman" w:hAnsi="Times New Roman" w:cs="Times New Roman"/>
+        </w:rPr>
+        <w:t>and</w:t>
+      </w:r>
+      <w:r>
+        <w:rPr>
+          <w:rFonts w:ascii="Times New Roman" w:hAnsi="Times New Roman" w:cs="Times New Roman"/>
+        </w:rPr>
+        <w:t xml:space="preserve"> </w:t>
+      </w:r>
+      <w:r>
+        <w:rPr>
+          <w:rFonts w:ascii="Times New Roman" w:hAnsi="Times New Roman" w:cs="Times New Roman"/>
+          <w:i/>
+          <w:iCs/>
+        </w:rPr>
+        <w:t>unregisterForCallback</w:t>
+      </w:r>
+      <w:r>
+        <w:rPr>
+          <w:rFonts w:ascii="Times New Roman" w:hAnsi="Times New Roman" w:cs="Times New Roman"/>
+        </w:rPr>
+        <w:t>. Each new client registers with the server by remote invocation of</w:t>
+      </w:r>
+      <w:r>
+        <w:rPr>
+          <w:rFonts w:ascii="Times New Roman" w:hAnsi="Times New Roman" w:cs="Times New Roman"/>
+        </w:rPr>
+        <w:t xml:space="preserve"> </w:t>
+      </w:r>
+      <w:r>
+        <w:rPr>
+          <w:rFonts w:ascii="Times New Roman" w:hAnsi="Times New Roman" w:cs="Times New Roman"/>
+          <w:i/>
+          <w:iCs/>
+        </w:rPr>
+        <w:t>registerForCallbacks</w:t>
+      </w:r>
+      <w:r>
+        <w:rPr>
+          <w:rFonts w:ascii="Times New Roman" w:hAnsi="Times New Roman" w:cs="Times New Roman"/>
+        </w:rPr>
+        <w:t xml:space="preserve">, and upon this event, the server makes callbacks to </w:t>
+      </w:r>
+      <w:r>
+        <w:rPr>
+          <w:rFonts w:ascii="Times New Roman" w:hAnsi="Times New Roman" w:cs="Times New Roman"/>
+          <w:i/>
+          <w:iCs/>
+        </w:rPr>
+        <w:t xml:space="preserve">notify </w:t>
+      </w:r>
+      <w:r>
+        <w:rPr>
+          <w:rFonts w:ascii="Times New Roman" w:hAnsi="Times New Roman" w:cs="Times New Roman"/>
+        </w:rPr>
+        <w:t>method of all</w:t>
+      </w:r>
+      <w:r>
+        <w:rPr>
+          <w:rFonts w:ascii="Times New Roman" w:hAnsi="Times New Roman" w:cs="Times New Roman"/>
+        </w:rPr>
+        <w:t xml:space="preserve"> </w:t>
+      </w:r>
+      <w:r>
+        <w:rPr>
+          <w:rFonts w:ascii="Times New Roman" w:hAnsi="Times New Roman" w:cs="Times New Roman"/>
+        </w:rPr>
+        <w:t>the current clients, informing them of the current number of clients. The server must use a data</w:t>
+      </w:r>
+      <w:r>
+        <w:rPr>
+          <w:rFonts w:ascii="Times New Roman" w:hAnsi="Times New Roman" w:cs="Times New Roman"/>
+        </w:rPr>
+        <w:t xml:space="preserve"> </w:t>
+      </w:r>
+      <w:r>
+        <w:rPr>
+          <w:rFonts w:ascii="Times New Roman" w:hAnsi="Times New Roman" w:cs="Times New Roman"/>
+        </w:rPr>
+        <w:t>structure to maintain the list of clients. The client should also let user specify the length of time</w:t>
+      </w:r>
+      <w:r>
+        <w:rPr>
+          <w:rFonts w:ascii="Times New Roman" w:hAnsi="Times New Roman" w:cs="Times New Roman"/>
+        </w:rPr>
+        <w:t xml:space="preserve"> </w:t>
+      </w:r>
+      <w:r>
+        <w:rPr>
+          <w:rFonts w:ascii="Times New Roman" w:hAnsi="Times New Roman" w:cs="Times New Roman"/>
+        </w:rPr>
+        <w:t>to remain registered, after this time expires, the clients unregisters with the server.</w:t>
+      </w:r>
+      <w:r>
+        <w:rPr>
+          <w:rFonts w:ascii="Times New Roman" w:hAnsi="Times New Roman" w:cs="Times New Roman"/>
+        </w:rPr>
+        <w:t xml:space="preserve"> </w:t>
+      </w:r>
+    </w:p>
+    <w:p>
+      <w:pPr>
+        <w:pStyle w:val="ListParagraph"/>
+        <w:autoSpaceDE w:val="0"/>
+        <w:autoSpaceDN w:val="0"/>
+        <w:adjustRightInd w:val="0"/>
+        <w:spacing w:after="0" w:line="240" w:lineRule="auto"/>
+        <w:rPr>
+          <w:rFonts w:ascii="Times New Roman" w:hAnsi="Times New Roman" w:cs="Times New Roman"/>
+        </w:rPr>
+      </w:pPr>
+      <w:r>
+        <w:rPr>
+          <w:rFonts w:ascii="Times New Roman" w:hAnsi="Times New Roman" w:cs="Times New Roman"/>
+        </w:rPr>
+        <w:t>You should provide screen shots of execution of your programs to show that the RMI callback</w:t>
+      </w:r>
+      <w:r>
+        <w:rPr>
+          <w:rFonts w:ascii="Times New Roman" w:hAnsi="Times New Roman" w:cs="Times New Roman"/>
+        </w:rPr>
+        <w:t xml:space="preserve"> </w:t>
+      </w:r>
+      <w:r>
+        <w:rPr>
+          <w:rFonts w:ascii="Times New Roman" w:hAnsi="Times New Roman" w:cs="Times New Roman"/>
+        </w:rPr>
+        <w:t>eature has been implemented. You should also show the code you have added to implement</w:t>
+      </w:r>
+      <w:r>
+        <w:rPr>
+          <w:rFonts w:ascii="Times New Roman" w:hAnsi="Times New Roman" w:cs="Times New Roman"/>
+        </w:rPr>
+        <w:t xml:space="preserve"> </w:t>
+      </w:r>
+      <w:r>
+        <w:rPr>
+          <w:rFonts w:ascii="Times New Roman" w:hAnsi="Times New Roman" w:cs="Times New Roman"/>
+        </w:rPr>
+        <w:t xml:space="preserve">the RMI callback. </w:t>
+      </w:r>
+      <w:r>
+        <w:rPr>
+          <w:rFonts w:ascii="Times New Roman" w:hAnsi="Times New Roman" w:cs="Times New Roman"/>
+        </w:rPr>
+        <w:tab/>
+      </w:r>
+      <w:r>
+        <w:rPr>
+          <w:rFonts w:ascii="Times New Roman" w:hAnsi="Times New Roman" w:cs="Times New Roman"/>
+        </w:rPr>
+        <w:tab/>
+      </w:r>
+      <w:r>
+        <w:rPr>
+          <w:rFonts w:ascii="Times New Roman" w:hAnsi="Times New Roman" w:cs="Times New Roman"/>
+        </w:rPr>
+        <w:tab/>
+      </w:r>
+      <w:r>
+        <w:rPr>
+          <w:rFonts w:ascii="Times New Roman" w:hAnsi="Times New Roman" w:cs="Times New Roman"/>
+        </w:rPr>
+        <w:tab/>
+      </w:r>
+      <w:r>
+        <w:rPr>
+          <w:rFonts w:ascii="Times New Roman" w:hAnsi="Times New Roman" w:cs="Times New Roman"/>
+        </w:rPr>
+        <w:tab/>
+      </w:r>
+      <w:r>
+        <w:rPr>
+          <w:rFonts w:ascii="Times New Roman" w:hAnsi="Times New Roman" w:cs="Times New Roman"/>
+        </w:rPr>
+        <w:tab/>
+      </w:r>
+      <w:r>
+        <w:rPr>
+          <w:rFonts w:ascii="Times New Roman" w:hAnsi="Times New Roman" w:cs="Times New Roman"/>
+        </w:rPr>
+        <w:tab/>
+      </w:r>
+      <w:r>
+        <w:rPr>
+          <w:rFonts w:ascii="Times New Roman" w:hAnsi="Times New Roman" w:cs="Times New Roman"/>
+        </w:rPr>
+        <w:tab/>
+      </w:r>
+      <w:r>
+        <w:rPr>
+          <w:rFonts w:ascii="Times New Roman" w:hAnsi="Times New Roman" w:cs="Times New Roman"/>
+        </w:rPr>
+        <w:tab/>
+      </w:r>
+      <w:r>
+        <w:rPr>
+          <w:rFonts w:ascii="Times New Roman" w:hAnsi="Times New Roman" w:cs="Times New Roman"/>
+        </w:rPr>
+        <w:tab/>
+        <w:t xml:space="preserve">  </w:t>
+      </w:r>
+      <w:r>
+        <w:rPr>
+          <w:rFonts w:ascii="Times New Roman" w:hAnsi="Times New Roman" w:cs="Times New Roman"/>
+        </w:rPr>
+        <w:t xml:space="preserve">    </w:t>
+      </w:r>
+      <w:r>
+        <w:rPr>
+          <w:rFonts w:ascii="Times New Roman" w:hAnsi="Times New Roman" w:cs="Times New Roman"/>
+        </w:rPr>
+        <w:t>[20]</w:t>
+      </w:r>
+    </w:p>
+    <w:p>
+      <w:pPr>
+        <w:pStyle w:val="ListParagraph"/>
+        <w:autoSpaceDE w:val="0"/>
+        <w:autoSpaceDN w:val="0"/>
+        <w:adjustRightInd w:val="0"/>
+        <w:spacing w:after="0" w:line="240" w:lineRule="auto"/>
+        <w:rPr>
+          <w:rFonts w:ascii="Times New Roman" w:hAnsi="Times New Roman" w:cs="Times New Roman"/>
+        </w:rPr>
+      </w:pPr>
+    </w:p>
+    <w:p>
+      <w:pPr>
+        <w:pStyle w:val="ListParagraph"/>
+        <w:numPr>
+          <w:ilvl w:val="0"/>
+          <w:numId w:val="4"/>
+        </w:numPr>
+        <w:autoSpaceDE w:val="0"/>
+        <w:autoSpaceDN w:val="0"/>
+        <w:adjustRightInd w:val="0"/>
+        <w:spacing w:after="0" w:line="240" w:lineRule="auto"/>
+        <w:rPr>
+          <w:rFonts w:ascii="Times New Roman" w:hAnsi="Times New Roman" w:cs="Times New Roman"/>
+        </w:rPr>
+      </w:pPr>
+      <w:r>
+        <w:rPr>
+          <w:rFonts w:ascii="Times New Roman" w:hAnsi="Times New Roman" w:cs="Times New Roman"/>
+        </w:rPr>
+        <w:t>The text book presents a Use Case for tuple space communications based on the JavaSpaces</w:t>
+      </w:r>
+      <w:r>
+        <w:rPr>
+          <w:rFonts w:ascii="Times New Roman" w:hAnsi="Times New Roman" w:cs="Times New Roman"/>
+        </w:rPr>
+        <w:t xml:space="preserve"> </w:t>
+      </w:r>
+      <w:r>
+        <w:rPr>
+          <w:rFonts w:ascii="Times New Roman" w:hAnsi="Times New Roman" w:cs="Times New Roman"/>
+        </w:rPr>
+        <w:t>software application. You can read this on pages 271-274. An example is presented of a Fire</w:t>
+      </w:r>
+      <w:r>
+        <w:rPr>
+          <w:rFonts w:ascii="Times New Roman" w:hAnsi="Times New Roman" w:cs="Times New Roman"/>
+        </w:rPr>
+        <w:t xml:space="preserve"> </w:t>
+      </w:r>
+      <w:r>
+        <w:rPr>
+          <w:rFonts w:ascii="Times New Roman" w:hAnsi="Times New Roman" w:cs="Times New Roman"/>
+        </w:rPr>
+        <w:t>Alarm and its propagation to interested parties. For the FireAlarm example create a Class</w:t>
+      </w:r>
+      <w:r>
+        <w:rPr>
+          <w:rFonts w:ascii="Times New Roman" w:hAnsi="Times New Roman" w:cs="Times New Roman"/>
+        </w:rPr>
+        <w:t xml:space="preserve"> </w:t>
+      </w:r>
+      <w:r>
+        <w:rPr>
+          <w:rFonts w:ascii="Times New Roman" w:hAnsi="Times New Roman" w:cs="Times New Roman"/>
+        </w:rPr>
+        <w:t xml:space="preserve">diagram and appropriate sequence diagram for the scenario of raising an alarm. </w:t>
+      </w:r>
+      <w:r>
+        <w:rPr>
+          <w:rFonts w:ascii="Times New Roman" w:hAnsi="Times New Roman" w:cs="Times New Roman"/>
+        </w:rPr>
+        <w:t xml:space="preserve">                 </w:t>
+      </w:r>
+      <w:r>
+        <w:rPr>
+          <w:rFonts w:ascii="Times New Roman" w:hAnsi="Times New Roman" w:cs="Times New Roman"/>
+        </w:rPr>
+        <w:tab/>
+      </w:r>
+      <w:r>
+        <w:rPr>
+          <w:rFonts w:ascii="Times New Roman" w:hAnsi="Times New Roman" w:cs="Times New Roman"/>
+        </w:rPr>
+        <w:tab/>
+        <w:t xml:space="preserve">      </w:t>
+      </w:r>
+      <w:r>
+        <w:rPr>
+          <w:rFonts w:ascii="Times New Roman" w:hAnsi="Times New Roman" w:cs="Times New Roman"/>
+        </w:rPr>
+        <w:t>[10]</w:t>
+      </w:r>
     </w:p>
     <w:sectPr>
       <w:pgSz w:w="12240" w:h="15840"/>
@@ -790,6 +2221,92 @@
 <file path=word/numbering.xml><?xml version="1.0" encoding="utf-8"?>
 <w:numbering xmlns:wpc="http://schemas.microsoft.com/office/word/2010/wordprocessingCanvas" xmlns:mc="http://schemas.openxmlformats.org/markup-compatibility/2006" xmlns:o="urn:schemas-microsoft-com:office:office" xmlns:r="http://schemas.openxmlformats.org/officeDocument/2006/relationships" xmlns:m="http://schemas.openxmlformats.org/officeDocument/2006/math" xmlns:v="urn:schemas-microsoft-com:vml" xmlns:wp14="http://schemas.microsoft.com/office/word/2010/wordprocessingDrawing" xmlns:wp="http://schemas.openxmlformats.org/drawingml/2006/wordprocessingDrawing" xmlns:w10="urn:schemas-microsoft-com:office:word" xmlns:w="http://schemas.openxmlformats.org/wordprocessingml/2006/main" xmlns:w14="http://schemas.microsoft.com/office/word/2010/wordml" xmlns:w15="http://schemas.microsoft.com/office/word/2012/wordml" xmlns:wpg="http://schemas.microsoft.com/office/word/2010/wordprocessingGroup" xmlns:wpi="http://schemas.microsoft.com/office/word/2010/wordprocessingInk" xmlns:wne="http://schemas.microsoft.com/office/word/2006/wordml" xmlns:wps="http://schemas.microsoft.com/office/word/2010/wordprocessingShape" mc:Ignorable="w14 w15 wp14">
   <w:abstractNum w:abstractNumId="0">
+    <w:nsid w:val="078B0E58"/>
+    <w:multiLevelType w:val="hybridMultilevel"/>
+    <w:tmpl w:val="259401C2"/>
+    <w:lvl w:ilvl="0" w:tplc="1009000F">
+      <w:start w:val="1"/>
+      <w:numFmt w:val="decimal"/>
+      <w:lvlText w:val="%1."/>
+      <w:lvlJc w:val="left"/>
+      <w:pPr>
+        <w:ind w:left="720" w:hanging="360"/>
+      </w:pPr>
+    </w:lvl>
+    <w:lvl w:ilvl="1" w:tplc="10090019" w:tentative="1">
+      <w:start w:val="1"/>
+      <w:numFmt w:val="lowerLetter"/>
+      <w:lvlText w:val="%2."/>
+      <w:lvlJc w:val="left"/>
+      <w:pPr>
+        <w:ind w:left="1440" w:hanging="360"/>
+      </w:pPr>
+    </w:lvl>
+    <w:lvl w:ilvl="2" w:tplc="1009001B" w:tentative="1">
+      <w:start w:val="1"/>
+      <w:numFmt w:val="lowerRoman"/>
+      <w:lvlText w:val="%3."/>
+      <w:lvlJc w:val="right"/>
+      <w:pPr>
+        <w:ind w:left="2160" w:hanging="180"/>
+      </w:pPr>
+    </w:lvl>
+    <w:lvl w:ilvl="3" w:tplc="1009000F" w:tentative="1">
+      <w:start w:val="1"/>
+      <w:numFmt w:val="decimal"/>
+      <w:lvlText w:val="%4."/>
+      <w:lvlJc w:val="left"/>
+      <w:pPr>
+        <w:ind w:left="2880" w:hanging="360"/>
+      </w:pPr>
+    </w:lvl>
+    <w:lvl w:ilvl="4" w:tplc="10090019" w:tentative="1">
+      <w:start w:val="1"/>
+      <w:numFmt w:val="lowerLetter"/>
+      <w:lvlText w:val="%5."/>
+      <w:lvlJc w:val="left"/>
+      <w:pPr>
+        <w:ind w:left="3600" w:hanging="360"/>
+      </w:pPr>
+    </w:lvl>
+    <w:lvl w:ilvl="5" w:tplc="1009001B" w:tentative="1">
+      <w:start w:val="1"/>
+      <w:numFmt w:val="lowerRoman"/>
+      <w:lvlText w:val="%6."/>
+      <w:lvlJc w:val="right"/>
+      <w:pPr>
+        <w:ind w:left="4320" w:hanging="180"/>
+      </w:pPr>
+    </w:lvl>
+    <w:lvl w:ilvl="6" w:tplc="1009000F" w:tentative="1">
+      <w:start w:val="1"/>
+      <w:numFmt w:val="decimal"/>
+      <w:lvlText w:val="%7."/>
+      <w:lvlJc w:val="left"/>
+      <w:pPr>
+        <w:ind w:left="5040" w:hanging="360"/>
+      </w:pPr>
+    </w:lvl>
+    <w:lvl w:ilvl="7" w:tplc="10090019" w:tentative="1">
+      <w:start w:val="1"/>
+      <w:numFmt w:val="lowerLetter"/>
+      <w:lvlText w:val="%8."/>
+      <w:lvlJc w:val="left"/>
+      <w:pPr>
+        <w:ind w:left="5760" w:hanging="360"/>
+      </w:pPr>
+    </w:lvl>
+    <w:lvl w:ilvl="8" w:tplc="1009001B" w:tentative="1">
+      <w:start w:val="1"/>
+      <w:numFmt w:val="lowerRoman"/>
+      <w:lvlText w:val="%9."/>
+      <w:lvlJc w:val="right"/>
+      <w:pPr>
+        <w:ind w:left="6480" w:hanging="180"/>
+      </w:pPr>
+    </w:lvl>
+  </w:abstractNum>
+  <w:abstractNum w:abstractNumId="1">
     <w:nsid w:val="112F5CDD"/>
     <w:multiLevelType w:val="hybridMultilevel"/>
     <w:tmpl w:val="D452DAB2"/>
@@ -878,7 +2395,93 @@
       </w:pPr>
     </w:lvl>
   </w:abstractNum>
-  <w:abstractNum w:abstractNumId="1">
+  <w:abstractNum w:abstractNumId="2">
+    <w:nsid w:val="155C1466"/>
+    <w:multiLevelType w:val="hybridMultilevel"/>
+    <w:tmpl w:val="A0427638"/>
+    <w:lvl w:ilvl="0" w:tplc="10090017">
+      <w:start w:val="1"/>
+      <w:numFmt w:val="lowerLetter"/>
+      <w:lvlText w:val="%1)"/>
+      <w:lvlJc w:val="left"/>
+      <w:pPr>
+        <w:ind w:left="1080" w:hanging="360"/>
+      </w:pPr>
+    </w:lvl>
+    <w:lvl w:ilvl="1" w:tplc="10090019">
+      <w:start w:val="1"/>
+      <w:numFmt w:val="lowerLetter"/>
+      <w:lvlText w:val="%2."/>
+      <w:lvlJc w:val="left"/>
+      <w:pPr>
+        <w:ind w:left="1800" w:hanging="360"/>
+      </w:pPr>
+    </w:lvl>
+    <w:lvl w:ilvl="2" w:tplc="1009001B" w:tentative="1">
+      <w:start w:val="1"/>
+      <w:numFmt w:val="lowerRoman"/>
+      <w:lvlText w:val="%3."/>
+      <w:lvlJc w:val="right"/>
+      <w:pPr>
+        <w:ind w:left="2520" w:hanging="180"/>
+      </w:pPr>
+    </w:lvl>
+    <w:lvl w:ilvl="3" w:tplc="1009000F" w:tentative="1">
+      <w:start w:val="1"/>
+      <w:numFmt w:val="decimal"/>
+      <w:lvlText w:val="%4."/>
+      <w:lvlJc w:val="left"/>
+      <w:pPr>
+        <w:ind w:left="3240" w:hanging="360"/>
+      </w:pPr>
+    </w:lvl>
+    <w:lvl w:ilvl="4" w:tplc="10090019" w:tentative="1">
+      <w:start w:val="1"/>
+      <w:numFmt w:val="lowerLetter"/>
+      <w:lvlText w:val="%5."/>
+      <w:lvlJc w:val="left"/>
+      <w:pPr>
+        <w:ind w:left="3960" w:hanging="360"/>
+      </w:pPr>
+    </w:lvl>
+    <w:lvl w:ilvl="5" w:tplc="1009001B" w:tentative="1">
+      <w:start w:val="1"/>
+      <w:numFmt w:val="lowerRoman"/>
+      <w:lvlText w:val="%6."/>
+      <w:lvlJc w:val="right"/>
+      <w:pPr>
+        <w:ind w:left="4680" w:hanging="180"/>
+      </w:pPr>
+    </w:lvl>
+    <w:lvl w:ilvl="6" w:tplc="1009000F" w:tentative="1">
+      <w:start w:val="1"/>
+      <w:numFmt w:val="decimal"/>
+      <w:lvlText w:val="%7."/>
+      <w:lvlJc w:val="left"/>
+      <w:pPr>
+        <w:ind w:left="5400" w:hanging="360"/>
+      </w:pPr>
+    </w:lvl>
+    <w:lvl w:ilvl="7" w:tplc="10090019" w:tentative="1">
+      <w:start w:val="1"/>
+      <w:numFmt w:val="lowerLetter"/>
+      <w:lvlText w:val="%8."/>
+      <w:lvlJc w:val="left"/>
+      <w:pPr>
+        <w:ind w:left="6120" w:hanging="360"/>
+      </w:pPr>
+    </w:lvl>
+    <w:lvl w:ilvl="8" w:tplc="1009001B" w:tentative="1">
+      <w:start w:val="1"/>
+      <w:numFmt w:val="lowerRoman"/>
+      <w:lvlText w:val="%9."/>
+      <w:lvlJc w:val="right"/>
+      <w:pPr>
+        <w:ind w:left="6840" w:hanging="180"/>
+      </w:pPr>
+    </w:lvl>
+  </w:abstractNum>
+  <w:abstractNum w:abstractNumId="3">
     <w:nsid w:val="15F75B5B"/>
     <w:multiLevelType w:val="hybridMultilevel"/>
     <w:tmpl w:val="A56A5984"/>
@@ -967,10 +2570,10 @@
       </w:pPr>
     </w:lvl>
   </w:abstractNum>
-  <w:abstractNum w:abstractNumId="2">
+  <w:abstractNum w:abstractNumId="4">
     <w:nsid w:val="20551F51"/>
     <w:multiLevelType w:val="hybridMultilevel"/>
-    <w:tmpl w:val="4B0470D2"/>
+    <w:tmpl w:val="DF00A030"/>
     <w:lvl w:ilvl="0" w:tplc="1009000F">
       <w:start w:val="1"/>
       <w:numFmt w:val="decimal"/>
@@ -980,14 +2583,17 @@
         <w:ind w:left="720" w:hanging="360"/>
       </w:pPr>
     </w:lvl>
-    <w:lvl w:ilvl="1" w:tplc="10090019" w:tentative="1">
+    <w:lvl w:ilvl="1" w:tplc="FCC604FA">
       <w:start w:val="1"/>
       <w:numFmt w:val="lowerLetter"/>
-      <w:lvlText w:val="%2."/>
+      <w:lvlText w:val="%2)"/>
       <w:lvlJc w:val="left"/>
       <w:pPr>
         <w:ind w:left="1440" w:hanging="360"/>
       </w:pPr>
+      <w:rPr>
+        <w:rFonts w:hint="default"/>
+      </w:rPr>
     </w:lvl>
     <w:lvl w:ilvl="2" w:tplc="1009001B" w:tentative="1">
       <w:start w:val="1"/>
@@ -1053,7 +2659,179 @@
       </w:pPr>
     </w:lvl>
   </w:abstractNum>
-  <w:abstractNum w:abstractNumId="3">
+  <w:abstractNum w:abstractNumId="5">
+    <w:nsid w:val="301307FE"/>
+    <w:multiLevelType w:val="hybridMultilevel"/>
+    <w:tmpl w:val="D8525434"/>
+    <w:lvl w:ilvl="0" w:tplc="1009000F">
+      <w:start w:val="1"/>
+      <w:numFmt w:val="decimal"/>
+      <w:lvlText w:val="%1."/>
+      <w:lvlJc w:val="left"/>
+      <w:pPr>
+        <w:ind w:left="720" w:hanging="360"/>
+      </w:pPr>
+    </w:lvl>
+    <w:lvl w:ilvl="1" w:tplc="10090019" w:tentative="1">
+      <w:start w:val="1"/>
+      <w:numFmt w:val="lowerLetter"/>
+      <w:lvlText w:val="%2."/>
+      <w:lvlJc w:val="left"/>
+      <w:pPr>
+        <w:ind w:left="1440" w:hanging="360"/>
+      </w:pPr>
+    </w:lvl>
+    <w:lvl w:ilvl="2" w:tplc="1009001B" w:tentative="1">
+      <w:start w:val="1"/>
+      <w:numFmt w:val="lowerRoman"/>
+      <w:lvlText w:val="%3."/>
+      <w:lvlJc w:val="right"/>
+      <w:pPr>
+        <w:ind w:left="2160" w:hanging="180"/>
+      </w:pPr>
+    </w:lvl>
+    <w:lvl w:ilvl="3" w:tplc="1009000F" w:tentative="1">
+      <w:start w:val="1"/>
+      <w:numFmt w:val="decimal"/>
+      <w:lvlText w:val="%4."/>
+      <w:lvlJc w:val="left"/>
+      <w:pPr>
+        <w:ind w:left="2880" w:hanging="360"/>
+      </w:pPr>
+    </w:lvl>
+    <w:lvl w:ilvl="4" w:tplc="10090019" w:tentative="1">
+      <w:start w:val="1"/>
+      <w:numFmt w:val="lowerLetter"/>
+      <w:lvlText w:val="%5."/>
+      <w:lvlJc w:val="left"/>
+      <w:pPr>
+        <w:ind w:left="3600" w:hanging="360"/>
+      </w:pPr>
+    </w:lvl>
+    <w:lvl w:ilvl="5" w:tplc="1009001B" w:tentative="1">
+      <w:start w:val="1"/>
+      <w:numFmt w:val="lowerRoman"/>
+      <w:lvlText w:val="%6."/>
+      <w:lvlJc w:val="right"/>
+      <w:pPr>
+        <w:ind w:left="4320" w:hanging="180"/>
+      </w:pPr>
+    </w:lvl>
+    <w:lvl w:ilvl="6" w:tplc="1009000F" w:tentative="1">
+      <w:start w:val="1"/>
+      <w:numFmt w:val="decimal"/>
+      <w:lvlText w:val="%7."/>
+      <w:lvlJc w:val="left"/>
+      <w:pPr>
+        <w:ind w:left="5040" w:hanging="360"/>
+      </w:pPr>
+    </w:lvl>
+    <w:lvl w:ilvl="7" w:tplc="10090019" w:tentative="1">
+      <w:start w:val="1"/>
+      <w:numFmt w:val="lowerLetter"/>
+      <w:lvlText w:val="%8."/>
+      <w:lvlJc w:val="left"/>
+      <w:pPr>
+        <w:ind w:left="5760" w:hanging="360"/>
+      </w:pPr>
+    </w:lvl>
+    <w:lvl w:ilvl="8" w:tplc="1009001B" w:tentative="1">
+      <w:start w:val="1"/>
+      <w:numFmt w:val="lowerRoman"/>
+      <w:lvlText w:val="%9."/>
+      <w:lvlJc w:val="right"/>
+      <w:pPr>
+        <w:ind w:left="6480" w:hanging="180"/>
+      </w:pPr>
+    </w:lvl>
+  </w:abstractNum>
+  <w:abstractNum w:abstractNumId="6">
+    <w:nsid w:val="3E7E1D31"/>
+    <w:multiLevelType w:val="hybridMultilevel"/>
+    <w:tmpl w:val="F12E2EFE"/>
+    <w:lvl w:ilvl="0" w:tplc="1009000F">
+      <w:start w:val="1"/>
+      <w:numFmt w:val="decimal"/>
+      <w:lvlText w:val="%1."/>
+      <w:lvlJc w:val="left"/>
+      <w:pPr>
+        <w:ind w:left="720" w:hanging="360"/>
+      </w:pPr>
+    </w:lvl>
+    <w:lvl w:ilvl="1" w:tplc="10090019" w:tentative="1">
+      <w:start w:val="1"/>
+      <w:numFmt w:val="lowerLetter"/>
+      <w:lvlText w:val="%2."/>
+      <w:lvlJc w:val="left"/>
+      <w:pPr>
+        <w:ind w:left="1440" w:hanging="360"/>
+      </w:pPr>
+    </w:lvl>
+    <w:lvl w:ilvl="2" w:tplc="1009001B" w:tentative="1">
+      <w:start w:val="1"/>
+      <w:numFmt w:val="lowerRoman"/>
+      <w:lvlText w:val="%3."/>
+      <w:lvlJc w:val="right"/>
+      <w:pPr>
+        <w:ind w:left="2160" w:hanging="180"/>
+      </w:pPr>
+    </w:lvl>
+    <w:lvl w:ilvl="3" w:tplc="1009000F" w:tentative="1">
+      <w:start w:val="1"/>
+      <w:numFmt w:val="decimal"/>
+      <w:lvlText w:val="%4."/>
+      <w:lvlJc w:val="left"/>
+      <w:pPr>
+        <w:ind w:left="2880" w:hanging="360"/>
+      </w:pPr>
+    </w:lvl>
+    <w:lvl w:ilvl="4" w:tplc="10090019" w:tentative="1">
+      <w:start w:val="1"/>
+      <w:numFmt w:val="lowerLetter"/>
+      <w:lvlText w:val="%5."/>
+      <w:lvlJc w:val="left"/>
+      <w:pPr>
+        <w:ind w:left="3600" w:hanging="360"/>
+      </w:pPr>
+    </w:lvl>
+    <w:lvl w:ilvl="5" w:tplc="1009001B" w:tentative="1">
+      <w:start w:val="1"/>
+      <w:numFmt w:val="lowerRoman"/>
+      <w:lvlText w:val="%6."/>
+      <w:lvlJc w:val="right"/>
+      <w:pPr>
+        <w:ind w:left="4320" w:hanging="180"/>
+      </w:pPr>
+    </w:lvl>
+    <w:lvl w:ilvl="6" w:tplc="1009000F" w:tentative="1">
+      <w:start w:val="1"/>
+      <w:numFmt w:val="decimal"/>
+      <w:lvlText w:val="%7."/>
+      <w:lvlJc w:val="left"/>
+      <w:pPr>
+        <w:ind w:left="5040" w:hanging="360"/>
+      </w:pPr>
+    </w:lvl>
+    <w:lvl w:ilvl="7" w:tplc="10090019" w:tentative="1">
+      <w:start w:val="1"/>
+      <w:numFmt w:val="lowerLetter"/>
+      <w:lvlText w:val="%8."/>
+      <w:lvlJc w:val="left"/>
+      <w:pPr>
+        <w:ind w:left="5760" w:hanging="360"/>
+      </w:pPr>
+    </w:lvl>
+    <w:lvl w:ilvl="8" w:tplc="1009001B" w:tentative="1">
+      <w:start w:val="1"/>
+      <w:numFmt w:val="lowerRoman"/>
+      <w:lvlText w:val="%9."/>
+      <w:lvlJc w:val="right"/>
+      <w:pPr>
+        <w:ind w:left="6480" w:hanging="180"/>
+      </w:pPr>
+    </w:lvl>
+  </w:abstractNum>
+  <w:abstractNum w:abstractNumId="7">
     <w:nsid w:val="4B721E57"/>
     <w:multiLevelType w:val="hybridMultilevel"/>
     <w:tmpl w:val="4E848E24"/>
@@ -1139,7 +2917,7 @@
       </w:pPr>
     </w:lvl>
   </w:abstractNum>
-  <w:abstractNum w:abstractNumId="4">
+  <w:abstractNum w:abstractNumId="8">
     <w:nsid w:val="538009E1"/>
     <w:multiLevelType w:val="hybridMultilevel"/>
     <w:tmpl w:val="A0FA1DD0"/>
@@ -1230,19 +3008,31 @@
     </w:lvl>
   </w:abstractNum>
   <w:num w:numId="1">
+    <w:abstractNumId w:val="3"/>
+  </w:num>
+  <w:num w:numId="2">
     <w:abstractNumId w:val="1"/>
   </w:num>
-  <w:num w:numId="2">
+  <w:num w:numId="3">
+    <w:abstractNumId w:val="7"/>
+  </w:num>
+  <w:num w:numId="4">
+    <w:abstractNumId w:val="4"/>
+  </w:num>
+  <w:num w:numId="5">
+    <w:abstractNumId w:val="8"/>
+  </w:num>
+  <w:num w:numId="6">
     <w:abstractNumId w:val="0"/>
   </w:num>
-  <w:num w:numId="3">
-    <w:abstractNumId w:val="3"/>
+  <w:num w:numId="7">
+    <w:abstractNumId w:val="6"/>
   </w:num>
-  <w:num w:numId="4">
+  <w:num w:numId="8">
+    <w:abstractNumId w:val="5"/>
+  </w:num>
+  <w:num w:numId="9">
     <w:abstractNumId w:val="2"/>
-  </w:num>
-  <w:num w:numId="5">
-    <w:abstractNumId w:val="4"/>
   </w:num>
 </w:numbering>
 </file>
@@ -2583,6 +4373,14 @@
     <w:pitch w:val="default"/>
     <w:sig w:usb0="00000003" w:usb1="00000000" w:usb2="00000000" w:usb3="00000000" w:csb0="00000001" w:csb1="00000000"/>
   </w:font>
+  <w:font w:name="TimesNewRomanPS-ItalicMT">
+    <w:panose1 w:val="00000000000000000000"/>
+    <w:charset w:val="00"/>
+    <w:family w:val="auto"/>
+    <w:notTrueType/>
+    <w:pitch w:val="default"/>
+    <w:sig w:usb0="00000003" w:usb1="00000000" w:usb2="00000000" w:usb3="00000000" w:csb0="00000001" w:csb1="00000000"/>
+  </w:font>
 </w:fonts>
 </file>
 
@@ -2602,9 +4400,9 @@
   <w:rsids>
     <w:rsidRoot w:val="00AD66BD"/>
     <w:rsid w:val="001741ED"/>
+    <w:rsid w:val="008A0FA8"/>
     <w:rsid w:val="00930A23"/>
     <w:rsid w:val="00AD66BD"/>
-    <w:rsid w:val="00BE05A3"/>
   </w:rsids>
   <m:mathPr>
     <m:mathFont m:val="Cambria Math"/>
@@ -3325,4 +5123,16 @@
     </a:ext>
   </a:extLst>
 </a:theme>
+</file>
+
+<file path=customXml/item1.xml><?xml version="1.0" encoding="utf-8"?>
+<b:Sources xmlns:b="http://schemas.openxmlformats.org/officeDocument/2006/bibliography" xmlns="http://schemas.openxmlformats.org/officeDocument/2006/bibliography" SelectedStyle="\APASixthEditionOfficeOnline.xsl" StyleName="APA" Version="6"/>
+</file>
+
+<file path=customXml/itemProps1.xml><?xml version="1.0" encoding="utf-8"?>
+<ds:datastoreItem xmlns:ds="http://schemas.openxmlformats.org/officeDocument/2006/customXml" ds:itemID="{EDA015AA-924E-42C6-9C7E-9EF3C7E95651}">
+  <ds:schemaRefs>
+    <ds:schemaRef ds:uri="http://schemas.openxmlformats.org/officeDocument/2006/bibliography"/>
+  </ds:schemaRefs>
+</ds:datastoreItem>
 </file>
</xml_diff>

<commit_message>
Assignment 2 - Question 4 Done
</commit_message>
<xml_diff>
--- a/Assignment/Assignment 2/Distributed Systems - Assignment 2 Devan Shah 100428864.docx
+++ b/Assignment/Assignment 2/Distributed Systems - Assignment 2 Devan Shah 100428864.docx
@@ -1418,8 +1418,6 @@
           <w:rFonts w:ascii="TimesNewRomanPSMT" w:hAnsi="TimesNewRomanPSMT" w:cs="TimesNewRomanPSMT"/>
         </w:rPr>
       </w:pPr>
-      <w:bookmarkStart w:id="0" w:name="_GoBack"/>
-      <w:bookmarkEnd w:id="0"/>
     </w:p>
     <w:p>
       <w:pPr>
@@ -2023,7 +2021,13 @@
         <w:rPr>
           <w:rFonts w:ascii="Times New Roman" w:hAnsi="Times New Roman" w:cs="Times New Roman"/>
         </w:rPr>
-        <w:t>eature has been implemented. You should also show the code you have added to implement</w:t>
+        <w:t>feature</w:t>
+      </w:r>
+      <w:r>
+        <w:rPr>
+          <w:rFonts w:ascii="Times New Roman" w:hAnsi="Times New Roman" w:cs="Times New Roman"/>
+        </w:rPr>
+        <w:t xml:space="preserve"> has been implemented. You should also show the code you have added to implement</w:t>
       </w:r>
       <w:r>
         <w:rPr>
@@ -2110,6 +2114,363 @@
         </w:rPr>
         <w:t>[20]</w:t>
       </w:r>
+    </w:p>
+    <w:p>
+      <w:pPr>
+        <w:pStyle w:val="ListParagraph"/>
+        <w:autoSpaceDE w:val="0"/>
+        <w:autoSpaceDN w:val="0"/>
+        <w:adjustRightInd w:val="0"/>
+        <w:spacing w:after="0" w:line="240" w:lineRule="auto"/>
+        <w:rPr>
+          <w:rFonts w:ascii="Times New Roman" w:hAnsi="Times New Roman" w:cs="Times New Roman"/>
+        </w:rPr>
+      </w:pPr>
+    </w:p>
+    <w:p>
+      <w:pPr>
+        <w:pStyle w:val="ListParagraph"/>
+        <w:keepNext/>
+        <w:autoSpaceDE w:val="0"/>
+        <w:autoSpaceDN w:val="0"/>
+        <w:adjustRightInd w:val="0"/>
+        <w:spacing w:after="0" w:line="240" w:lineRule="auto"/>
+        <w:jc w:val="center"/>
+      </w:pPr>
+      <w:r>
+        <w:rPr>
+          <w:noProof/>
+          <w:lang w:eastAsia="en-CA"/>
+        </w:rPr>
+        <w:drawing>
+          <wp:inline distT="0" distB="0" distL="0" distR="0" wp14:anchorId="073CC454" wp14:editId="414489AE">
+            <wp:extent cx="5238750" cy="1104900"/>
+            <wp:effectExtent l="0" t="0" r="0" b="0"/>
+            <wp:docPr id="22" name="Picture 22"/>
+            <wp:cNvGraphicFramePr>
+              <a:graphicFrameLocks xmlns:a="http://schemas.openxmlformats.org/drawingml/2006/main" noChangeAspect="1"/>
+            </wp:cNvGraphicFramePr>
+            <a:graphic xmlns:a="http://schemas.openxmlformats.org/drawingml/2006/main">
+              <a:graphicData uri="http://schemas.openxmlformats.org/drawingml/2006/picture">
+                <pic:pic xmlns:pic="http://schemas.openxmlformats.org/drawingml/2006/picture">
+                  <pic:nvPicPr>
+                    <pic:cNvPr id="1" name=""/>
+                    <pic:cNvPicPr/>
+                  </pic:nvPicPr>
+                  <pic:blipFill>
+                    <a:blip r:embed="rId9"/>
+                    <a:stretch>
+                      <a:fillRect/>
+                    </a:stretch>
+                  </pic:blipFill>
+                  <pic:spPr>
+                    <a:xfrm>
+                      <a:off x="0" y="0"/>
+                      <a:ext cx="5238750" cy="1104900"/>
+                    </a:xfrm>
+                    <a:prstGeom prst="rect">
+                      <a:avLst/>
+                    </a:prstGeom>
+                  </pic:spPr>
+                </pic:pic>
+              </a:graphicData>
+            </a:graphic>
+          </wp:inline>
+        </w:drawing>
+      </w:r>
+    </w:p>
+    <w:p>
+      <w:pPr>
+        <w:pStyle w:val="Caption"/>
+        <w:jc w:val="center"/>
+        <w:rPr>
+          <w:rFonts w:ascii="Times New Roman" w:hAnsi="Times New Roman" w:cs="Times New Roman"/>
+        </w:rPr>
+      </w:pPr>
+      <w:r>
+        <w:t xml:space="preserve">Figure </w:t>
+      </w:r>
+      <w:fldSimple w:instr=" SEQ Figure \* ARABIC ">
+        <w:r>
+          <w:rPr>
+            <w:noProof/>
+          </w:rPr>
+          <w:t>1</w:t>
+        </w:r>
+      </w:fldSimple>
+      <w:r>
+        <w:t xml:space="preserve"> Client one registering for callback for 15 seconds</w:t>
+      </w:r>
+    </w:p>
+    <w:p>
+      <w:pPr>
+        <w:pStyle w:val="ListParagraph"/>
+        <w:keepNext/>
+        <w:autoSpaceDE w:val="0"/>
+        <w:autoSpaceDN w:val="0"/>
+        <w:adjustRightInd w:val="0"/>
+        <w:spacing w:after="0" w:line="240" w:lineRule="auto"/>
+        <w:jc w:val="center"/>
+      </w:pPr>
+      <w:r>
+        <w:rPr>
+          <w:noProof/>
+          <w:lang w:eastAsia="en-CA"/>
+        </w:rPr>
+        <w:drawing>
+          <wp:inline distT="0" distB="0" distL="0" distR="0" wp14:anchorId="702A1636" wp14:editId="19A2FF32">
+            <wp:extent cx="5133975" cy="952500"/>
+            <wp:effectExtent l="0" t="0" r="9525" b="0"/>
+            <wp:docPr id="23" name="Picture 23"/>
+            <wp:cNvGraphicFramePr>
+              <a:graphicFrameLocks xmlns:a="http://schemas.openxmlformats.org/drawingml/2006/main" noChangeAspect="1"/>
+            </wp:cNvGraphicFramePr>
+            <a:graphic xmlns:a="http://schemas.openxmlformats.org/drawingml/2006/main">
+              <a:graphicData uri="http://schemas.openxmlformats.org/drawingml/2006/picture">
+                <pic:pic xmlns:pic="http://schemas.openxmlformats.org/drawingml/2006/picture">
+                  <pic:nvPicPr>
+                    <pic:cNvPr id="1" name=""/>
+                    <pic:cNvPicPr/>
+                  </pic:nvPicPr>
+                  <pic:blipFill>
+                    <a:blip r:embed="rId10"/>
+                    <a:stretch>
+                      <a:fillRect/>
+                    </a:stretch>
+                  </pic:blipFill>
+                  <pic:spPr>
+                    <a:xfrm>
+                      <a:off x="0" y="0"/>
+                      <a:ext cx="5133975" cy="952500"/>
+                    </a:xfrm>
+                    <a:prstGeom prst="rect">
+                      <a:avLst/>
+                    </a:prstGeom>
+                  </pic:spPr>
+                </pic:pic>
+              </a:graphicData>
+            </a:graphic>
+          </wp:inline>
+        </w:drawing>
+      </w:r>
+    </w:p>
+    <w:p>
+      <w:pPr>
+        <w:pStyle w:val="Caption"/>
+        <w:jc w:val="center"/>
+        <w:rPr>
+          <w:rFonts w:ascii="Times New Roman" w:hAnsi="Times New Roman" w:cs="Times New Roman"/>
+        </w:rPr>
+      </w:pPr>
+      <w:r>
+        <w:t xml:space="preserve">Figure </w:t>
+      </w:r>
+      <w:fldSimple w:instr=" SEQ Figure \* ARABIC ">
+        <w:r>
+          <w:rPr>
+            <w:noProof/>
+          </w:rPr>
+          <w:t>2</w:t>
+        </w:r>
+      </w:fldSimple>
+      <w:r>
+        <w:t>Client two registering for callback for 15 seconds</w:t>
+      </w:r>
+    </w:p>
+    <w:p>
+      <w:pPr>
+        <w:pStyle w:val="ListParagraph"/>
+        <w:keepNext/>
+        <w:autoSpaceDE w:val="0"/>
+        <w:autoSpaceDN w:val="0"/>
+        <w:adjustRightInd w:val="0"/>
+        <w:spacing w:after="0" w:line="240" w:lineRule="auto"/>
+        <w:jc w:val="center"/>
+      </w:pPr>
+      <w:r>
+        <w:rPr>
+          <w:noProof/>
+          <w:lang w:eastAsia="en-CA"/>
+        </w:rPr>
+        <w:drawing>
+          <wp:inline distT="0" distB="0" distL="0" distR="0" wp14:anchorId="1270AC19" wp14:editId="078705A4">
+            <wp:extent cx="5219700" cy="866775"/>
+            <wp:effectExtent l="0" t="0" r="0" b="9525"/>
+            <wp:docPr id="24" name="Picture 24"/>
+            <wp:cNvGraphicFramePr>
+              <a:graphicFrameLocks xmlns:a="http://schemas.openxmlformats.org/drawingml/2006/main" noChangeAspect="1"/>
+            </wp:cNvGraphicFramePr>
+            <a:graphic xmlns:a="http://schemas.openxmlformats.org/drawingml/2006/main">
+              <a:graphicData uri="http://schemas.openxmlformats.org/drawingml/2006/picture">
+                <pic:pic xmlns:pic="http://schemas.openxmlformats.org/drawingml/2006/picture">
+                  <pic:nvPicPr>
+                    <pic:cNvPr id="1" name=""/>
+                    <pic:cNvPicPr/>
+                  </pic:nvPicPr>
+                  <pic:blipFill>
+                    <a:blip r:embed="rId11"/>
+                    <a:stretch>
+                      <a:fillRect/>
+                    </a:stretch>
+                  </pic:blipFill>
+                  <pic:spPr>
+                    <a:xfrm>
+                      <a:off x="0" y="0"/>
+                      <a:ext cx="5219700" cy="866775"/>
+                    </a:xfrm>
+                    <a:prstGeom prst="rect">
+                      <a:avLst/>
+                    </a:prstGeom>
+                  </pic:spPr>
+                </pic:pic>
+              </a:graphicData>
+            </a:graphic>
+          </wp:inline>
+        </w:drawing>
+      </w:r>
+    </w:p>
+    <w:p>
+      <w:pPr>
+        <w:pStyle w:val="Caption"/>
+        <w:jc w:val="center"/>
+        <w:rPr>
+          <w:rFonts w:ascii="Times New Roman" w:hAnsi="Times New Roman" w:cs="Times New Roman"/>
+        </w:rPr>
+      </w:pPr>
+      <w:r>
+        <w:t xml:space="preserve">Figure </w:t>
+      </w:r>
+      <w:fldSimple w:instr=" SEQ Figure \* ARABIC ">
+        <w:r>
+          <w:rPr>
+            <w:noProof/>
+          </w:rPr>
+          <w:t>3</w:t>
+        </w:r>
+      </w:fldSimple>
+      <w:r>
+        <w:t>Client three registering for callback for 15 seconds</w:t>
+      </w:r>
+    </w:p>
+    <w:p>
+      <w:pPr>
+        <w:pStyle w:val="ListParagraph"/>
+        <w:keepNext/>
+        <w:autoSpaceDE w:val="0"/>
+        <w:autoSpaceDN w:val="0"/>
+        <w:adjustRightInd w:val="0"/>
+        <w:spacing w:after="0" w:line="240" w:lineRule="auto"/>
+        <w:jc w:val="center"/>
+      </w:pPr>
+      <w:r>
+        <w:rPr>
+          <w:noProof/>
+          <w:lang w:eastAsia="en-CA"/>
+        </w:rPr>
+        <w:lastRenderedPageBreak/>
+        <w:drawing>
+          <wp:inline distT="0" distB="0" distL="0" distR="0" wp14:anchorId="69E30466" wp14:editId="452CA5BB">
+            <wp:extent cx="4648200" cy="4267200"/>
+            <wp:effectExtent l="0" t="0" r="0" b="0"/>
+            <wp:docPr id="21" name="Picture 21"/>
+            <wp:cNvGraphicFramePr>
+              <a:graphicFrameLocks xmlns:a="http://schemas.openxmlformats.org/drawingml/2006/main" noChangeAspect="1"/>
+            </wp:cNvGraphicFramePr>
+            <a:graphic xmlns:a="http://schemas.openxmlformats.org/drawingml/2006/main">
+              <a:graphicData uri="http://schemas.openxmlformats.org/drawingml/2006/picture">
+                <pic:pic xmlns:pic="http://schemas.openxmlformats.org/drawingml/2006/picture">
+                  <pic:nvPicPr>
+                    <pic:cNvPr id="1" name=""/>
+                    <pic:cNvPicPr/>
+                  </pic:nvPicPr>
+                  <pic:blipFill>
+                    <a:blip r:embed="rId12">
+                      <a:extLst>
+                        <a:ext uri="{28A0092B-C50C-407E-A947-70E740481C1C}">
+                          <a14:useLocalDpi xmlns:a14="http://schemas.microsoft.com/office/drawing/2010/main" val="0"/>
+                        </a:ext>
+                      </a:extLst>
+                    </a:blip>
+                    <a:stretch>
+                      <a:fillRect/>
+                    </a:stretch>
+                  </pic:blipFill>
+                  <pic:spPr>
+                    <a:xfrm>
+                      <a:off x="0" y="0"/>
+                      <a:ext cx="4648200" cy="4267200"/>
+                    </a:xfrm>
+                    <a:prstGeom prst="rect">
+                      <a:avLst/>
+                    </a:prstGeom>
+                  </pic:spPr>
+                </pic:pic>
+              </a:graphicData>
+            </a:graphic>
+          </wp:inline>
+        </w:drawing>
+      </w:r>
+    </w:p>
+    <w:p>
+      <w:pPr>
+        <w:pStyle w:val="Caption"/>
+        <w:jc w:val="center"/>
+        <w:rPr>
+          <w:rFonts w:ascii="Times New Roman" w:hAnsi="Times New Roman" w:cs="Times New Roman"/>
+        </w:rPr>
+      </w:pPr>
+      <w:r>
+        <w:t xml:space="preserve">Figure </w:t>
+      </w:r>
+      <w:fldSimple w:instr=" SEQ Figure \* ARABIC ">
+        <w:r>
+          <w:rPr>
+            <w:noProof/>
+          </w:rPr>
+          <w:t>4</w:t>
+        </w:r>
+      </w:fldSimple>
+      <w:r>
+        <w:t>Hello Server registering the clients and unregistering after 15 second timeout reached</w:t>
+      </w:r>
+    </w:p>
+    <w:p>
+      <w:pPr>
+        <w:pStyle w:val="ListParagraph"/>
+        <w:autoSpaceDE w:val="0"/>
+        <w:autoSpaceDN w:val="0"/>
+        <w:adjustRightInd w:val="0"/>
+        <w:spacing w:after="0" w:line="240" w:lineRule="auto"/>
+        <w:rPr>
+          <w:rFonts w:ascii="Times New Roman" w:hAnsi="Times New Roman" w:cs="Times New Roman"/>
+        </w:rPr>
+      </w:pPr>
+      <w:r>
+        <w:rPr>
+          <w:rFonts w:ascii="Times New Roman" w:hAnsi="Times New Roman" w:cs="Times New Roman"/>
+        </w:rPr>
+        <w:t xml:space="preserve">Above is the output of the execution of the program, I have included all the source codes for the implementation of the RMI callback. The source files can be found under </w:t>
+      </w:r>
+      <w:r>
+        <w:rPr>
+          <w:rFonts w:ascii="Times New Roman" w:hAnsi="Times New Roman" w:cs="Times New Roman"/>
+        </w:rPr>
+        <w:t>“</w:t>
+      </w:r>
+      <w:r>
+        <w:rPr>
+          <w:rFonts w:ascii="Times New Roman" w:hAnsi="Times New Roman" w:cs="Times New Roman"/>
+        </w:rPr>
+        <w:t>Distributed Systems - Assignment 2 - Question 4</w:t>
+      </w:r>
+      <w:r>
+        <w:rPr>
+          <w:rFonts w:ascii="Times New Roman" w:hAnsi="Times New Roman" w:cs="Times New Roman"/>
+        </w:rPr>
+        <w:t>/src” in the attached zip file.</w:t>
+      </w:r>
+      <w:bookmarkStart w:id="0" w:name="_GoBack"/>
+      <w:bookmarkEnd w:id="0"/>
     </w:p>
     <w:p>
       <w:pPr>
@@ -4400,9 +4761,9 @@
   <w:rsids>
     <w:rsidRoot w:val="00AD66BD"/>
     <w:rsid w:val="001741ED"/>
-    <w:rsid w:val="008A0FA8"/>
     <w:rsid w:val="00930A23"/>
     <w:rsid w:val="00AD66BD"/>
+    <w:rsid w:val="00AE19A2"/>
   </w:rsids>
   <m:mathPr>
     <m:mathFont m:val="Cambria Math"/>
@@ -5130,7 +5491,7 @@
 </file>
 
 <file path=customXml/itemProps1.xml><?xml version="1.0" encoding="utf-8"?>
-<ds:datastoreItem xmlns:ds="http://schemas.openxmlformats.org/officeDocument/2006/customXml" ds:itemID="{EDA015AA-924E-42C6-9C7E-9EF3C7E95651}">
+<ds:datastoreItem xmlns:ds="http://schemas.openxmlformats.org/officeDocument/2006/customXml" ds:itemID="{B93F338C-38D0-4D9A-98DC-32E078BE02E5}">
   <ds:schemaRefs>
     <ds:schemaRef ds:uri="http://schemas.openxmlformats.org/officeDocument/2006/bibliography"/>
   </ds:schemaRefs>

</xml_diff>

<commit_message>
Assignment 2 - All Question Done
</commit_message>
<xml_diff>
--- a/Assignment/Assignment 2/Distributed Systems - Assignment 2 Devan Shah 100428864.docx
+++ b/Assignment/Assignment 2/Distributed Systems - Assignment 2 Devan Shah 100428864.docx
@@ -307,12 +307,28 @@
                                   </w:rPr>
                                   <w:t xml:space="preserve">Submitted to: </w:t>
                                 </w:r>
+                                <w:proofErr w:type="spellStart"/>
                                 <w:r>
                                   <w:rPr>
                                     <w:sz w:val="44"/>
                                   </w:rPr>
-                                  <w:t>Weina ma &amp; Ying Zu</w:t>
+                                  <w:t>Weina</w:t>
                                 </w:r>
+                                <w:proofErr w:type="spellEnd"/>
+                                <w:r>
+                                  <w:rPr>
+                                    <w:sz w:val="44"/>
+                                  </w:rPr>
+                                  <w:t xml:space="preserve"> ma &amp; Ying </w:t>
+                                </w:r>
+                                <w:proofErr w:type="spellStart"/>
+                                <w:r>
+                                  <w:rPr>
+                                    <w:sz w:val="44"/>
+                                  </w:rPr>
+                                  <w:t>Zu</w:t>
+                                </w:r>
+                                <w:proofErr w:type="spellEnd"/>
                               </w:p>
                               <w:p>
                                 <w:pPr>
@@ -401,12 +417,28 @@
                             </w:rPr>
                             <w:t xml:space="preserve">Submitted to: </w:t>
                           </w:r>
+                          <w:proofErr w:type="spellStart"/>
                           <w:r>
                             <w:rPr>
                               <w:sz w:val="44"/>
                             </w:rPr>
-                            <w:t>Weina ma &amp; Ying Zu</w:t>
+                            <w:t>Weina</w:t>
                           </w:r>
+                          <w:proofErr w:type="spellEnd"/>
+                          <w:r>
+                            <w:rPr>
+                              <w:sz w:val="44"/>
+                            </w:rPr>
+                            <w:t xml:space="preserve"> ma &amp; Ying </w:t>
+                          </w:r>
+                          <w:proofErr w:type="spellStart"/>
+                          <w:r>
+                            <w:rPr>
+                              <w:sz w:val="44"/>
+                            </w:rPr>
+                            <w:t>Zu</w:t>
+                          </w:r>
+                          <w:proofErr w:type="spellEnd"/>
                         </w:p>
                         <w:p>
                           <w:pPr>
@@ -923,6 +955,7 @@
         </w:rPr>
         <w:t xml:space="preserve">acknowledges an acknowledge timeout is required or else the client will be waiting for a reply from </w:t>
       </w:r>
+      <w:proofErr w:type="gramStart"/>
       <w:r>
         <w:rPr>
           <w:rFonts w:ascii="TimesNewRomanPSMT" w:hAnsi="TimesNewRomanPSMT" w:cs="TimesNewRomanPSMT"/>
@@ -933,7 +966,14 @@
         <w:rPr>
           <w:rFonts w:ascii="TimesNewRomanPSMT" w:hAnsi="TimesNewRomanPSMT" w:cs="TimesNewRomanPSMT"/>
         </w:rPr>
-        <w:t>sever for ever an</w:t>
+        <w:t>sever</w:t>
+      </w:r>
+      <w:proofErr w:type="gramEnd"/>
+      <w:r>
+        <w:rPr>
+          <w:rFonts w:ascii="TimesNewRomanPSMT" w:hAnsi="TimesNewRomanPSMT" w:cs="TimesNewRomanPSMT"/>
+        </w:rPr>
+        <w:t xml:space="preserve"> for ever an</w:t>
       </w:r>
       <w:r>
         <w:rPr>
@@ -1491,7 +1531,21 @@
         <w:rPr>
           <w:rFonts w:ascii="TimesNewRomanPSMT" w:hAnsi="TimesNewRomanPSMT" w:cs="TimesNewRomanPSMT"/>
         </w:rPr>
-        <w:t xml:space="preserve">An example of an application that uses this method would be DropBox which performs synchronization between client and server of the data files. The reason that Dropbox uses </w:t>
+        <w:t xml:space="preserve">An example of an application that uses this method would be </w:t>
+      </w:r>
+      <w:proofErr w:type="spellStart"/>
+      <w:r>
+        <w:rPr>
+          <w:rFonts w:ascii="TimesNewRomanPSMT" w:hAnsi="TimesNewRomanPSMT" w:cs="TimesNewRomanPSMT"/>
+        </w:rPr>
+        <w:t>DropBox</w:t>
+      </w:r>
+      <w:proofErr w:type="spellEnd"/>
+      <w:r>
+        <w:rPr>
+          <w:rFonts w:ascii="TimesNewRomanPSMT" w:hAnsi="TimesNewRomanPSMT" w:cs="TimesNewRomanPSMT"/>
+        </w:rPr>
+        <w:t xml:space="preserve"> which performs synchronization between client and server of the data files. The reason that Dropbox uses </w:t>
       </w:r>
       <w:r>
         <w:rPr>
@@ -1587,198 +1641,258 @@
         </w:rPr>
         <w:t xml:space="preserve">method </w:t>
       </w:r>
+      <w:proofErr w:type="spellStart"/>
       <w:r>
         <w:rPr>
           <w:rFonts w:ascii="TimesNewRomanPS-ItalicMT" w:hAnsi="TimesNewRomanPS-ItalicMT" w:cs="TimesNewRomanPS-ItalicMT"/>
           <w:i/>
           <w:iCs/>
         </w:rPr>
-        <w:t xml:space="preserve">doOperation </w:t>
-      </w:r>
-      <w:r>
-        <w:rPr>
-          <w:rFonts w:ascii="TimesNewRomanPSMT" w:hAnsi="TimesNewRomanPSMT" w:cs="TimesNewRomanPSMT"/>
-        </w:rPr>
-        <w:t>wi</w:t>
-      </w:r>
-      <w:r>
-        <w:rPr>
-          <w:rFonts w:ascii="TimesNewRomanPSMT" w:hAnsi="TimesNewRomanPSMT" w:cs="TimesNewRomanPSMT"/>
-        </w:rPr>
-        <w:t xml:space="preserve">th the following signature: </w:t>
-      </w:r>
-      <w:r>
-        <w:rPr>
-          <w:rFonts w:ascii="TimesNewRomanPSMT" w:hAnsi="TimesNewRomanPSMT" w:cs="TimesNewRomanPSMT"/>
-        </w:rPr>
-        <w:t xml:space="preserve">                      </w:t>
-      </w:r>
-      <w:r>
-        <w:rPr>
-          <w:rFonts w:ascii="TimesNewRomanPSMT" w:hAnsi="TimesNewRomanPSMT" w:cs="TimesNewRomanPSMT"/>
-        </w:rPr>
-        <w:t>[10]</w:t>
-      </w:r>
-    </w:p>
-    <w:p>
-      <w:pPr>
-        <w:pStyle w:val="ListParagraph"/>
-        <w:autoSpaceDE w:val="0"/>
-        <w:autoSpaceDN w:val="0"/>
-        <w:adjustRightInd w:val="0"/>
-        <w:spacing w:after="0" w:line="240" w:lineRule="auto"/>
-        <w:rPr>
-          <w:rFonts w:ascii="TimesNewRomanPSMT" w:hAnsi="TimesNewRomanPSMT" w:cs="TimesNewRomanPSMT"/>
-        </w:rPr>
-      </w:pPr>
-    </w:p>
-    <w:p>
-      <w:pPr>
-        <w:pStyle w:val="ListParagraph"/>
-        <w:autoSpaceDE w:val="0"/>
-        <w:autoSpaceDN w:val="0"/>
-        <w:adjustRightInd w:val="0"/>
-        <w:spacing w:after="0" w:line="240" w:lineRule="auto"/>
+        <w:t>doOperation</w:t>
+      </w:r>
+      <w:proofErr w:type="spellEnd"/>
+      <w:r>
         <w:rPr>
           <w:rFonts w:ascii="TimesNewRomanPS-ItalicMT" w:hAnsi="TimesNewRomanPS-ItalicMT" w:cs="TimesNewRomanPS-ItalicMT"/>
           <w:i/>
           <w:iCs/>
         </w:rPr>
-      </w:pPr>
-      <w:r>
+        <w:t xml:space="preserve"> </w:t>
+      </w:r>
+      <w:r>
+        <w:rPr>
+          <w:rFonts w:ascii="TimesNewRomanPSMT" w:hAnsi="TimesNewRomanPSMT" w:cs="TimesNewRomanPSMT"/>
+        </w:rPr>
+        <w:t>wi</w:t>
+      </w:r>
+      <w:r>
+        <w:rPr>
+          <w:rFonts w:ascii="TimesNewRomanPSMT" w:hAnsi="TimesNewRomanPSMT" w:cs="TimesNewRomanPSMT"/>
+        </w:rPr>
+        <w:t xml:space="preserve">th the following signature: </w:t>
+      </w:r>
+      <w:r>
+        <w:rPr>
+          <w:rFonts w:ascii="TimesNewRomanPSMT" w:hAnsi="TimesNewRomanPSMT" w:cs="TimesNewRomanPSMT"/>
+        </w:rPr>
+        <w:t xml:space="preserve">                      </w:t>
+      </w:r>
+      <w:r>
+        <w:rPr>
+          <w:rFonts w:ascii="TimesNewRomanPSMT" w:hAnsi="TimesNewRomanPSMT" w:cs="TimesNewRomanPSMT"/>
+        </w:rPr>
+        <w:t>[10]</w:t>
+      </w:r>
+    </w:p>
+    <w:p>
+      <w:pPr>
+        <w:pStyle w:val="ListParagraph"/>
+        <w:autoSpaceDE w:val="0"/>
+        <w:autoSpaceDN w:val="0"/>
+        <w:adjustRightInd w:val="0"/>
+        <w:spacing w:after="0" w:line="240" w:lineRule="auto"/>
+        <w:rPr>
+          <w:rFonts w:ascii="TimesNewRomanPSMT" w:hAnsi="TimesNewRomanPSMT" w:cs="TimesNewRomanPSMT"/>
+        </w:rPr>
+      </w:pPr>
+    </w:p>
+    <w:p>
+      <w:pPr>
+        <w:pStyle w:val="ListParagraph"/>
+        <w:autoSpaceDE w:val="0"/>
+        <w:autoSpaceDN w:val="0"/>
+        <w:adjustRightInd w:val="0"/>
+        <w:spacing w:after="0" w:line="240" w:lineRule="auto"/>
         <w:rPr>
           <w:rFonts w:ascii="TimesNewRomanPS-ItalicMT" w:hAnsi="TimesNewRomanPS-ItalicMT" w:cs="TimesNewRomanPS-ItalicMT"/>
           <w:i/>
           <w:iCs/>
         </w:rPr>
-        <w:t>byte [] doOperation (RemoteObjectRef o, Method m, byte[] arguments);</w:t>
-      </w:r>
-    </w:p>
-    <w:p>
-      <w:pPr>
-        <w:pStyle w:val="ListParagraph"/>
-        <w:autoSpaceDE w:val="0"/>
-        <w:autoSpaceDN w:val="0"/>
-        <w:adjustRightInd w:val="0"/>
-        <w:spacing w:after="0" w:line="240" w:lineRule="auto"/>
+      </w:pPr>
+      <w:proofErr w:type="gramStart"/>
+      <w:r>
         <w:rPr>
           <w:rFonts w:ascii="TimesNewRomanPS-ItalicMT" w:hAnsi="TimesNewRomanPS-ItalicMT" w:cs="TimesNewRomanPS-ItalicMT"/>
           <w:i/>
           <w:iCs/>
         </w:rPr>
-      </w:pPr>
-    </w:p>
-    <w:p>
-      <w:pPr>
-        <w:pStyle w:val="ListParagraph"/>
-        <w:autoSpaceDE w:val="0"/>
-        <w:autoSpaceDN w:val="0"/>
-        <w:adjustRightInd w:val="0"/>
-        <w:spacing w:after="0" w:line="240" w:lineRule="auto"/>
-        <w:rPr>
-          <w:rFonts w:ascii="TimesNewRomanPSMT" w:hAnsi="TimesNewRomanPSMT" w:cs="TimesNewRomanPSMT"/>
-        </w:rPr>
-      </w:pPr>
-      <w:r>
-        <w:rPr>
-          <w:rFonts w:ascii="TimesNewRomanPSMT" w:hAnsi="TimesNewRomanPSMT" w:cs="TimesNewRomanPSMT"/>
-        </w:rPr>
-        <w:t>Hint: an instance variable of the proxy class should hold a remote object reference</w:t>
-      </w:r>
-    </w:p>
-    <w:p>
-      <w:pPr>
-        <w:pStyle w:val="ListParagraph"/>
-        <w:autoSpaceDE w:val="0"/>
-        <w:autoSpaceDN w:val="0"/>
-        <w:adjustRightInd w:val="0"/>
-        <w:spacing w:after="0" w:line="240" w:lineRule="auto"/>
-        <w:rPr>
-          <w:rFonts w:ascii="TimesNewRomanPSMT" w:hAnsi="TimesNewRomanPSMT" w:cs="TimesNewRomanPSMT"/>
-        </w:rPr>
-      </w:pPr>
-    </w:p>
-    <w:p>
-      <w:pPr>
-        <w:pStyle w:val="ListParagraph"/>
-        <w:autoSpaceDE w:val="0"/>
-        <w:autoSpaceDN w:val="0"/>
-        <w:adjustRightInd w:val="0"/>
-        <w:spacing w:after="0" w:line="240" w:lineRule="auto"/>
-        <w:rPr>
-          <w:rFonts w:ascii="TimesNewRomanPSMT" w:hAnsi="TimesNewRomanPSMT" w:cs="TimesNewRomanPSMT"/>
-        </w:rPr>
-      </w:pPr>
-      <w:r>
-        <w:rPr>
-          <w:rFonts w:ascii="TimesNewRomanPSMT" w:hAnsi="TimesNewRomanPSMT" w:cs="TimesNewRomanPSMT"/>
-        </w:rPr>
-        <w:t>The Election interface provides two remote methods:</w:t>
-      </w:r>
-    </w:p>
-    <w:p>
-      <w:pPr>
-        <w:pStyle w:val="ListParagraph"/>
-        <w:autoSpaceDE w:val="0"/>
-        <w:autoSpaceDN w:val="0"/>
-        <w:adjustRightInd w:val="0"/>
-        <w:spacing w:after="0" w:line="240" w:lineRule="auto"/>
-        <w:rPr>
-          <w:rFonts w:ascii="TimesNewRomanPSMT" w:hAnsi="TimesNewRomanPSMT" w:cs="TimesNewRomanPSMT"/>
-        </w:rPr>
-      </w:pPr>
+        <w:t>byte</w:t>
+      </w:r>
+      <w:proofErr w:type="gramEnd"/>
       <w:r>
         <w:rPr>
           <w:rFonts w:ascii="TimesNewRomanPS-ItalicMT" w:hAnsi="TimesNewRomanPS-ItalicMT" w:cs="TimesNewRomanPS-ItalicMT"/>
           <w:i/>
           <w:iCs/>
         </w:rPr>
-        <w:t>vote</w:t>
-      </w:r>
-      <w:r>
-        <w:rPr>
-          <w:rFonts w:ascii="TimesNewRomanPSMT" w:hAnsi="TimesNewRomanPSMT" w:cs="TimesNewRomanPSMT"/>
-        </w:rPr>
-        <w:t>: with two parameters through which the client supplies the name of a candidate (a string)</w:t>
-      </w:r>
-      <w:r>
-        <w:rPr>
-          <w:rFonts w:ascii="TimesNewRomanPSMT" w:hAnsi="TimesNewRomanPSMT" w:cs="TimesNewRomanPSMT"/>
-        </w:rPr>
-        <w:t xml:space="preserve"> </w:t>
-      </w:r>
-      <w:r>
-        <w:rPr>
-          <w:rFonts w:ascii="TimesNewRomanPSMT" w:hAnsi="TimesNewRomanPSMT" w:cs="TimesNewRomanPSMT"/>
-        </w:rPr>
-        <w:t>and the ‘voter’s number’ (an integer used to ensure each user votes once only). The voter’s</w:t>
-      </w:r>
-      <w:r>
-        <w:rPr>
-          <w:rFonts w:ascii="TimesNewRomanPSMT" w:hAnsi="TimesNewRomanPSMT" w:cs="TimesNewRomanPSMT"/>
-        </w:rPr>
-        <w:t xml:space="preserve"> </w:t>
-      </w:r>
-      <w:r>
-        <w:rPr>
-          <w:rFonts w:ascii="TimesNewRomanPSMT" w:hAnsi="TimesNewRomanPSMT" w:cs="TimesNewRomanPSMT"/>
-        </w:rPr>
-        <w:t>numbers are allocated sparsely from the range of integers to make them hard to guess.</w:t>
-      </w:r>
-      <w:r>
-        <w:rPr>
-          <w:rFonts w:ascii="TimesNewRomanPSMT" w:hAnsi="TimesNewRomanPSMT" w:cs="TimesNewRomanPSMT"/>
-        </w:rPr>
-        <w:t xml:space="preserve"> </w:t>
-      </w:r>
+        <w:t xml:space="preserve"> [] </w:t>
+      </w:r>
+      <w:proofErr w:type="spellStart"/>
       <w:r>
         <w:rPr>
           <w:rFonts w:ascii="TimesNewRomanPS-ItalicMT" w:hAnsi="TimesNewRomanPS-ItalicMT" w:cs="TimesNewRomanPS-ItalicMT"/>
           <w:i/>
           <w:iCs/>
         </w:rPr>
+        <w:t>doOperation</w:t>
+      </w:r>
+      <w:proofErr w:type="spellEnd"/>
+      <w:r>
+        <w:rPr>
+          <w:rFonts w:ascii="TimesNewRomanPS-ItalicMT" w:hAnsi="TimesNewRomanPS-ItalicMT" w:cs="TimesNewRomanPS-ItalicMT"/>
+          <w:i/>
+          <w:iCs/>
+        </w:rPr>
+        <w:t xml:space="preserve"> (</w:t>
+      </w:r>
+      <w:proofErr w:type="spellStart"/>
+      <w:r>
+        <w:rPr>
+          <w:rFonts w:ascii="TimesNewRomanPS-ItalicMT" w:hAnsi="TimesNewRomanPS-ItalicMT" w:cs="TimesNewRomanPS-ItalicMT"/>
+          <w:i/>
+          <w:iCs/>
+        </w:rPr>
+        <w:t>RemoteObjectRef</w:t>
+      </w:r>
+      <w:proofErr w:type="spellEnd"/>
+      <w:r>
+        <w:rPr>
+          <w:rFonts w:ascii="TimesNewRomanPS-ItalicMT" w:hAnsi="TimesNewRomanPS-ItalicMT" w:cs="TimesNewRomanPS-ItalicMT"/>
+          <w:i/>
+          <w:iCs/>
+        </w:rPr>
+        <w:t xml:space="preserve"> o, Method m, byte[] arguments);</w:t>
+      </w:r>
+    </w:p>
+    <w:p>
+      <w:pPr>
+        <w:pStyle w:val="ListParagraph"/>
+        <w:autoSpaceDE w:val="0"/>
+        <w:autoSpaceDN w:val="0"/>
+        <w:adjustRightInd w:val="0"/>
+        <w:spacing w:after="0" w:line="240" w:lineRule="auto"/>
+        <w:rPr>
+          <w:rFonts w:ascii="TimesNewRomanPS-ItalicMT" w:hAnsi="TimesNewRomanPS-ItalicMT" w:cs="TimesNewRomanPS-ItalicMT"/>
+          <w:i/>
+          <w:iCs/>
+        </w:rPr>
+      </w:pPr>
+    </w:p>
+    <w:p>
+      <w:pPr>
+        <w:pStyle w:val="ListParagraph"/>
+        <w:autoSpaceDE w:val="0"/>
+        <w:autoSpaceDN w:val="0"/>
+        <w:adjustRightInd w:val="0"/>
+        <w:spacing w:after="0" w:line="240" w:lineRule="auto"/>
+        <w:rPr>
+          <w:rFonts w:ascii="TimesNewRomanPSMT" w:hAnsi="TimesNewRomanPSMT" w:cs="TimesNewRomanPSMT"/>
+        </w:rPr>
+      </w:pPr>
+      <w:r>
+        <w:rPr>
+          <w:rFonts w:ascii="TimesNewRomanPSMT" w:hAnsi="TimesNewRomanPSMT" w:cs="TimesNewRomanPSMT"/>
+        </w:rPr>
+        <w:t>Hint: an instance variable of the proxy class should hold a remote object reference</w:t>
+      </w:r>
+    </w:p>
+    <w:p>
+      <w:pPr>
+        <w:pStyle w:val="ListParagraph"/>
+        <w:autoSpaceDE w:val="0"/>
+        <w:autoSpaceDN w:val="0"/>
+        <w:adjustRightInd w:val="0"/>
+        <w:spacing w:after="0" w:line="240" w:lineRule="auto"/>
+        <w:rPr>
+          <w:rFonts w:ascii="TimesNewRomanPSMT" w:hAnsi="TimesNewRomanPSMT" w:cs="TimesNewRomanPSMT"/>
+        </w:rPr>
+      </w:pPr>
+    </w:p>
+    <w:p>
+      <w:pPr>
+        <w:pStyle w:val="ListParagraph"/>
+        <w:autoSpaceDE w:val="0"/>
+        <w:autoSpaceDN w:val="0"/>
+        <w:adjustRightInd w:val="0"/>
+        <w:spacing w:after="0" w:line="240" w:lineRule="auto"/>
+        <w:rPr>
+          <w:rFonts w:ascii="TimesNewRomanPSMT" w:hAnsi="TimesNewRomanPSMT" w:cs="TimesNewRomanPSMT"/>
+        </w:rPr>
+      </w:pPr>
+      <w:r>
+        <w:rPr>
+          <w:rFonts w:ascii="TimesNewRomanPSMT" w:hAnsi="TimesNewRomanPSMT" w:cs="TimesNewRomanPSMT"/>
+        </w:rPr>
+        <w:t>The Election interface provides two remote methods:</w:t>
+      </w:r>
+    </w:p>
+    <w:p>
+      <w:pPr>
+        <w:pStyle w:val="ListParagraph"/>
+        <w:autoSpaceDE w:val="0"/>
+        <w:autoSpaceDN w:val="0"/>
+        <w:adjustRightInd w:val="0"/>
+        <w:spacing w:after="0" w:line="240" w:lineRule="auto"/>
+        <w:rPr>
+          <w:rFonts w:ascii="TimesNewRomanPSMT" w:hAnsi="TimesNewRomanPSMT" w:cs="TimesNewRomanPSMT"/>
+        </w:rPr>
+      </w:pPr>
+      <w:proofErr w:type="gramStart"/>
+      <w:r>
+        <w:rPr>
+          <w:rFonts w:ascii="TimesNewRomanPS-ItalicMT" w:hAnsi="TimesNewRomanPS-ItalicMT" w:cs="TimesNewRomanPS-ItalicMT"/>
+          <w:i/>
+          <w:iCs/>
+        </w:rPr>
+        <w:t>vote</w:t>
+      </w:r>
+      <w:proofErr w:type="gramEnd"/>
+      <w:r>
+        <w:rPr>
+          <w:rFonts w:ascii="TimesNewRomanPSMT" w:hAnsi="TimesNewRomanPSMT" w:cs="TimesNewRomanPSMT"/>
+        </w:rPr>
+        <w:t>: with two parameters through which the client supplies the name of a candidate (a string)</w:t>
+      </w:r>
+      <w:r>
+        <w:rPr>
+          <w:rFonts w:ascii="TimesNewRomanPSMT" w:hAnsi="TimesNewRomanPSMT" w:cs="TimesNewRomanPSMT"/>
+        </w:rPr>
+        <w:t xml:space="preserve"> </w:t>
+      </w:r>
+      <w:r>
+        <w:rPr>
+          <w:rFonts w:ascii="TimesNewRomanPSMT" w:hAnsi="TimesNewRomanPSMT" w:cs="TimesNewRomanPSMT"/>
+        </w:rPr>
+        <w:t>and the ‘voter’s number’ (an integer used to ensure each user votes once only). The voter’s</w:t>
+      </w:r>
+      <w:r>
+        <w:rPr>
+          <w:rFonts w:ascii="TimesNewRomanPSMT" w:hAnsi="TimesNewRomanPSMT" w:cs="TimesNewRomanPSMT"/>
+        </w:rPr>
+        <w:t xml:space="preserve"> </w:t>
+      </w:r>
+      <w:r>
+        <w:rPr>
+          <w:rFonts w:ascii="TimesNewRomanPSMT" w:hAnsi="TimesNewRomanPSMT" w:cs="TimesNewRomanPSMT"/>
+        </w:rPr>
+        <w:t>numbers are allocated sparsely from the range of integers to make them hard to guess.</w:t>
+      </w:r>
+      <w:r>
+        <w:rPr>
+          <w:rFonts w:ascii="TimesNewRomanPSMT" w:hAnsi="TimesNewRomanPSMT" w:cs="TimesNewRomanPSMT"/>
+        </w:rPr>
+        <w:t xml:space="preserve"> </w:t>
+      </w:r>
+      <w:proofErr w:type="gramStart"/>
+      <w:r>
+        <w:rPr>
+          <w:rFonts w:ascii="TimesNewRomanPS-ItalicMT" w:hAnsi="TimesNewRomanPS-ItalicMT" w:cs="TimesNewRomanPS-ItalicMT"/>
+          <w:i/>
+          <w:iCs/>
+        </w:rPr>
         <w:t>result</w:t>
       </w:r>
+      <w:proofErr w:type="gramEnd"/>
       <w:r>
         <w:rPr>
           <w:rFonts w:ascii="TimesNewRomanPSMT" w:hAnsi="TimesNewRomanPSMT" w:cs="TimesNewRomanPSMT"/>
@@ -1796,6 +1910,1267 @@
           <w:rFonts w:ascii="TimesNewRomanPSMT" w:hAnsi="TimesNewRomanPSMT" w:cs="TimesNewRomanPSMT"/>
         </w:rPr>
         <w:t>candidate and the number of votes for that candidate.</w:t>
+      </w:r>
+    </w:p>
+    <w:p>
+      <w:pPr>
+        <w:pStyle w:val="ListParagraph"/>
+        <w:autoSpaceDE w:val="0"/>
+        <w:autoSpaceDN w:val="0"/>
+        <w:adjustRightInd w:val="0"/>
+        <w:spacing w:after="0" w:line="240" w:lineRule="auto"/>
+        <w:rPr>
+          <w:rFonts w:ascii="TimesNewRomanPSMT" w:hAnsi="TimesNewRomanPSMT" w:cs="TimesNewRomanPSMT"/>
+        </w:rPr>
+      </w:pPr>
+    </w:p>
+    <w:p>
+      <w:pPr>
+        <w:pStyle w:val="ListParagraph"/>
+        <w:autoSpaceDE w:val="0"/>
+        <w:autoSpaceDN w:val="0"/>
+        <w:adjustRightInd w:val="0"/>
+        <w:spacing w:after="0" w:line="240" w:lineRule="auto"/>
+        <w:rPr>
+          <w:rFonts w:ascii="TimesNewRomanPSMT" w:hAnsi="TimesNewRomanPSMT" w:cs="TimesNewRomanPSMT"/>
+        </w:rPr>
+      </w:pPr>
+      <w:r>
+        <w:rPr>
+          <w:rFonts w:ascii="TimesNewRomanPSMT" w:hAnsi="TimesNewRomanPSMT" w:cs="TimesNewRomanPSMT"/>
+        </w:rPr>
+        <w:t>Following is the algorithm needed to design implementation of one of the methods:</w:t>
+      </w:r>
+    </w:p>
+    <w:p>
+      <w:pPr>
+        <w:pStyle w:val="ListParagraph"/>
+        <w:numPr>
+          <w:ilvl w:val="0"/>
+          <w:numId w:val="10"/>
+        </w:numPr>
+        <w:autoSpaceDE w:val="0"/>
+        <w:autoSpaceDN w:val="0"/>
+        <w:adjustRightInd w:val="0"/>
+        <w:spacing w:after="0" w:line="240" w:lineRule="auto"/>
+        <w:rPr>
+          <w:rFonts w:ascii="TimesNewRomanPSMT" w:hAnsi="TimesNewRomanPSMT" w:cs="TimesNewRomanPSMT"/>
+        </w:rPr>
+      </w:pPr>
+      <w:r>
+        <w:rPr>
+          <w:rFonts w:ascii="TimesNewRomanPSMT" w:hAnsi="TimesNewRomanPSMT" w:cs="TimesNewRomanPSMT"/>
+        </w:rPr>
+        <w:t>Use java reflection to construct the method objects</w:t>
+      </w:r>
+    </w:p>
+    <w:p>
+      <w:pPr>
+        <w:pStyle w:val="ListParagraph"/>
+        <w:numPr>
+          <w:ilvl w:val="1"/>
+          <w:numId w:val="10"/>
+        </w:numPr>
+        <w:autoSpaceDE w:val="0"/>
+        <w:autoSpaceDN w:val="0"/>
+        <w:adjustRightInd w:val="0"/>
+        <w:spacing w:after="0" w:line="240" w:lineRule="auto"/>
+        <w:rPr>
+          <w:rFonts w:ascii="TimesNewRomanPSMT" w:hAnsi="TimesNewRomanPSMT" w:cs="TimesNewRomanPSMT"/>
+        </w:rPr>
+      </w:pPr>
+      <w:r>
+        <w:rPr>
+          <w:rFonts w:ascii="TimesNewRomanPSMT" w:hAnsi="TimesNewRomanPSMT" w:cs="TimesNewRomanPSMT"/>
+        </w:rPr>
+        <w:t xml:space="preserve">private static Method </w:t>
+      </w:r>
+      <w:proofErr w:type="spellStart"/>
+      <w:r>
+        <w:rPr>
+          <w:rFonts w:ascii="TimesNewRomanPSMT" w:hAnsi="TimesNewRomanPSMT" w:cs="TimesNewRomanPSMT"/>
+        </w:rPr>
+        <w:t>voteMethod</w:t>
+      </w:r>
+      <w:proofErr w:type="spellEnd"/>
+      <w:r>
+        <w:rPr>
+          <w:rFonts w:ascii="TimesNewRomanPSMT" w:hAnsi="TimesNewRomanPSMT" w:cs="TimesNewRomanPSMT"/>
+        </w:rPr>
+        <w:t xml:space="preserve"> </w:t>
+      </w:r>
+      <w:proofErr w:type="spellStart"/>
+      <w:r>
+        <w:rPr>
+          <w:rFonts w:ascii="TimesNewRomanPSMT" w:hAnsi="TimesNewRomanPSMT" w:cs="TimesNewRomanPSMT"/>
+        </w:rPr>
+        <w:t>Election.class.getMethod</w:t>
+      </w:r>
+      <w:proofErr w:type="spellEnd"/>
+      <w:r>
+        <w:rPr>
+          <w:rFonts w:ascii="TimesNewRomanPSMT" w:hAnsi="TimesNewRomanPSMT" w:cs="TimesNewRomanPSMT"/>
+        </w:rPr>
+        <w:t xml:space="preserve"> ( "vote", new Class [] { </w:t>
+      </w:r>
+      <w:proofErr w:type="spellStart"/>
+      <w:r>
+        <w:rPr>
+          <w:rFonts w:ascii="TimesNewRomanPSMT" w:hAnsi="TimesNewRomanPSMT" w:cs="TimesNewRomanPSMT"/>
+        </w:rPr>
+        <w:t>java.lang.String.class</w:t>
+      </w:r>
+      <w:proofErr w:type="spellEnd"/>
+      <w:r>
+        <w:rPr>
+          <w:rFonts w:ascii="TimesNewRomanPSMT" w:hAnsi="TimesNewRomanPSMT" w:cs="TimesNewRomanPSMT"/>
+        </w:rPr>
+        <w:t xml:space="preserve">, </w:t>
+      </w:r>
+      <w:proofErr w:type="spellStart"/>
+      <w:r>
+        <w:rPr>
+          <w:rFonts w:ascii="TimesNewRomanPSMT" w:hAnsi="TimesNewRomanPSMT" w:cs="TimesNewRomanPSMT"/>
+        </w:rPr>
+        <w:t>int.class</w:t>
+      </w:r>
+      <w:proofErr w:type="spellEnd"/>
+      <w:r>
+        <w:rPr>
+          <w:rFonts w:ascii="TimesNewRomanPSMT" w:hAnsi="TimesNewRomanPSMT" w:cs="TimesNewRomanPSMT"/>
+        </w:rPr>
+        <w:t xml:space="preserve"> } );</w:t>
+      </w:r>
+    </w:p>
+    <w:p>
+      <w:pPr>
+        <w:pStyle w:val="ListParagraph"/>
+        <w:numPr>
+          <w:ilvl w:val="1"/>
+          <w:numId w:val="10"/>
+        </w:numPr>
+        <w:autoSpaceDE w:val="0"/>
+        <w:autoSpaceDN w:val="0"/>
+        <w:adjustRightInd w:val="0"/>
+        <w:spacing w:after="0" w:line="240" w:lineRule="auto"/>
+        <w:rPr>
+          <w:rFonts w:ascii="TimesNewRomanPSMT" w:hAnsi="TimesNewRomanPSMT" w:cs="TimesNewRomanPSMT"/>
+        </w:rPr>
+      </w:pPr>
+      <w:r>
+        <w:rPr>
+          <w:rFonts w:ascii="TimesNewRomanPSMT" w:hAnsi="TimesNewRomanPSMT" w:cs="TimesNewRomanPSMT"/>
+        </w:rPr>
+        <w:t xml:space="preserve">private static Method </w:t>
+      </w:r>
+      <w:proofErr w:type="spellStart"/>
+      <w:r>
+        <w:rPr>
+          <w:rFonts w:ascii="TimesNewRomanPSMT" w:hAnsi="TimesNewRomanPSMT" w:cs="TimesNewRomanPSMT"/>
+        </w:rPr>
+        <w:t>resultMethod</w:t>
+      </w:r>
+      <w:proofErr w:type="spellEnd"/>
+      <w:r>
+        <w:rPr>
+          <w:rFonts w:ascii="TimesNewRomanPSMT" w:hAnsi="TimesNewRomanPSMT" w:cs="TimesNewRomanPSMT"/>
+        </w:rPr>
+        <w:t xml:space="preserve"> </w:t>
+      </w:r>
+      <w:proofErr w:type="spellStart"/>
+      <w:r>
+        <w:rPr>
+          <w:rFonts w:ascii="TimesNewRomanPSMT" w:hAnsi="TimesNewRomanPSMT" w:cs="TimesNewRomanPSMT"/>
+        </w:rPr>
+        <w:t>resultMethod</w:t>
+      </w:r>
+      <w:proofErr w:type="spellEnd"/>
+      <w:r>
+        <w:rPr>
+          <w:rFonts w:ascii="TimesNewRomanPSMT" w:hAnsi="TimesNewRomanPSMT" w:cs="TimesNewRomanPSMT"/>
+        </w:rPr>
+        <w:t xml:space="preserve"> = </w:t>
+      </w:r>
+      <w:proofErr w:type="spellStart"/>
+      <w:r>
+        <w:rPr>
+          <w:rFonts w:ascii="TimesNewRomanPSMT" w:hAnsi="TimesNewRomanPSMT" w:cs="TimesNewRomanPSMT"/>
+        </w:rPr>
+        <w:t>Election.class.getMethod</w:t>
+      </w:r>
+      <w:proofErr w:type="spellEnd"/>
+      <w:r>
+        <w:rPr>
+          <w:rFonts w:ascii="TimesNewRomanPSMT" w:hAnsi="TimesNewRomanPSMT" w:cs="TimesNewRomanPSMT"/>
+        </w:rPr>
+        <w:t xml:space="preserve"> ( "result", new Class [] { } ) ;</w:t>
+      </w:r>
+    </w:p>
+    <w:p>
+      <w:pPr>
+        <w:pStyle w:val="ListParagraph"/>
+        <w:numPr>
+          <w:ilvl w:val="0"/>
+          <w:numId w:val="10"/>
+        </w:numPr>
+        <w:autoSpaceDE w:val="0"/>
+        <w:autoSpaceDN w:val="0"/>
+        <w:adjustRightInd w:val="0"/>
+        <w:spacing w:after="0" w:line="240" w:lineRule="auto"/>
+        <w:rPr>
+          <w:rFonts w:ascii="TimesNewRomanPSMT" w:hAnsi="TimesNewRomanPSMT" w:cs="TimesNewRomanPSMT"/>
+        </w:rPr>
+      </w:pPr>
+      <w:r>
+        <w:rPr>
+          <w:rFonts w:ascii="TimesNewRomanPSMT" w:hAnsi="TimesNewRomanPSMT" w:cs="TimesNewRomanPSMT"/>
+        </w:rPr>
+        <w:t xml:space="preserve">Use the </w:t>
+      </w:r>
+      <w:proofErr w:type="spellStart"/>
+      <w:r>
+        <w:rPr>
+          <w:rFonts w:ascii="TimesNewRomanPSMT" w:hAnsi="TimesNewRomanPSMT" w:cs="TimesNewRomanPSMT"/>
+        </w:rPr>
+        <w:t>RemoteObjectRef</w:t>
+      </w:r>
+      <w:proofErr w:type="spellEnd"/>
+      <w:r>
+        <w:rPr>
+          <w:rFonts w:ascii="TimesNewRomanPSMT" w:hAnsi="TimesNewRomanPSMT" w:cs="TimesNewRomanPSMT"/>
+        </w:rPr>
+        <w:t xml:space="preserve"> type object to create the Remote interface with all the host and port information</w:t>
+      </w:r>
+    </w:p>
+    <w:p>
+      <w:pPr>
+        <w:pStyle w:val="ListParagraph"/>
+        <w:numPr>
+          <w:ilvl w:val="0"/>
+          <w:numId w:val="10"/>
+        </w:numPr>
+        <w:autoSpaceDE w:val="0"/>
+        <w:autoSpaceDN w:val="0"/>
+        <w:adjustRightInd w:val="0"/>
+        <w:spacing w:after="0" w:line="240" w:lineRule="auto"/>
+        <w:rPr>
+          <w:rFonts w:ascii="TimesNewRomanPSMT" w:hAnsi="TimesNewRomanPSMT" w:cs="TimesNewRomanPSMT"/>
+        </w:rPr>
+      </w:pPr>
+      <w:r>
+        <w:rPr>
+          <w:rFonts w:ascii="TimesNewRomanPSMT" w:hAnsi="TimesNewRomanPSMT" w:cs="TimesNewRomanPSMT"/>
+        </w:rPr>
+        <w:t>Build the byte array that contains the voter number and the casted vote</w:t>
+      </w:r>
+    </w:p>
+    <w:p>
+      <w:pPr>
+        <w:pStyle w:val="ListParagraph"/>
+        <w:numPr>
+          <w:ilvl w:val="0"/>
+          <w:numId w:val="10"/>
+        </w:numPr>
+        <w:autoSpaceDE w:val="0"/>
+        <w:autoSpaceDN w:val="0"/>
+        <w:adjustRightInd w:val="0"/>
+        <w:spacing w:after="0" w:line="240" w:lineRule="auto"/>
+        <w:rPr>
+          <w:rFonts w:ascii="TimesNewRomanPSMT" w:hAnsi="TimesNewRomanPSMT" w:cs="TimesNewRomanPSMT"/>
+        </w:rPr>
+      </w:pPr>
+      <w:r>
+        <w:rPr>
+          <w:rFonts w:ascii="TimesNewRomanPSMT" w:hAnsi="TimesNewRomanPSMT" w:cs="TimesNewRomanPSMT"/>
+        </w:rPr>
+        <w:t xml:space="preserve">Use the </w:t>
+      </w:r>
+      <w:proofErr w:type="spellStart"/>
+      <w:r>
+        <w:rPr>
+          <w:rFonts w:ascii="TimesNewRomanPSMT" w:hAnsi="TimesNewRomanPSMT" w:cs="TimesNewRomanPSMT"/>
+        </w:rPr>
+        <w:t>doOperation</w:t>
+      </w:r>
+      <w:proofErr w:type="spellEnd"/>
+      <w:r>
+        <w:rPr>
+          <w:rFonts w:ascii="TimesNewRomanPSMT" w:hAnsi="TimesNewRomanPSMT" w:cs="TimesNewRomanPSMT"/>
+        </w:rPr>
+        <w:t xml:space="preserve"> to invoke the functions that</w:t>
+      </w:r>
+    </w:p>
+    <w:p>
+      <w:pPr>
+        <w:pStyle w:val="ListParagraph"/>
+        <w:numPr>
+          <w:ilvl w:val="1"/>
+          <w:numId w:val="10"/>
+        </w:numPr>
+        <w:autoSpaceDE w:val="0"/>
+        <w:autoSpaceDN w:val="0"/>
+        <w:adjustRightInd w:val="0"/>
+        <w:spacing w:after="0" w:line="240" w:lineRule="auto"/>
+        <w:rPr>
+          <w:rFonts w:ascii="TimesNewRomanPSMT" w:hAnsi="TimesNewRomanPSMT" w:cs="TimesNewRomanPSMT"/>
+        </w:rPr>
+      </w:pPr>
+      <w:proofErr w:type="spellStart"/>
+      <w:r>
+        <w:rPr>
+          <w:rFonts w:ascii="TimesNewRomanPSMT" w:hAnsi="TimesNewRomanPSMT" w:cs="TimesNewRomanPSMT"/>
+        </w:rPr>
+        <w:t>doOperation</w:t>
+      </w:r>
+      <w:proofErr w:type="spellEnd"/>
+      <w:r>
+        <w:rPr>
+          <w:rFonts w:ascii="TimesNewRomanPSMT" w:hAnsi="TimesNewRomanPSMT" w:cs="TimesNewRomanPSMT"/>
+        </w:rPr>
+        <w:t xml:space="preserve"> ( </w:t>
+      </w:r>
+      <w:proofErr w:type="spellStart"/>
+      <w:r>
+        <w:rPr>
+          <w:rFonts w:ascii="TimesNewRomanPSMT" w:hAnsi="TimesNewRomanPSMT" w:cs="TimesNewRomanPSMT"/>
+        </w:rPr>
+        <w:t>RemoteObjectRef</w:t>
+      </w:r>
+      <w:proofErr w:type="spellEnd"/>
+      <w:r>
+        <w:rPr>
+          <w:rFonts w:ascii="TimesNewRomanPSMT" w:hAnsi="TimesNewRomanPSMT" w:cs="TimesNewRomanPSMT"/>
+        </w:rPr>
+        <w:t xml:space="preserve"> ref, </w:t>
+      </w:r>
+      <w:proofErr w:type="spellStart"/>
+      <w:r>
+        <w:rPr>
+          <w:rFonts w:ascii="TimesNewRomanPSMT" w:hAnsi="TimesNewRomanPSMT" w:cs="TimesNewRomanPSMT"/>
+        </w:rPr>
+        <w:t>resultMethod</w:t>
+      </w:r>
+      <w:proofErr w:type="spellEnd"/>
+      <w:r>
+        <w:rPr>
+          <w:rFonts w:ascii="TimesNewRomanPSMT" w:hAnsi="TimesNewRomanPSMT" w:cs="TimesNewRomanPSMT"/>
+        </w:rPr>
+        <w:t xml:space="preserve">, byte [] </w:t>
+      </w:r>
+      <w:proofErr w:type="spellStart"/>
+      <w:r>
+        <w:rPr>
+          <w:rFonts w:ascii="TimesNewRomanPSMT" w:hAnsi="TimesNewRomanPSMT" w:cs="TimesNewRomanPSMT"/>
+        </w:rPr>
+        <w:t>args</w:t>
+      </w:r>
+      <w:proofErr w:type="spellEnd"/>
+      <w:r>
+        <w:rPr>
+          <w:rFonts w:ascii="TimesNewRomanPSMT" w:hAnsi="TimesNewRomanPSMT" w:cs="TimesNewRomanPSMT"/>
+        </w:rPr>
+        <w:t xml:space="preserve"> )</w:t>
+      </w:r>
+    </w:p>
+    <w:p>
+      <w:pPr>
+        <w:pStyle w:val="ListParagraph"/>
+        <w:numPr>
+          <w:ilvl w:val="1"/>
+          <w:numId w:val="10"/>
+        </w:numPr>
+        <w:autoSpaceDE w:val="0"/>
+        <w:autoSpaceDN w:val="0"/>
+        <w:adjustRightInd w:val="0"/>
+        <w:spacing w:after="0" w:line="240" w:lineRule="auto"/>
+        <w:rPr>
+          <w:rFonts w:ascii="TimesNewRomanPSMT" w:hAnsi="TimesNewRomanPSMT" w:cs="TimesNewRomanPSMT"/>
+        </w:rPr>
+      </w:pPr>
+      <w:r>
+        <w:rPr>
+          <w:rFonts w:ascii="TimesNewRomanPSMT" w:hAnsi="TimesNewRomanPSMT" w:cs="TimesNewRomanPSMT"/>
+        </w:rPr>
+        <w:t xml:space="preserve">Note the </w:t>
+      </w:r>
+      <w:proofErr w:type="spellStart"/>
+      <w:r>
+        <w:rPr>
+          <w:rFonts w:ascii="TimesNewRomanPSMT" w:hAnsi="TimesNewRomanPSMT" w:cs="TimesNewRomanPSMT"/>
+        </w:rPr>
+        <w:t>args</w:t>
+      </w:r>
+      <w:proofErr w:type="spellEnd"/>
+      <w:r>
+        <w:rPr>
+          <w:rFonts w:ascii="TimesNewRomanPSMT" w:hAnsi="TimesNewRomanPSMT" w:cs="TimesNewRomanPSMT"/>
+        </w:rPr>
+        <w:t xml:space="preserve"> include voter number and caster voter name</w:t>
+      </w:r>
+    </w:p>
+    <w:p>
+      <w:pPr>
+        <w:pStyle w:val="ListParagraph"/>
+        <w:numPr>
+          <w:ilvl w:val="0"/>
+          <w:numId w:val="11"/>
+        </w:numPr>
+        <w:autoSpaceDE w:val="0"/>
+        <w:autoSpaceDN w:val="0"/>
+        <w:adjustRightInd w:val="0"/>
+        <w:spacing w:after="0" w:line="240" w:lineRule="auto"/>
+        <w:ind w:left="1843"/>
+        <w:rPr>
+          <w:rFonts w:ascii="TimesNewRomanPSMT" w:hAnsi="TimesNewRomanPSMT" w:cs="TimesNewRomanPSMT"/>
+        </w:rPr>
+      </w:pPr>
+      <w:r>
+        <w:rPr>
+          <w:rFonts w:ascii="TimesNewRomanPSMT" w:hAnsi="TimesNewRomanPSMT" w:cs="TimesNewRomanPSMT"/>
+        </w:rPr>
+        <w:t xml:space="preserve">This will perform the operation of getting the results </w:t>
+      </w:r>
+    </w:p>
+    <w:p>
+      <w:pPr>
+        <w:pStyle w:val="ListParagraph"/>
+        <w:numPr>
+          <w:ilvl w:val="0"/>
+          <w:numId w:val="11"/>
+        </w:numPr>
+        <w:autoSpaceDE w:val="0"/>
+        <w:autoSpaceDN w:val="0"/>
+        <w:adjustRightInd w:val="0"/>
+        <w:spacing w:after="0" w:line="240" w:lineRule="auto"/>
+        <w:ind w:left="1843"/>
+        <w:rPr>
+          <w:rFonts w:ascii="TimesNewRomanPSMT" w:hAnsi="TimesNewRomanPSMT" w:cs="TimesNewRomanPSMT"/>
+        </w:rPr>
+      </w:pPr>
+      <w:r>
+        <w:rPr>
+          <w:rFonts w:ascii="TimesNewRomanPSMT" w:hAnsi="TimesNewRomanPSMT" w:cs="TimesNewRomanPSMT"/>
+        </w:rPr>
+        <w:t xml:space="preserve">The same can be done for the vote function. </w:t>
+      </w:r>
+    </w:p>
+    <w:p>
+      <w:pPr>
+        <w:pStyle w:val="ListParagraph"/>
+        <w:autoSpaceDE w:val="0"/>
+        <w:autoSpaceDN w:val="0"/>
+        <w:adjustRightInd w:val="0"/>
+        <w:spacing w:after="0" w:line="240" w:lineRule="auto"/>
+        <w:ind w:left="1843"/>
+        <w:rPr>
+          <w:rFonts w:ascii="TimesNewRomanPSMT" w:hAnsi="TimesNewRomanPSMT" w:cs="TimesNewRomanPSMT"/>
+        </w:rPr>
+      </w:pPr>
+      <w:bookmarkStart w:id="0" w:name="_GoBack"/>
+      <w:bookmarkEnd w:id="0"/>
+    </w:p>
+    <w:p>
+      <w:pPr>
+        <w:autoSpaceDE w:val="0"/>
+        <w:autoSpaceDN w:val="0"/>
+        <w:adjustRightInd w:val="0"/>
+        <w:spacing w:after="0" w:line="240" w:lineRule="auto"/>
+        <w:ind w:left="720"/>
+        <w:rPr>
+          <w:rFonts w:ascii="TimesNewRomanPSMT" w:hAnsi="TimesNewRomanPSMT" w:cs="TimesNewRomanPSMT"/>
+        </w:rPr>
+      </w:pPr>
+      <w:r>
+        <w:rPr>
+          <w:rFonts w:ascii="TimesNewRomanPSMT" w:hAnsi="TimesNewRomanPSMT" w:cs="TimesNewRomanPSMT"/>
+        </w:rPr>
+        <w:t>Following is the pseudo code for implementing the results function with the use of java reflection:</w:t>
+      </w:r>
+    </w:p>
+    <w:p>
+      <w:pPr>
+        <w:autoSpaceDE w:val="0"/>
+        <w:autoSpaceDN w:val="0"/>
+        <w:adjustRightInd w:val="0"/>
+        <w:spacing w:after="0" w:line="240" w:lineRule="auto"/>
+        <w:ind w:left="720"/>
+        <w:rPr>
+          <w:rFonts w:ascii="TimesNewRomanPSMT" w:hAnsi="TimesNewRomanPSMT" w:cs="TimesNewRomanPSMT"/>
+        </w:rPr>
+      </w:pPr>
+    </w:p>
+    <w:p>
+      <w:pPr>
+        <w:autoSpaceDE w:val="0"/>
+        <w:autoSpaceDN w:val="0"/>
+        <w:adjustRightInd w:val="0"/>
+        <w:spacing w:after="0" w:line="240" w:lineRule="auto"/>
+        <w:ind w:left="720"/>
+        <w:rPr>
+          <w:rFonts w:ascii="TimesNewRomanPSMT" w:hAnsi="TimesNewRomanPSMT" w:cs="TimesNewRomanPSMT"/>
+        </w:rPr>
+      </w:pPr>
+      <w:proofErr w:type="gramStart"/>
+      <w:r>
+        <w:rPr>
+          <w:rFonts w:ascii="TimesNewRomanPSMT" w:hAnsi="TimesNewRomanPSMT" w:cs="TimesNewRomanPSMT"/>
+        </w:rPr>
+        <w:t>public</w:t>
+      </w:r>
+      <w:proofErr w:type="gramEnd"/>
+      <w:r>
+        <w:rPr>
+          <w:rFonts w:ascii="TimesNewRomanPSMT" w:hAnsi="TimesNewRomanPSMT" w:cs="TimesNewRomanPSMT"/>
+        </w:rPr>
+        <w:t xml:space="preserve"> class </w:t>
+      </w:r>
+      <w:proofErr w:type="spellStart"/>
+      <w:r>
+        <w:rPr>
+          <w:rFonts w:ascii="TimesNewRomanPSMT" w:hAnsi="TimesNewRomanPSMT" w:cs="TimesNewRomanPSMT"/>
+        </w:rPr>
+        <w:t>ElectionClientProxy</w:t>
+      </w:r>
+      <w:proofErr w:type="spellEnd"/>
+      <w:r>
+        <w:rPr>
+          <w:rFonts w:ascii="TimesNewRomanPSMT" w:hAnsi="TimesNewRomanPSMT" w:cs="TimesNewRomanPSMT"/>
+        </w:rPr>
+        <w:t xml:space="preserve"> </w:t>
+      </w:r>
+    </w:p>
+    <w:p>
+      <w:pPr>
+        <w:autoSpaceDE w:val="0"/>
+        <w:autoSpaceDN w:val="0"/>
+        <w:adjustRightInd w:val="0"/>
+        <w:spacing w:after="0" w:line="240" w:lineRule="auto"/>
+        <w:ind w:left="720"/>
+        <w:rPr>
+          <w:rFonts w:ascii="TimesNewRomanPSMT" w:hAnsi="TimesNewRomanPSMT" w:cs="TimesNewRomanPSMT"/>
+        </w:rPr>
+      </w:pPr>
+      <w:r>
+        <w:rPr>
+          <w:rFonts w:ascii="TimesNewRomanPSMT" w:hAnsi="TimesNewRomanPSMT" w:cs="TimesNewRomanPSMT"/>
+        </w:rPr>
+        <w:t xml:space="preserve">{ </w:t>
+      </w:r>
+    </w:p>
+    <w:p>
+      <w:pPr>
+        <w:autoSpaceDE w:val="0"/>
+        <w:autoSpaceDN w:val="0"/>
+        <w:adjustRightInd w:val="0"/>
+        <w:spacing w:after="0" w:line="240" w:lineRule="auto"/>
+        <w:ind w:left="720"/>
+        <w:rPr>
+          <w:rFonts w:ascii="TimesNewRomanPSMT" w:hAnsi="TimesNewRomanPSMT" w:cs="TimesNewRomanPSMT"/>
+        </w:rPr>
+      </w:pPr>
+      <w:r>
+        <w:rPr>
+          <w:rFonts w:ascii="TimesNewRomanPSMT" w:hAnsi="TimesNewRomanPSMT" w:cs="TimesNewRomanPSMT"/>
+        </w:rPr>
+        <w:t xml:space="preserve">   // </w:t>
+      </w:r>
+      <w:proofErr w:type="gramStart"/>
+      <w:r>
+        <w:rPr>
+          <w:rFonts w:ascii="TimesNewRomanPSMT" w:hAnsi="TimesNewRomanPSMT" w:cs="TimesNewRomanPSMT"/>
+        </w:rPr>
+        <w:t>Define</w:t>
+      </w:r>
+      <w:proofErr w:type="gramEnd"/>
+      <w:r>
+        <w:rPr>
+          <w:rFonts w:ascii="TimesNewRomanPSMT" w:hAnsi="TimesNewRomanPSMT" w:cs="TimesNewRomanPSMT"/>
+        </w:rPr>
+        <w:t xml:space="preserve"> the variable that will contain the remote invocation information</w:t>
+      </w:r>
+    </w:p>
+    <w:p>
+      <w:pPr>
+        <w:autoSpaceDE w:val="0"/>
+        <w:autoSpaceDN w:val="0"/>
+        <w:adjustRightInd w:val="0"/>
+        <w:spacing w:after="0" w:line="240" w:lineRule="auto"/>
+        <w:ind w:left="720"/>
+        <w:rPr>
+          <w:rFonts w:ascii="TimesNewRomanPSMT" w:hAnsi="TimesNewRomanPSMT" w:cs="TimesNewRomanPSMT"/>
+        </w:rPr>
+      </w:pPr>
+      <w:r>
+        <w:rPr>
+          <w:rFonts w:ascii="TimesNewRomanPSMT" w:hAnsi="TimesNewRomanPSMT" w:cs="TimesNewRomanPSMT"/>
+        </w:rPr>
+        <w:t xml:space="preserve">   </w:t>
+      </w:r>
+      <w:proofErr w:type="spellStart"/>
+      <w:r>
+        <w:rPr>
+          <w:rFonts w:ascii="TimesNewRomanPSMT" w:hAnsi="TimesNewRomanPSMT" w:cs="TimesNewRomanPSMT"/>
+        </w:rPr>
+        <w:t>RemoteObjectRef</w:t>
+      </w:r>
+      <w:proofErr w:type="spellEnd"/>
+      <w:r>
+        <w:rPr>
+          <w:rFonts w:ascii="TimesNewRomanPSMT" w:hAnsi="TimesNewRomanPSMT" w:cs="TimesNewRomanPSMT"/>
+        </w:rPr>
+        <w:t xml:space="preserve"> </w:t>
+      </w:r>
+      <w:proofErr w:type="gramStart"/>
+      <w:r>
+        <w:rPr>
+          <w:rFonts w:ascii="TimesNewRomanPSMT" w:hAnsi="TimesNewRomanPSMT" w:cs="TimesNewRomanPSMT"/>
+        </w:rPr>
+        <w:t>ref ;</w:t>
+      </w:r>
+      <w:proofErr w:type="gramEnd"/>
+    </w:p>
+    <w:p>
+      <w:pPr>
+        <w:autoSpaceDE w:val="0"/>
+        <w:autoSpaceDN w:val="0"/>
+        <w:adjustRightInd w:val="0"/>
+        <w:spacing w:after="0" w:line="240" w:lineRule="auto"/>
+        <w:ind w:left="720"/>
+        <w:rPr>
+          <w:rFonts w:ascii="TimesNewRomanPSMT" w:hAnsi="TimesNewRomanPSMT" w:cs="TimesNewRomanPSMT"/>
+        </w:rPr>
+      </w:pPr>
+      <w:r>
+        <w:rPr>
+          <w:rFonts w:ascii="TimesNewRomanPSMT" w:hAnsi="TimesNewRomanPSMT" w:cs="TimesNewRomanPSMT"/>
+        </w:rPr>
+        <w:t xml:space="preserve">   </w:t>
+      </w:r>
+      <w:proofErr w:type="gramStart"/>
+      <w:r>
+        <w:rPr>
+          <w:rFonts w:ascii="TimesNewRomanPSMT" w:hAnsi="TimesNewRomanPSMT" w:cs="TimesNewRomanPSMT"/>
+        </w:rPr>
+        <w:t>private</w:t>
+      </w:r>
+      <w:proofErr w:type="gramEnd"/>
+      <w:r>
+        <w:rPr>
+          <w:rFonts w:ascii="TimesNewRomanPSMT" w:hAnsi="TimesNewRomanPSMT" w:cs="TimesNewRomanPSMT"/>
+        </w:rPr>
+        <w:t xml:space="preserve"> static Method </w:t>
+      </w:r>
+      <w:proofErr w:type="spellStart"/>
+      <w:r>
+        <w:rPr>
+          <w:rFonts w:ascii="TimesNewRomanPSMT" w:hAnsi="TimesNewRomanPSMT" w:cs="TimesNewRomanPSMT"/>
+        </w:rPr>
+        <w:t>voteMethod</w:t>
+      </w:r>
+      <w:proofErr w:type="spellEnd"/>
+      <w:r>
+        <w:rPr>
+          <w:rFonts w:ascii="TimesNewRomanPSMT" w:hAnsi="TimesNewRomanPSMT" w:cs="TimesNewRomanPSMT"/>
+        </w:rPr>
+        <w:t>;</w:t>
+      </w:r>
+    </w:p>
+    <w:p>
+      <w:pPr>
+        <w:autoSpaceDE w:val="0"/>
+        <w:autoSpaceDN w:val="0"/>
+        <w:adjustRightInd w:val="0"/>
+        <w:spacing w:after="0" w:line="240" w:lineRule="auto"/>
+        <w:ind w:left="720"/>
+        <w:rPr>
+          <w:rFonts w:ascii="TimesNewRomanPSMT" w:hAnsi="TimesNewRomanPSMT" w:cs="TimesNewRomanPSMT"/>
+        </w:rPr>
+      </w:pPr>
+      <w:r>
+        <w:rPr>
+          <w:rFonts w:ascii="TimesNewRomanPSMT" w:hAnsi="TimesNewRomanPSMT" w:cs="TimesNewRomanPSMT"/>
+        </w:rPr>
+        <w:t xml:space="preserve">   </w:t>
+      </w:r>
+      <w:proofErr w:type="gramStart"/>
+      <w:r>
+        <w:rPr>
+          <w:rFonts w:ascii="TimesNewRomanPSMT" w:hAnsi="TimesNewRomanPSMT" w:cs="TimesNewRomanPSMT"/>
+        </w:rPr>
+        <w:t>private</w:t>
+      </w:r>
+      <w:proofErr w:type="gramEnd"/>
+      <w:r>
+        <w:rPr>
+          <w:rFonts w:ascii="TimesNewRomanPSMT" w:hAnsi="TimesNewRomanPSMT" w:cs="TimesNewRomanPSMT"/>
+        </w:rPr>
+        <w:t xml:space="preserve"> static Method </w:t>
+      </w:r>
+      <w:proofErr w:type="spellStart"/>
+      <w:r>
+        <w:rPr>
+          <w:rFonts w:ascii="TimesNewRomanPSMT" w:hAnsi="TimesNewRomanPSMT" w:cs="TimesNewRomanPSMT"/>
+        </w:rPr>
+        <w:t>resultMethod</w:t>
+      </w:r>
+      <w:proofErr w:type="spellEnd"/>
+      <w:r>
+        <w:rPr>
+          <w:rFonts w:ascii="TimesNewRomanPSMT" w:hAnsi="TimesNewRomanPSMT" w:cs="TimesNewRomanPSMT"/>
+        </w:rPr>
+        <w:t>;</w:t>
+      </w:r>
+    </w:p>
+    <w:p>
+      <w:pPr>
+        <w:autoSpaceDE w:val="0"/>
+        <w:autoSpaceDN w:val="0"/>
+        <w:adjustRightInd w:val="0"/>
+        <w:spacing w:after="0" w:line="240" w:lineRule="auto"/>
+        <w:ind w:left="720"/>
+        <w:rPr>
+          <w:rFonts w:ascii="TimesNewRomanPSMT" w:hAnsi="TimesNewRomanPSMT" w:cs="TimesNewRomanPSMT"/>
+        </w:rPr>
+      </w:pPr>
+      <w:r>
+        <w:rPr>
+          <w:rFonts w:ascii="TimesNewRomanPSMT" w:hAnsi="TimesNewRomanPSMT" w:cs="TimesNewRomanPSMT"/>
+        </w:rPr>
+        <w:t xml:space="preserve">   </w:t>
+      </w:r>
+      <w:proofErr w:type="gramStart"/>
+      <w:r>
+        <w:rPr>
+          <w:rFonts w:ascii="TimesNewRomanPSMT" w:hAnsi="TimesNewRomanPSMT" w:cs="TimesNewRomanPSMT"/>
+        </w:rPr>
+        <w:t>static</w:t>
+      </w:r>
+      <w:proofErr w:type="gramEnd"/>
+      <w:r>
+        <w:rPr>
+          <w:rFonts w:ascii="TimesNewRomanPSMT" w:hAnsi="TimesNewRomanPSMT" w:cs="TimesNewRomanPSMT"/>
+        </w:rPr>
+        <w:t xml:space="preserve"> </w:t>
+      </w:r>
+    </w:p>
+    <w:p>
+      <w:pPr>
+        <w:autoSpaceDE w:val="0"/>
+        <w:autoSpaceDN w:val="0"/>
+        <w:adjustRightInd w:val="0"/>
+        <w:spacing w:after="0" w:line="240" w:lineRule="auto"/>
+        <w:ind w:left="720"/>
+        <w:rPr>
+          <w:rFonts w:ascii="TimesNewRomanPSMT" w:hAnsi="TimesNewRomanPSMT" w:cs="TimesNewRomanPSMT"/>
+        </w:rPr>
+      </w:pPr>
+      <w:r>
+        <w:rPr>
+          <w:rFonts w:ascii="TimesNewRomanPSMT" w:hAnsi="TimesNewRomanPSMT" w:cs="TimesNewRomanPSMT"/>
+        </w:rPr>
+        <w:t xml:space="preserve">   {</w:t>
+      </w:r>
+    </w:p>
+    <w:p>
+      <w:pPr>
+        <w:autoSpaceDE w:val="0"/>
+        <w:autoSpaceDN w:val="0"/>
+        <w:adjustRightInd w:val="0"/>
+        <w:spacing w:after="0" w:line="240" w:lineRule="auto"/>
+        <w:ind w:left="720"/>
+        <w:rPr>
+          <w:rFonts w:ascii="TimesNewRomanPSMT" w:hAnsi="TimesNewRomanPSMT" w:cs="TimesNewRomanPSMT"/>
+        </w:rPr>
+      </w:pPr>
+      <w:r>
+        <w:rPr>
+          <w:rFonts w:ascii="TimesNewRomanPSMT" w:hAnsi="TimesNewRomanPSMT" w:cs="TimesNewRomanPSMT"/>
+        </w:rPr>
+        <w:t xml:space="preserve">      </w:t>
+      </w:r>
+      <w:proofErr w:type="gramStart"/>
+      <w:r>
+        <w:rPr>
+          <w:rFonts w:ascii="TimesNewRomanPSMT" w:hAnsi="TimesNewRomanPSMT" w:cs="TimesNewRomanPSMT"/>
+        </w:rPr>
+        <w:t>try</w:t>
+      </w:r>
+      <w:proofErr w:type="gramEnd"/>
+      <w:r>
+        <w:rPr>
+          <w:rFonts w:ascii="TimesNewRomanPSMT" w:hAnsi="TimesNewRomanPSMT" w:cs="TimesNewRomanPSMT"/>
+        </w:rPr>
+        <w:t xml:space="preserve"> {</w:t>
+      </w:r>
+    </w:p>
+    <w:p>
+      <w:pPr>
+        <w:autoSpaceDE w:val="0"/>
+        <w:autoSpaceDN w:val="0"/>
+        <w:adjustRightInd w:val="0"/>
+        <w:spacing w:after="0" w:line="240" w:lineRule="auto"/>
+        <w:ind w:left="720"/>
+        <w:rPr>
+          <w:rFonts w:ascii="TimesNewRomanPSMT" w:hAnsi="TimesNewRomanPSMT" w:cs="TimesNewRomanPSMT"/>
+        </w:rPr>
+      </w:pPr>
+      <w:r>
+        <w:rPr>
+          <w:rFonts w:ascii="TimesNewRomanPSMT" w:hAnsi="TimesNewRomanPSMT" w:cs="TimesNewRomanPSMT"/>
+        </w:rPr>
+        <w:tab/>
+      </w:r>
+      <w:r>
+        <w:rPr>
+          <w:rFonts w:ascii="TimesNewRomanPSMT" w:hAnsi="TimesNewRomanPSMT" w:cs="TimesNewRomanPSMT"/>
+        </w:rPr>
+        <w:tab/>
+      </w:r>
+      <w:r>
+        <w:rPr>
+          <w:rFonts w:ascii="TimesNewRomanPSMT" w:hAnsi="TimesNewRomanPSMT" w:cs="TimesNewRomanPSMT"/>
+        </w:rPr>
+        <w:tab/>
+      </w:r>
+      <w:proofErr w:type="spellStart"/>
+      <w:proofErr w:type="gramStart"/>
+      <w:r>
+        <w:rPr>
+          <w:rFonts w:ascii="TimesNewRomanPSMT" w:hAnsi="TimesNewRomanPSMT" w:cs="TimesNewRomanPSMT"/>
+        </w:rPr>
+        <w:t>voteMethod</w:t>
+      </w:r>
+      <w:proofErr w:type="spellEnd"/>
+      <w:proofErr w:type="gramEnd"/>
+      <w:r>
+        <w:rPr>
+          <w:rFonts w:ascii="TimesNewRomanPSMT" w:hAnsi="TimesNewRomanPSMT" w:cs="TimesNewRomanPSMT"/>
+        </w:rPr>
+        <w:t xml:space="preserve"> = </w:t>
+      </w:r>
+      <w:proofErr w:type="spellStart"/>
+      <w:r>
+        <w:rPr>
+          <w:rFonts w:ascii="TimesNewRomanPSMT" w:hAnsi="TimesNewRomanPSMT" w:cs="TimesNewRomanPSMT"/>
+        </w:rPr>
+        <w:t>Election.class.getMethod</w:t>
+      </w:r>
+      <w:proofErr w:type="spellEnd"/>
+      <w:r>
+        <w:rPr>
+          <w:rFonts w:ascii="TimesNewRomanPSMT" w:hAnsi="TimesNewRomanPSMT" w:cs="TimesNewRomanPSMT"/>
+        </w:rPr>
+        <w:t xml:space="preserve"> ( "vote", new Class[] {</w:t>
+      </w:r>
+      <w:proofErr w:type="spellStart"/>
+      <w:r>
+        <w:rPr>
+          <w:rFonts w:ascii="TimesNewRomanPSMT" w:hAnsi="TimesNewRomanPSMT" w:cs="TimesNewRomanPSMT"/>
+        </w:rPr>
+        <w:t>java.lang.String.class,int.class</w:t>
+      </w:r>
+      <w:proofErr w:type="spellEnd"/>
+      <w:r>
+        <w:rPr>
+          <w:rFonts w:ascii="TimesNewRomanPSMT" w:hAnsi="TimesNewRomanPSMT" w:cs="TimesNewRomanPSMT"/>
+        </w:rPr>
+        <w:t>} ) ) ;</w:t>
+      </w:r>
+    </w:p>
+    <w:p>
+      <w:pPr>
+        <w:autoSpaceDE w:val="0"/>
+        <w:autoSpaceDN w:val="0"/>
+        <w:adjustRightInd w:val="0"/>
+        <w:spacing w:after="0" w:line="240" w:lineRule="auto"/>
+        <w:ind w:left="720"/>
+        <w:rPr>
+          <w:rFonts w:ascii="TimesNewRomanPSMT" w:hAnsi="TimesNewRomanPSMT" w:cs="TimesNewRomanPSMT"/>
+        </w:rPr>
+      </w:pPr>
+      <w:r>
+        <w:rPr>
+          <w:rFonts w:ascii="TimesNewRomanPSMT" w:hAnsi="TimesNewRomanPSMT" w:cs="TimesNewRomanPSMT"/>
+        </w:rPr>
+        <w:tab/>
+      </w:r>
+      <w:r>
+        <w:rPr>
+          <w:rFonts w:ascii="TimesNewRomanPSMT" w:hAnsi="TimesNewRomanPSMT" w:cs="TimesNewRomanPSMT"/>
+        </w:rPr>
+        <w:tab/>
+      </w:r>
+      <w:r>
+        <w:rPr>
+          <w:rFonts w:ascii="TimesNewRomanPSMT" w:hAnsi="TimesNewRomanPSMT" w:cs="TimesNewRomanPSMT"/>
+        </w:rPr>
+        <w:tab/>
+      </w:r>
+      <w:proofErr w:type="spellStart"/>
+      <w:proofErr w:type="gramStart"/>
+      <w:r>
+        <w:rPr>
+          <w:rFonts w:ascii="TimesNewRomanPSMT" w:hAnsi="TimesNewRomanPSMT" w:cs="TimesNewRomanPSMT"/>
+        </w:rPr>
+        <w:t>resultMethod</w:t>
+      </w:r>
+      <w:proofErr w:type="spellEnd"/>
+      <w:proofErr w:type="gramEnd"/>
+      <w:r>
+        <w:rPr>
+          <w:rFonts w:ascii="TimesNewRomanPSMT" w:hAnsi="TimesNewRomanPSMT" w:cs="TimesNewRomanPSMT"/>
+        </w:rPr>
+        <w:t xml:space="preserve"> = </w:t>
+      </w:r>
+      <w:proofErr w:type="spellStart"/>
+      <w:r>
+        <w:rPr>
+          <w:rFonts w:ascii="TimesNewRomanPSMT" w:hAnsi="TimesNewRomanPSMT" w:cs="TimesNewRomanPSMT"/>
+        </w:rPr>
+        <w:t>Election.class.getMethod</w:t>
+      </w:r>
+      <w:proofErr w:type="spellEnd"/>
+      <w:r>
+        <w:rPr>
+          <w:rFonts w:ascii="TimesNewRomanPSMT" w:hAnsi="TimesNewRomanPSMT" w:cs="TimesNewRomanPSMT"/>
+        </w:rPr>
+        <w:t xml:space="preserve"> ( "result", new Class[] {} ) ) ;</w:t>
+      </w:r>
+    </w:p>
+    <w:p>
+      <w:pPr>
+        <w:autoSpaceDE w:val="0"/>
+        <w:autoSpaceDN w:val="0"/>
+        <w:adjustRightInd w:val="0"/>
+        <w:spacing w:after="0" w:line="240" w:lineRule="auto"/>
+        <w:ind w:left="720"/>
+        <w:rPr>
+          <w:rFonts w:ascii="TimesNewRomanPSMT" w:hAnsi="TimesNewRomanPSMT" w:cs="TimesNewRomanPSMT"/>
+        </w:rPr>
+      </w:pPr>
+      <w:r>
+        <w:rPr>
+          <w:rFonts w:ascii="TimesNewRomanPSMT" w:hAnsi="TimesNewRomanPSMT" w:cs="TimesNewRomanPSMT"/>
+        </w:rPr>
+        <w:tab/>
+      </w:r>
+      <w:r>
+        <w:rPr>
+          <w:rFonts w:ascii="TimesNewRomanPSMT" w:hAnsi="TimesNewRomanPSMT" w:cs="TimesNewRomanPSMT"/>
+        </w:rPr>
+        <w:tab/>
+        <w:t xml:space="preserve">  } </w:t>
+      </w:r>
+      <w:proofErr w:type="gramStart"/>
+      <w:r>
+        <w:rPr>
+          <w:rFonts w:ascii="TimesNewRomanPSMT" w:hAnsi="TimesNewRomanPSMT" w:cs="TimesNewRomanPSMT"/>
+        </w:rPr>
+        <w:t>catch(</w:t>
+      </w:r>
+      <w:proofErr w:type="spellStart"/>
+      <w:proofErr w:type="gramEnd"/>
+      <w:r>
+        <w:rPr>
+          <w:rFonts w:ascii="TimesNewRomanPSMT" w:hAnsi="TimesNewRomanPSMT" w:cs="TimesNewRomanPSMT"/>
+        </w:rPr>
+        <w:t>NoSuchMethodException</w:t>
+      </w:r>
+      <w:proofErr w:type="spellEnd"/>
+      <w:r>
+        <w:rPr>
+          <w:rFonts w:ascii="TimesNewRomanPSMT" w:hAnsi="TimesNewRomanPSMT" w:cs="TimesNewRomanPSMT"/>
+        </w:rPr>
+        <w:t xml:space="preserve"> e) { </w:t>
+      </w:r>
+      <w:proofErr w:type="spellStart"/>
+      <w:r>
+        <w:rPr>
+          <w:rFonts w:ascii="TimesNewRomanPSMT" w:hAnsi="TimesNewRomanPSMT" w:cs="TimesNewRomanPSMT"/>
+        </w:rPr>
+        <w:t>System.out.println</w:t>
+      </w:r>
+      <w:proofErr w:type="spellEnd"/>
+      <w:r>
+        <w:rPr>
+          <w:rFonts w:ascii="TimesNewRomanPSMT" w:hAnsi="TimesNewRomanPSMT" w:cs="TimesNewRomanPSMT"/>
+        </w:rPr>
+        <w:t xml:space="preserve"> ( "</w:t>
+      </w:r>
+      <w:proofErr w:type="spellStart"/>
+      <w:r>
+        <w:rPr>
+          <w:rFonts w:ascii="TimesNewRomanPSMT" w:hAnsi="TimesNewRomanPSMT" w:cs="TimesNewRomanPSMT"/>
+        </w:rPr>
+        <w:t>NoSuchMethodException</w:t>
+      </w:r>
+      <w:proofErr w:type="spellEnd"/>
+      <w:r>
+        <w:rPr>
+          <w:rFonts w:ascii="TimesNewRomanPSMT" w:hAnsi="TimesNewRomanPSMT" w:cs="TimesNewRomanPSMT"/>
+        </w:rPr>
+        <w:t xml:space="preserve">: " + </w:t>
+      </w:r>
+      <w:proofErr w:type="spellStart"/>
+      <w:r>
+        <w:rPr>
+          <w:rFonts w:ascii="TimesNewRomanPSMT" w:hAnsi="TimesNewRomanPSMT" w:cs="TimesNewRomanPSMT"/>
+        </w:rPr>
+        <w:t>e.getMessage</w:t>
+      </w:r>
+      <w:proofErr w:type="spellEnd"/>
+      <w:r>
+        <w:rPr>
+          <w:rFonts w:ascii="TimesNewRomanPSMT" w:hAnsi="TimesNewRomanPSMT" w:cs="TimesNewRomanPSMT"/>
+        </w:rPr>
+        <w:t>() ) }</w:t>
+      </w:r>
+    </w:p>
+    <w:p>
+      <w:pPr>
+        <w:autoSpaceDE w:val="0"/>
+        <w:autoSpaceDN w:val="0"/>
+        <w:adjustRightInd w:val="0"/>
+        <w:spacing w:after="0" w:line="240" w:lineRule="auto"/>
+        <w:ind w:left="720"/>
+        <w:rPr>
+          <w:rFonts w:ascii="TimesNewRomanPSMT" w:hAnsi="TimesNewRomanPSMT" w:cs="TimesNewRomanPSMT"/>
+        </w:rPr>
+      </w:pPr>
+      <w:r>
+        <w:rPr>
+          <w:rFonts w:ascii="TimesNewRomanPSMT" w:hAnsi="TimesNewRomanPSMT" w:cs="TimesNewRomanPSMT"/>
+        </w:rPr>
+        <w:t xml:space="preserve">   }</w:t>
+      </w:r>
+    </w:p>
+    <w:p>
+      <w:pPr>
+        <w:autoSpaceDE w:val="0"/>
+        <w:autoSpaceDN w:val="0"/>
+        <w:adjustRightInd w:val="0"/>
+        <w:spacing w:after="0" w:line="240" w:lineRule="auto"/>
+        <w:ind w:left="720"/>
+        <w:rPr>
+          <w:rFonts w:ascii="TimesNewRomanPSMT" w:hAnsi="TimesNewRomanPSMT" w:cs="TimesNewRomanPSMT"/>
+        </w:rPr>
+      </w:pPr>
+    </w:p>
+    <w:p>
+      <w:pPr>
+        <w:autoSpaceDE w:val="0"/>
+        <w:autoSpaceDN w:val="0"/>
+        <w:adjustRightInd w:val="0"/>
+        <w:spacing w:after="0" w:line="240" w:lineRule="auto"/>
+        <w:ind w:left="720"/>
+        <w:rPr>
+          <w:rFonts w:ascii="TimesNewRomanPSMT" w:hAnsi="TimesNewRomanPSMT" w:cs="TimesNewRomanPSMT"/>
+        </w:rPr>
+      </w:pPr>
+      <w:r>
+        <w:rPr>
+          <w:rFonts w:ascii="TimesNewRomanPSMT" w:hAnsi="TimesNewRomanPSMT" w:cs="TimesNewRomanPSMT"/>
+        </w:rPr>
+        <w:t xml:space="preserve">   </w:t>
+      </w:r>
+      <w:proofErr w:type="gramStart"/>
+      <w:r>
+        <w:rPr>
+          <w:rFonts w:ascii="TimesNewRomanPSMT" w:hAnsi="TimesNewRomanPSMT" w:cs="TimesNewRomanPSMT"/>
+        </w:rPr>
+        <w:t>public</w:t>
+      </w:r>
+      <w:proofErr w:type="gramEnd"/>
+      <w:r>
+        <w:rPr>
+          <w:rFonts w:ascii="TimesNewRomanPSMT" w:hAnsi="TimesNewRomanPSMT" w:cs="TimesNewRomanPSMT"/>
+        </w:rPr>
+        <w:t xml:space="preserve"> synchronized Vector&lt;Object&gt; result () throws </w:t>
+      </w:r>
+      <w:proofErr w:type="spellStart"/>
+      <w:r>
+        <w:rPr>
+          <w:rFonts w:ascii="TimesNewRomanPSMT" w:hAnsi="TimesNewRomanPSMT" w:cs="TimesNewRomanPSMT"/>
+        </w:rPr>
+        <w:t>RemoteException</w:t>
+      </w:r>
+      <w:proofErr w:type="spellEnd"/>
+      <w:r>
+        <w:rPr>
+          <w:rFonts w:ascii="TimesNewRomanPSMT" w:hAnsi="TimesNewRomanPSMT" w:cs="TimesNewRomanPSMT"/>
+        </w:rPr>
+        <w:t xml:space="preserve"> </w:t>
+      </w:r>
+    </w:p>
+    <w:p>
+      <w:pPr>
+        <w:autoSpaceDE w:val="0"/>
+        <w:autoSpaceDN w:val="0"/>
+        <w:adjustRightInd w:val="0"/>
+        <w:spacing w:after="0" w:line="240" w:lineRule="auto"/>
+        <w:ind w:left="720"/>
+        <w:rPr>
+          <w:rFonts w:ascii="TimesNewRomanPSMT" w:hAnsi="TimesNewRomanPSMT" w:cs="TimesNewRomanPSMT"/>
+        </w:rPr>
+      </w:pPr>
+      <w:r>
+        <w:rPr>
+          <w:rFonts w:ascii="TimesNewRomanPSMT" w:hAnsi="TimesNewRomanPSMT" w:cs="TimesNewRomanPSMT"/>
+        </w:rPr>
+        <w:lastRenderedPageBreak/>
+        <w:t xml:space="preserve">   {</w:t>
+      </w:r>
+    </w:p>
+    <w:p>
+      <w:pPr>
+        <w:autoSpaceDE w:val="0"/>
+        <w:autoSpaceDN w:val="0"/>
+        <w:adjustRightInd w:val="0"/>
+        <w:spacing w:after="0" w:line="240" w:lineRule="auto"/>
+        <w:ind w:left="720"/>
+        <w:rPr>
+          <w:rFonts w:ascii="TimesNewRomanPSMT" w:hAnsi="TimesNewRomanPSMT" w:cs="TimesNewRomanPSMT"/>
+        </w:rPr>
+      </w:pPr>
+      <w:r>
+        <w:rPr>
+          <w:rFonts w:ascii="TimesNewRomanPSMT" w:hAnsi="TimesNewRomanPSMT" w:cs="TimesNewRomanPSMT"/>
+        </w:rPr>
+        <w:t xml:space="preserve">      </w:t>
+      </w:r>
+      <w:proofErr w:type="gramStart"/>
+      <w:r>
+        <w:rPr>
+          <w:rFonts w:ascii="TimesNewRomanPSMT" w:hAnsi="TimesNewRomanPSMT" w:cs="TimesNewRomanPSMT"/>
+        </w:rPr>
+        <w:t>try</w:t>
+      </w:r>
+      <w:proofErr w:type="gramEnd"/>
+      <w:r>
+        <w:rPr>
+          <w:rFonts w:ascii="TimesNewRomanPSMT" w:hAnsi="TimesNewRomanPSMT" w:cs="TimesNewRomanPSMT"/>
+        </w:rPr>
+        <w:t xml:space="preserve"> </w:t>
+      </w:r>
+    </w:p>
+    <w:p>
+      <w:pPr>
+        <w:autoSpaceDE w:val="0"/>
+        <w:autoSpaceDN w:val="0"/>
+        <w:adjustRightInd w:val="0"/>
+        <w:spacing w:after="0" w:line="240" w:lineRule="auto"/>
+        <w:ind w:left="720"/>
+        <w:rPr>
+          <w:rFonts w:ascii="TimesNewRomanPSMT" w:hAnsi="TimesNewRomanPSMT" w:cs="TimesNewRomanPSMT"/>
+        </w:rPr>
+      </w:pPr>
+      <w:r>
+        <w:rPr>
+          <w:rFonts w:ascii="TimesNewRomanPSMT" w:hAnsi="TimesNewRomanPSMT" w:cs="TimesNewRomanPSMT"/>
+        </w:rPr>
+        <w:t xml:space="preserve">      { </w:t>
+      </w:r>
+    </w:p>
+    <w:p>
+      <w:pPr>
+        <w:autoSpaceDE w:val="0"/>
+        <w:autoSpaceDN w:val="0"/>
+        <w:adjustRightInd w:val="0"/>
+        <w:spacing w:after="0" w:line="240" w:lineRule="auto"/>
+        <w:ind w:left="720"/>
+        <w:rPr>
+          <w:rFonts w:ascii="TimesNewRomanPSMT" w:hAnsi="TimesNewRomanPSMT" w:cs="TimesNewRomanPSMT"/>
+        </w:rPr>
+      </w:pPr>
+      <w:r>
+        <w:rPr>
+          <w:rFonts w:ascii="TimesNewRomanPSMT" w:hAnsi="TimesNewRomanPSMT" w:cs="TimesNewRomanPSMT"/>
+        </w:rPr>
+        <w:t xml:space="preserve">         </w:t>
+      </w:r>
+      <w:proofErr w:type="spellStart"/>
+      <w:proofErr w:type="gramStart"/>
+      <w:r>
+        <w:rPr>
+          <w:rFonts w:ascii="TimesNewRomanPSMT" w:hAnsi="TimesNewRomanPSMT" w:cs="TimesNewRomanPSMT"/>
+        </w:rPr>
+        <w:t>doOperation</w:t>
+      </w:r>
+      <w:proofErr w:type="spellEnd"/>
+      <w:proofErr w:type="gramEnd"/>
+      <w:r>
+        <w:rPr>
+          <w:rFonts w:ascii="TimesNewRomanPSMT" w:hAnsi="TimesNewRomanPSMT" w:cs="TimesNewRomanPSMT"/>
+        </w:rPr>
+        <w:t xml:space="preserve"> ( ref, </w:t>
+      </w:r>
+      <w:proofErr w:type="spellStart"/>
+      <w:r>
+        <w:rPr>
+          <w:rFonts w:ascii="TimesNewRomanPSMT" w:hAnsi="TimesNewRomanPSMT" w:cs="TimesNewRomanPSMT"/>
+        </w:rPr>
+        <w:t>voteMethod</w:t>
+      </w:r>
+      <w:proofErr w:type="spellEnd"/>
+      <w:r>
+        <w:rPr>
+          <w:rFonts w:ascii="TimesNewRomanPSMT" w:hAnsi="TimesNewRomanPSMT" w:cs="TimesNewRomanPSMT"/>
+        </w:rPr>
+        <w:t>, {} );</w:t>
+      </w:r>
+    </w:p>
+    <w:p>
+      <w:pPr>
+        <w:autoSpaceDE w:val="0"/>
+        <w:autoSpaceDN w:val="0"/>
+        <w:adjustRightInd w:val="0"/>
+        <w:spacing w:after="0" w:line="240" w:lineRule="auto"/>
+        <w:ind w:left="720"/>
+        <w:rPr>
+          <w:rFonts w:ascii="TimesNewRomanPSMT" w:hAnsi="TimesNewRomanPSMT" w:cs="TimesNewRomanPSMT"/>
+        </w:rPr>
+      </w:pPr>
+      <w:r>
+        <w:rPr>
+          <w:rFonts w:ascii="TimesNewRomanPSMT" w:hAnsi="TimesNewRomanPSMT" w:cs="TimesNewRomanPSMT"/>
+        </w:rPr>
+        <w:t xml:space="preserve">      }</w:t>
+      </w:r>
+    </w:p>
+    <w:p>
+      <w:pPr>
+        <w:autoSpaceDE w:val="0"/>
+        <w:autoSpaceDN w:val="0"/>
+        <w:adjustRightInd w:val="0"/>
+        <w:spacing w:after="0" w:line="240" w:lineRule="auto"/>
+        <w:ind w:left="720"/>
+        <w:rPr>
+          <w:rFonts w:ascii="TimesNewRomanPSMT" w:hAnsi="TimesNewRomanPSMT" w:cs="TimesNewRomanPSMT"/>
+        </w:rPr>
+      </w:pPr>
+      <w:r>
+        <w:rPr>
+          <w:rFonts w:ascii="TimesNewRomanPSMT" w:hAnsi="TimesNewRomanPSMT" w:cs="TimesNewRomanPSMT"/>
+        </w:rPr>
+        <w:t xml:space="preserve">   }</w:t>
+      </w:r>
+    </w:p>
+    <w:p>
+      <w:pPr>
+        <w:autoSpaceDE w:val="0"/>
+        <w:autoSpaceDN w:val="0"/>
+        <w:adjustRightInd w:val="0"/>
+        <w:spacing w:after="0" w:line="240" w:lineRule="auto"/>
+        <w:ind w:left="720"/>
+        <w:rPr>
+          <w:rFonts w:ascii="TimesNewRomanPSMT" w:hAnsi="TimesNewRomanPSMT" w:cs="TimesNewRomanPSMT"/>
+        </w:rPr>
+      </w:pPr>
+      <w:r>
+        <w:rPr>
+          <w:rFonts w:ascii="TimesNewRomanPSMT" w:hAnsi="TimesNewRomanPSMT" w:cs="TimesNewRomanPSMT"/>
+        </w:rPr>
+        <w:t>}</w:t>
       </w:r>
     </w:p>
     <w:p>
@@ -1855,7 +3230,14 @@
         <w:rPr>
           <w:rFonts w:ascii="Times New Roman" w:hAnsi="Times New Roman" w:cs="Times New Roman"/>
         </w:rPr>
-        <w:t xml:space="preserve">feature. Modify the clients so that they provide a </w:t>
+        <w:t xml:space="preserve">feature. Modify the clients so that they provide </w:t>
+      </w:r>
+      <w:proofErr w:type="gramStart"/>
+      <w:r>
+        <w:rPr>
+          <w:rFonts w:ascii="Times New Roman" w:hAnsi="Times New Roman" w:cs="Times New Roman"/>
+        </w:rPr>
+        <w:t xml:space="preserve">a </w:t>
       </w:r>
       <w:r>
         <w:rPr>
@@ -1863,79 +3245,116 @@
           <w:i/>
           <w:iCs/>
         </w:rPr>
-        <w:t xml:space="preserve">notify </w:t>
-      </w:r>
-      <w:r>
-        <w:rPr>
-          <w:rFonts w:ascii="Times New Roman" w:hAnsi="Times New Roman" w:cs="Times New Roman"/>
-        </w:rPr>
-        <w:t>remote method. Modify the server so</w:t>
-      </w:r>
-      <w:r>
-        <w:rPr>
-          <w:rFonts w:ascii="Times New Roman" w:hAnsi="Times New Roman" w:cs="Times New Roman"/>
-        </w:rPr>
-        <w:t xml:space="preserve"> </w:t>
-      </w:r>
-      <w:r>
-        <w:rPr>
-          <w:rFonts w:ascii="Times New Roman" w:hAnsi="Times New Roman" w:cs="Times New Roman"/>
-        </w:rPr>
-        <w:t xml:space="preserve">that it provides two additional remote methods, </w:t>
-      </w:r>
+        <w:t>notify</w:t>
+      </w:r>
+      <w:proofErr w:type="gramEnd"/>
       <w:r>
         <w:rPr>
           <w:rFonts w:ascii="Times New Roman" w:hAnsi="Times New Roman" w:cs="Times New Roman"/>
           <w:i/>
           <w:iCs/>
         </w:rPr>
-        <w:t xml:space="preserve">registerForCallback </w:t>
-      </w:r>
-      <w:r>
-        <w:rPr>
-          <w:rFonts w:ascii="Times New Roman" w:hAnsi="Times New Roman" w:cs="Times New Roman"/>
-        </w:rPr>
-        <w:t>and</w:t>
-      </w:r>
-      <w:r>
-        <w:rPr>
-          <w:rFonts w:ascii="Times New Roman" w:hAnsi="Times New Roman" w:cs="Times New Roman"/>
-        </w:rPr>
         <w:t xml:space="preserve"> </w:t>
       </w:r>
+      <w:r>
+        <w:rPr>
+          <w:rFonts w:ascii="Times New Roman" w:hAnsi="Times New Roman" w:cs="Times New Roman"/>
+        </w:rPr>
+        <w:t>remote method. Modify the server so</w:t>
+      </w:r>
+      <w:r>
+        <w:rPr>
+          <w:rFonts w:ascii="Times New Roman" w:hAnsi="Times New Roman" w:cs="Times New Roman"/>
+        </w:rPr>
+        <w:t xml:space="preserve"> </w:t>
+      </w:r>
+      <w:r>
+        <w:rPr>
+          <w:rFonts w:ascii="Times New Roman" w:hAnsi="Times New Roman" w:cs="Times New Roman"/>
+        </w:rPr>
+        <w:t xml:space="preserve">that it provides two additional remote methods, </w:t>
+      </w:r>
+      <w:proofErr w:type="spellStart"/>
       <w:r>
         <w:rPr>
           <w:rFonts w:ascii="Times New Roman" w:hAnsi="Times New Roman" w:cs="Times New Roman"/>
           <w:i/>
           <w:iCs/>
         </w:rPr>
-        <w:t>unregisterForCallback</w:t>
-      </w:r>
-      <w:r>
-        <w:rPr>
-          <w:rFonts w:ascii="Times New Roman" w:hAnsi="Times New Roman" w:cs="Times New Roman"/>
-        </w:rPr>
-        <w:t>. Each new client registers with the server by remote invocation of</w:t>
-      </w:r>
-      <w:r>
-        <w:rPr>
-          <w:rFonts w:ascii="Times New Roman" w:hAnsi="Times New Roman" w:cs="Times New Roman"/>
-        </w:rPr>
-        <w:t xml:space="preserve"> </w:t>
-      </w:r>
+        <w:t>registerForCallback</w:t>
+      </w:r>
+      <w:proofErr w:type="spellEnd"/>
       <w:r>
         <w:rPr>
           <w:rFonts w:ascii="Times New Roman" w:hAnsi="Times New Roman" w:cs="Times New Roman"/>
           <w:i/>
           <w:iCs/>
         </w:rPr>
+        <w:t xml:space="preserve"> </w:t>
+      </w:r>
+      <w:r>
+        <w:rPr>
+          <w:rFonts w:ascii="Times New Roman" w:hAnsi="Times New Roman" w:cs="Times New Roman"/>
+        </w:rPr>
+        <w:t>and</w:t>
+      </w:r>
+      <w:r>
+        <w:rPr>
+          <w:rFonts w:ascii="Times New Roman" w:hAnsi="Times New Roman" w:cs="Times New Roman"/>
+        </w:rPr>
+        <w:t xml:space="preserve"> </w:t>
+      </w:r>
+      <w:proofErr w:type="spellStart"/>
+      <w:r>
+        <w:rPr>
+          <w:rFonts w:ascii="Times New Roman" w:hAnsi="Times New Roman" w:cs="Times New Roman"/>
+          <w:i/>
+          <w:iCs/>
+        </w:rPr>
+        <w:t>unregisterForCallback</w:t>
+      </w:r>
+      <w:proofErr w:type="spellEnd"/>
+      <w:r>
+        <w:rPr>
+          <w:rFonts w:ascii="Times New Roman" w:hAnsi="Times New Roman" w:cs="Times New Roman"/>
+        </w:rPr>
+        <w:t>. Each new client registers with the server by remote invocation of</w:t>
+      </w:r>
+      <w:r>
+        <w:rPr>
+          <w:rFonts w:ascii="Times New Roman" w:hAnsi="Times New Roman" w:cs="Times New Roman"/>
+        </w:rPr>
+        <w:t xml:space="preserve"> </w:t>
+      </w:r>
+      <w:proofErr w:type="spellStart"/>
+      <w:r>
+        <w:rPr>
+          <w:rFonts w:ascii="Times New Roman" w:hAnsi="Times New Roman" w:cs="Times New Roman"/>
+          <w:i/>
+          <w:iCs/>
+        </w:rPr>
         <w:t>registerForCallbacks</w:t>
       </w:r>
-      <w:r>
-        <w:rPr>
-          <w:rFonts w:ascii="Times New Roman" w:hAnsi="Times New Roman" w:cs="Times New Roman"/>
-        </w:rPr>
-        <w:t xml:space="preserve">, and upon this event, the server makes callbacks to </w:t>
+      <w:proofErr w:type="spellEnd"/>
+      <w:r>
+        <w:rPr>
+          <w:rFonts w:ascii="Times New Roman" w:hAnsi="Times New Roman" w:cs="Times New Roman"/>
+        </w:rPr>
+        <w:t xml:space="preserve">, and upon this event, the server makes </w:t>
+      </w:r>
+      <w:proofErr w:type="spellStart"/>
+      <w:r>
+        <w:rPr>
+          <w:rFonts w:ascii="Times New Roman" w:hAnsi="Times New Roman" w:cs="Times New Roman"/>
+        </w:rPr>
+        <w:t>callbacks</w:t>
+      </w:r>
+      <w:proofErr w:type="spellEnd"/>
+      <w:r>
+        <w:rPr>
+          <w:rFonts w:ascii="Times New Roman" w:hAnsi="Times New Roman" w:cs="Times New Roman"/>
+        </w:rPr>
+        <w:t xml:space="preserve"> to </w:t>
       </w:r>
       <w:r>
         <w:rPr>
@@ -2190,14 +3609,24 @@
       <w:r>
         <w:t xml:space="preserve">Figure </w:t>
       </w:r>
-      <w:fldSimple w:instr=" SEQ Figure \* ARABIC ">
-        <w:r>
-          <w:rPr>
-            <w:noProof/>
-          </w:rPr>
-          <w:t>1</w:t>
-        </w:r>
-      </w:fldSimple>
+      <w:r>
+        <w:fldChar w:fldCharType="begin"/>
+      </w:r>
+      <w:r>
+        <w:instrText xml:space="preserve"> SEQ Figure \* ARABIC </w:instrText>
+      </w:r>
+      <w:r>
+        <w:fldChar w:fldCharType="separate"/>
+      </w:r>
+      <w:r>
+        <w:rPr>
+          <w:noProof/>
+        </w:rPr>
+        <w:t>1</w:t>
+      </w:r>
+      <w:r>
+        <w:fldChar w:fldCharType="end"/>
+      </w:r>
       <w:r>
         <w:t xml:space="preserve"> Client one registering for callback for 15 seconds</w:t>
       </w:r>
@@ -2265,14 +3694,24 @@
       <w:r>
         <w:t xml:space="preserve">Figure </w:t>
       </w:r>
-      <w:fldSimple w:instr=" SEQ Figure \* ARABIC ">
-        <w:r>
-          <w:rPr>
-            <w:noProof/>
-          </w:rPr>
-          <w:t>2</w:t>
-        </w:r>
-      </w:fldSimple>
+      <w:r>
+        <w:fldChar w:fldCharType="begin"/>
+      </w:r>
+      <w:r>
+        <w:instrText xml:space="preserve"> SEQ Figure \* ARABIC </w:instrText>
+      </w:r>
+      <w:r>
+        <w:fldChar w:fldCharType="separate"/>
+      </w:r>
+      <w:r>
+        <w:rPr>
+          <w:noProof/>
+        </w:rPr>
+        <w:t>2</w:t>
+      </w:r>
+      <w:r>
+        <w:fldChar w:fldCharType="end"/>
+      </w:r>
       <w:r>
         <w:t>Client two registering for callback for 15 seconds</w:t>
       </w:r>
@@ -2340,14 +3779,24 @@
       <w:r>
         <w:t xml:space="preserve">Figure </w:t>
       </w:r>
-      <w:fldSimple w:instr=" SEQ Figure \* ARABIC ">
-        <w:r>
-          <w:rPr>
-            <w:noProof/>
-          </w:rPr>
-          <w:t>3</w:t>
-        </w:r>
-      </w:fldSimple>
+      <w:r>
+        <w:fldChar w:fldCharType="begin"/>
+      </w:r>
+      <w:r>
+        <w:instrText xml:space="preserve"> SEQ Figure \* ARABIC </w:instrText>
+      </w:r>
+      <w:r>
+        <w:fldChar w:fldCharType="separate"/>
+      </w:r>
+      <w:r>
+        <w:rPr>
+          <w:noProof/>
+        </w:rPr>
+        <w:t>3</w:t>
+      </w:r>
+      <w:r>
+        <w:fldChar w:fldCharType="end"/>
+      </w:r>
       <w:r>
         <w:t>Client three registering for callback for 15 seconds</w:t>
       </w:r>
@@ -2422,14 +3871,24 @@
       <w:r>
         <w:t xml:space="preserve">Figure </w:t>
       </w:r>
-      <w:fldSimple w:instr=" SEQ Figure \* ARABIC ">
-        <w:r>
-          <w:rPr>
-            <w:noProof/>
-          </w:rPr>
-          <w:t>4</w:t>
-        </w:r>
-      </w:fldSimple>
+      <w:r>
+        <w:fldChar w:fldCharType="begin"/>
+      </w:r>
+      <w:r>
+        <w:instrText xml:space="preserve"> SEQ Figure \* ARABIC </w:instrText>
+      </w:r>
+      <w:r>
+        <w:fldChar w:fldCharType="separate"/>
+      </w:r>
+      <w:r>
+        <w:rPr>
+          <w:noProof/>
+        </w:rPr>
+        <w:t>4</w:t>
+      </w:r>
+      <w:r>
+        <w:fldChar w:fldCharType="end"/>
+      </w:r>
       <w:r>
         <w:t>Hello Server registering the clients and unregistering after 15 second timeout reached</w:t>
       </w:r>
@@ -2467,10 +3926,22 @@
         <w:rPr>
           <w:rFonts w:ascii="Times New Roman" w:hAnsi="Times New Roman" w:cs="Times New Roman"/>
         </w:rPr>
-        <w:t>/src” in the attached zip file.</w:t>
-      </w:r>
-      <w:bookmarkStart w:id="0" w:name="_GoBack"/>
-      <w:bookmarkEnd w:id="0"/>
+        <w:t>/</w:t>
+      </w:r>
+      <w:proofErr w:type="spellStart"/>
+      <w:r>
+        <w:rPr>
+          <w:rFonts w:ascii="Times New Roman" w:hAnsi="Times New Roman" w:cs="Times New Roman"/>
+        </w:rPr>
+        <w:t>src</w:t>
+      </w:r>
+      <w:proofErr w:type="spellEnd"/>
+      <w:r>
+        <w:rPr>
+          <w:rFonts w:ascii="Times New Roman" w:hAnsi="Times New Roman" w:cs="Times New Roman"/>
+        </w:rPr>
+        <w:t>” in the attached zip file.</w:t>
+      </w:r>
     </w:p>
     <w:p>
       <w:pPr>
@@ -2503,8 +3974,16 @@
         <w:rPr>
           <w:rFonts w:ascii="Times New Roman" w:hAnsi="Times New Roman" w:cs="Times New Roman"/>
         </w:rPr>
-        <w:t>The text book presents a Use Case for tuple space communications based on the JavaSpaces</w:t>
-      </w:r>
+        <w:t xml:space="preserve">The text book presents a Use Case for tuple space communications based on the </w:t>
+      </w:r>
+      <w:proofErr w:type="spellStart"/>
+      <w:r>
+        <w:rPr>
+          <w:rFonts w:ascii="Times New Roman" w:hAnsi="Times New Roman" w:cs="Times New Roman"/>
+        </w:rPr>
+        <w:t>JavaSpaces</w:t>
+      </w:r>
+      <w:proofErr w:type="spellEnd"/>
       <w:r>
         <w:rPr>
           <w:rFonts w:ascii="Times New Roman" w:hAnsi="Times New Roman" w:cs="Times New Roman"/>
@@ -2527,7 +4006,21 @@
         <w:rPr>
           <w:rFonts w:ascii="Times New Roman" w:hAnsi="Times New Roman" w:cs="Times New Roman"/>
         </w:rPr>
-        <w:t>Alarm and its propagation to interested parties. For the FireAlarm example create a Class</w:t>
+        <w:t xml:space="preserve">Alarm and its propagation to interested parties. For the </w:t>
+      </w:r>
+      <w:proofErr w:type="spellStart"/>
+      <w:r>
+        <w:rPr>
+          <w:rFonts w:ascii="Times New Roman" w:hAnsi="Times New Roman" w:cs="Times New Roman"/>
+        </w:rPr>
+        <w:t>FireAlarm</w:t>
+      </w:r>
+      <w:proofErr w:type="spellEnd"/>
+      <w:r>
+        <w:rPr>
+          <w:rFonts w:ascii="Times New Roman" w:hAnsi="Times New Roman" w:cs="Times New Roman"/>
+        </w:rPr>
+        <w:t xml:space="preserve"> example create a Class</w:t>
       </w:r>
       <w:r>
         <w:rPr>
@@ -2565,6 +4058,134 @@
           <w:rFonts w:ascii="Times New Roman" w:hAnsi="Times New Roman" w:cs="Times New Roman"/>
         </w:rPr>
         <w:t>[10]</w:t>
+      </w:r>
+    </w:p>
+    <w:p>
+      <w:pPr>
+        <w:pStyle w:val="ListParagraph"/>
+        <w:autoSpaceDE w:val="0"/>
+        <w:autoSpaceDN w:val="0"/>
+        <w:adjustRightInd w:val="0"/>
+        <w:spacing w:after="0" w:line="240" w:lineRule="auto"/>
+        <w:rPr>
+          <w:rFonts w:ascii="Times New Roman" w:hAnsi="Times New Roman" w:cs="Times New Roman"/>
+        </w:rPr>
+      </w:pPr>
+    </w:p>
+    <w:p>
+      <w:pPr>
+        <w:pStyle w:val="ListParagraph"/>
+        <w:keepNext/>
+        <w:autoSpaceDE w:val="0"/>
+        <w:autoSpaceDN w:val="0"/>
+        <w:adjustRightInd w:val="0"/>
+        <w:spacing w:after="0" w:line="240" w:lineRule="auto"/>
+        <w:ind w:left="-993"/>
+      </w:pPr>
+      <w:r>
+        <w:object w:dxaOrig="15525" w:dyaOrig="6826">
+          <v:shapetype id="_x0000_t75" coordsize="21600,21600" o:spt="75" o:preferrelative="t" path="m@4@5l@4@11@9@11@9@5xe" filled="f" stroked="f">
+            <v:stroke joinstyle="miter"/>
+            <v:formulas>
+              <v:f eqn="if lineDrawn pixelLineWidth 0"/>
+              <v:f eqn="sum @0 1 0"/>
+              <v:f eqn="sum 0 0 @1"/>
+              <v:f eqn="prod @2 1 2"/>
+              <v:f eqn="prod @3 21600 pixelWidth"/>
+              <v:f eqn="prod @3 21600 pixelHeight"/>
+              <v:f eqn="sum @0 0 1"/>
+              <v:f eqn="prod @6 1 2"/>
+              <v:f eqn="prod @7 21600 pixelWidth"/>
+              <v:f eqn="sum @8 21600 0"/>
+              <v:f eqn="prod @7 21600 pixelHeight"/>
+              <v:f eqn="sum @10 21600 0"/>
+            </v:formulas>
+            <v:path o:extrusionok="f" gradientshapeok="t" o:connecttype="rect"/>
+            <o:lock v:ext="edit" aspectratio="t"/>
+          </v:shapetype>
+          <v:shape id="_x0000_i1025" type="#_x0000_t75" style="width:569.25pt;height:250.5pt" o:ole="">
+            <v:imagedata r:id="rId13" o:title=""/>
+          </v:shape>
+          <o:OLEObject Type="Embed" ProgID="Visio.Drawing.15" ShapeID="_x0000_i1025" DrawAspect="Content" ObjectID="_1475354518" r:id="rId14"/>
+        </w:object>
+      </w:r>
+    </w:p>
+    <w:p>
+      <w:pPr>
+        <w:pStyle w:val="Caption"/>
+        <w:jc w:val="center"/>
+      </w:pPr>
+      <w:r>
+        <w:t xml:space="preserve">Figure </w:t>
+      </w:r>
+      <w:r>
+        <w:fldChar w:fldCharType="begin"/>
+      </w:r>
+      <w:r>
+        <w:instrText xml:space="preserve"> SEQ Figure \* ARABIC </w:instrText>
+      </w:r>
+      <w:r>
+        <w:fldChar w:fldCharType="separate"/>
+      </w:r>
+      <w:r>
+        <w:rPr>
+          <w:noProof/>
+        </w:rPr>
+        <w:t>5</w:t>
+      </w:r>
+      <w:r>
+        <w:fldChar w:fldCharType="end"/>
+      </w:r>
+      <w:r>
+        <w:t xml:space="preserve"> Class diagram for the tuple space communication.</w:t>
+      </w:r>
+    </w:p>
+    <w:p>
+      <w:pPr>
+        <w:keepNext/>
+        <w:ind w:left="-851"/>
+        <w:jc w:val="center"/>
+      </w:pPr>
+      <w:r>
+        <w:object w:dxaOrig="10051" w:dyaOrig="6405">
+          <v:shape id="_x0000_i1026" type="#_x0000_t75" style="width:510pt;height:324.75pt" o:ole="">
+            <v:imagedata r:id="rId15" o:title=""/>
+          </v:shape>
+          <o:OLEObject Type="Embed" ProgID="Visio.Drawing.15" ShapeID="_x0000_i1026" DrawAspect="Content" ObjectID="_1475354519" r:id="rId16"/>
+        </w:object>
+      </w:r>
+    </w:p>
+    <w:p>
+      <w:pPr>
+        <w:pStyle w:val="Caption"/>
+        <w:jc w:val="center"/>
+      </w:pPr>
+      <w:r>
+        <w:t xml:space="preserve">Figure </w:t>
+      </w:r>
+      <w:r>
+        <w:fldChar w:fldCharType="begin"/>
+      </w:r>
+      <w:r>
+        <w:instrText xml:space="preserve"> SEQ Figure \* ARABIC </w:instrText>
+      </w:r>
+      <w:r>
+        <w:fldChar w:fldCharType="separate"/>
+      </w:r>
+      <w:r>
+        <w:rPr>
+          <w:noProof/>
+        </w:rPr>
+        <w:t>6</w:t>
+      </w:r>
+      <w:r>
+        <w:fldChar w:fldCharType="end"/>
+      </w:r>
+      <w:r>
+        <w:t xml:space="preserve"> Sequence diagram for the raising an alarm scenario</w:t>
+      </w:r>
+      <w:r>
+        <w:t>.</w:t>
       </w:r>
     </w:p>
     <w:sectPr>
@@ -2934,7 +4555,7 @@
   <w:abstractNum w:abstractNumId="4">
     <w:nsid w:val="20551F51"/>
     <w:multiLevelType w:val="hybridMultilevel"/>
-    <w:tmpl w:val="DF00A030"/>
+    <w:tmpl w:val="F85A2F12"/>
     <w:lvl w:ilvl="0" w:tplc="1009000F">
       <w:start w:val="1"/>
       <w:numFmt w:val="decimal"/>
@@ -3021,6 +4642,119 @@
     </w:lvl>
   </w:abstractNum>
   <w:abstractNum w:abstractNumId="5">
+    <w:nsid w:val="2B7861DF"/>
+    <w:multiLevelType w:val="hybridMultilevel"/>
+    <w:tmpl w:val="FD205B42"/>
+    <w:lvl w:ilvl="0" w:tplc="8928328A">
+      <w:start w:val="6"/>
+      <w:numFmt w:val="bullet"/>
+      <w:lvlText w:val="-"/>
+      <w:lvlJc w:val="left"/>
+      <w:pPr>
+        <w:ind w:left="1440" w:hanging="360"/>
+      </w:pPr>
+      <w:rPr>
+        <w:rFonts w:ascii="TimesNewRomanPSMT" w:eastAsiaTheme="minorHAnsi" w:hAnsi="TimesNewRomanPSMT" w:cs="TimesNewRomanPSMT" w:hint="default"/>
+      </w:rPr>
+    </w:lvl>
+    <w:lvl w:ilvl="1" w:tplc="10090003" w:tentative="1">
+      <w:start w:val="1"/>
+      <w:numFmt w:val="bullet"/>
+      <w:lvlText w:val="o"/>
+      <w:lvlJc w:val="left"/>
+      <w:pPr>
+        <w:ind w:left="2160" w:hanging="360"/>
+      </w:pPr>
+      <w:rPr>
+        <w:rFonts w:ascii="Courier New" w:hAnsi="Courier New" w:cs="Courier New" w:hint="default"/>
+      </w:rPr>
+    </w:lvl>
+    <w:lvl w:ilvl="2" w:tplc="10090005" w:tentative="1">
+      <w:start w:val="1"/>
+      <w:numFmt w:val="bullet"/>
+      <w:lvlText w:val=""/>
+      <w:lvlJc w:val="left"/>
+      <w:pPr>
+        <w:ind w:left="2880" w:hanging="360"/>
+      </w:pPr>
+      <w:rPr>
+        <w:rFonts w:ascii="Wingdings" w:hAnsi="Wingdings" w:hint="default"/>
+      </w:rPr>
+    </w:lvl>
+    <w:lvl w:ilvl="3" w:tplc="10090001" w:tentative="1">
+      <w:start w:val="1"/>
+      <w:numFmt w:val="bullet"/>
+      <w:lvlText w:val=""/>
+      <w:lvlJc w:val="left"/>
+      <w:pPr>
+        <w:ind w:left="3600" w:hanging="360"/>
+      </w:pPr>
+      <w:rPr>
+        <w:rFonts w:ascii="Symbol" w:hAnsi="Symbol" w:hint="default"/>
+      </w:rPr>
+    </w:lvl>
+    <w:lvl w:ilvl="4" w:tplc="10090003" w:tentative="1">
+      <w:start w:val="1"/>
+      <w:numFmt w:val="bullet"/>
+      <w:lvlText w:val="o"/>
+      <w:lvlJc w:val="left"/>
+      <w:pPr>
+        <w:ind w:left="4320" w:hanging="360"/>
+      </w:pPr>
+      <w:rPr>
+        <w:rFonts w:ascii="Courier New" w:hAnsi="Courier New" w:cs="Courier New" w:hint="default"/>
+      </w:rPr>
+    </w:lvl>
+    <w:lvl w:ilvl="5" w:tplc="10090005" w:tentative="1">
+      <w:start w:val="1"/>
+      <w:numFmt w:val="bullet"/>
+      <w:lvlText w:val=""/>
+      <w:lvlJc w:val="left"/>
+      <w:pPr>
+        <w:ind w:left="5040" w:hanging="360"/>
+      </w:pPr>
+      <w:rPr>
+        <w:rFonts w:ascii="Wingdings" w:hAnsi="Wingdings" w:hint="default"/>
+      </w:rPr>
+    </w:lvl>
+    <w:lvl w:ilvl="6" w:tplc="10090001" w:tentative="1">
+      <w:start w:val="1"/>
+      <w:numFmt w:val="bullet"/>
+      <w:lvlText w:val=""/>
+      <w:lvlJc w:val="left"/>
+      <w:pPr>
+        <w:ind w:left="5760" w:hanging="360"/>
+      </w:pPr>
+      <w:rPr>
+        <w:rFonts w:ascii="Symbol" w:hAnsi="Symbol" w:hint="default"/>
+      </w:rPr>
+    </w:lvl>
+    <w:lvl w:ilvl="7" w:tplc="10090003" w:tentative="1">
+      <w:start w:val="1"/>
+      <w:numFmt w:val="bullet"/>
+      <w:lvlText w:val="o"/>
+      <w:lvlJc w:val="left"/>
+      <w:pPr>
+        <w:ind w:left="6480" w:hanging="360"/>
+      </w:pPr>
+      <w:rPr>
+        <w:rFonts w:ascii="Courier New" w:hAnsi="Courier New" w:cs="Courier New" w:hint="default"/>
+      </w:rPr>
+    </w:lvl>
+    <w:lvl w:ilvl="8" w:tplc="10090005" w:tentative="1">
+      <w:start w:val="1"/>
+      <w:numFmt w:val="bullet"/>
+      <w:lvlText w:val=""/>
+      <w:lvlJc w:val="left"/>
+      <w:pPr>
+        <w:ind w:left="7200" w:hanging="360"/>
+      </w:pPr>
+      <w:rPr>
+        <w:rFonts w:ascii="Wingdings" w:hAnsi="Wingdings" w:hint="default"/>
+      </w:rPr>
+    </w:lvl>
+  </w:abstractNum>
+  <w:abstractNum w:abstractNumId="6">
     <w:nsid w:val="301307FE"/>
     <w:multiLevelType w:val="hybridMultilevel"/>
     <w:tmpl w:val="D8525434"/>
@@ -3106,7 +4840,7 @@
       </w:pPr>
     </w:lvl>
   </w:abstractNum>
-  <w:abstractNum w:abstractNumId="6">
+  <w:abstractNum w:abstractNumId="7">
     <w:nsid w:val="3E7E1D31"/>
     <w:multiLevelType w:val="hybridMultilevel"/>
     <w:tmpl w:val="F12E2EFE"/>
@@ -3192,7 +4926,7 @@
       </w:pPr>
     </w:lvl>
   </w:abstractNum>
-  <w:abstractNum w:abstractNumId="7">
+  <w:abstractNum w:abstractNumId="8">
     <w:nsid w:val="4B721E57"/>
     <w:multiLevelType w:val="hybridMultilevel"/>
     <w:tmpl w:val="4E848E24"/>
@@ -3278,7 +5012,7 @@
       </w:pPr>
     </w:lvl>
   </w:abstractNum>
-  <w:abstractNum w:abstractNumId="8">
+  <w:abstractNum w:abstractNumId="9">
     <w:nsid w:val="538009E1"/>
     <w:multiLevelType w:val="hybridMultilevel"/>
     <w:tmpl w:val="A0FA1DD0"/>
@@ -3366,6 +5100,119 @@
       <w:pPr>
         <w:ind w:left="6480" w:hanging="180"/>
       </w:pPr>
+    </w:lvl>
+  </w:abstractNum>
+  <w:abstractNum w:abstractNumId="10">
+    <w:nsid w:val="6CF30679"/>
+    <w:multiLevelType w:val="hybridMultilevel"/>
+    <w:tmpl w:val="DFC64892"/>
+    <w:lvl w:ilvl="0" w:tplc="8928328A">
+      <w:start w:val="6"/>
+      <w:numFmt w:val="bullet"/>
+      <w:lvlText w:val="-"/>
+      <w:lvlJc w:val="left"/>
+      <w:pPr>
+        <w:ind w:left="1800" w:hanging="360"/>
+      </w:pPr>
+      <w:rPr>
+        <w:rFonts w:ascii="TimesNewRomanPSMT" w:eastAsiaTheme="minorHAnsi" w:hAnsi="TimesNewRomanPSMT" w:cs="TimesNewRomanPSMT" w:hint="default"/>
+      </w:rPr>
+    </w:lvl>
+    <w:lvl w:ilvl="1" w:tplc="10090003">
+      <w:start w:val="1"/>
+      <w:numFmt w:val="bullet"/>
+      <w:lvlText w:val="o"/>
+      <w:lvlJc w:val="left"/>
+      <w:pPr>
+        <w:ind w:left="2520" w:hanging="360"/>
+      </w:pPr>
+      <w:rPr>
+        <w:rFonts w:ascii="Courier New" w:hAnsi="Courier New" w:cs="Courier New" w:hint="default"/>
+      </w:rPr>
+    </w:lvl>
+    <w:lvl w:ilvl="2" w:tplc="10090005" w:tentative="1">
+      <w:start w:val="1"/>
+      <w:numFmt w:val="bullet"/>
+      <w:lvlText w:val=""/>
+      <w:lvlJc w:val="left"/>
+      <w:pPr>
+        <w:ind w:left="3240" w:hanging="360"/>
+      </w:pPr>
+      <w:rPr>
+        <w:rFonts w:ascii="Wingdings" w:hAnsi="Wingdings" w:hint="default"/>
+      </w:rPr>
+    </w:lvl>
+    <w:lvl w:ilvl="3" w:tplc="10090001" w:tentative="1">
+      <w:start w:val="1"/>
+      <w:numFmt w:val="bullet"/>
+      <w:lvlText w:val=""/>
+      <w:lvlJc w:val="left"/>
+      <w:pPr>
+        <w:ind w:left="3960" w:hanging="360"/>
+      </w:pPr>
+      <w:rPr>
+        <w:rFonts w:ascii="Symbol" w:hAnsi="Symbol" w:hint="default"/>
+      </w:rPr>
+    </w:lvl>
+    <w:lvl w:ilvl="4" w:tplc="10090003" w:tentative="1">
+      <w:start w:val="1"/>
+      <w:numFmt w:val="bullet"/>
+      <w:lvlText w:val="o"/>
+      <w:lvlJc w:val="left"/>
+      <w:pPr>
+        <w:ind w:left="4680" w:hanging="360"/>
+      </w:pPr>
+      <w:rPr>
+        <w:rFonts w:ascii="Courier New" w:hAnsi="Courier New" w:cs="Courier New" w:hint="default"/>
+      </w:rPr>
+    </w:lvl>
+    <w:lvl w:ilvl="5" w:tplc="10090005" w:tentative="1">
+      <w:start w:val="1"/>
+      <w:numFmt w:val="bullet"/>
+      <w:lvlText w:val=""/>
+      <w:lvlJc w:val="left"/>
+      <w:pPr>
+        <w:ind w:left="5400" w:hanging="360"/>
+      </w:pPr>
+      <w:rPr>
+        <w:rFonts w:ascii="Wingdings" w:hAnsi="Wingdings" w:hint="default"/>
+      </w:rPr>
+    </w:lvl>
+    <w:lvl w:ilvl="6" w:tplc="10090001" w:tentative="1">
+      <w:start w:val="1"/>
+      <w:numFmt w:val="bullet"/>
+      <w:lvlText w:val=""/>
+      <w:lvlJc w:val="left"/>
+      <w:pPr>
+        <w:ind w:left="6120" w:hanging="360"/>
+      </w:pPr>
+      <w:rPr>
+        <w:rFonts w:ascii="Symbol" w:hAnsi="Symbol" w:hint="default"/>
+      </w:rPr>
+    </w:lvl>
+    <w:lvl w:ilvl="7" w:tplc="10090003" w:tentative="1">
+      <w:start w:val="1"/>
+      <w:numFmt w:val="bullet"/>
+      <w:lvlText w:val="o"/>
+      <w:lvlJc w:val="left"/>
+      <w:pPr>
+        <w:ind w:left="6840" w:hanging="360"/>
+      </w:pPr>
+      <w:rPr>
+        <w:rFonts w:ascii="Courier New" w:hAnsi="Courier New" w:cs="Courier New" w:hint="default"/>
+      </w:rPr>
+    </w:lvl>
+    <w:lvl w:ilvl="8" w:tplc="10090005" w:tentative="1">
+      <w:start w:val="1"/>
+      <w:numFmt w:val="bullet"/>
+      <w:lvlText w:val=""/>
+      <w:lvlJc w:val="left"/>
+      <w:pPr>
+        <w:ind w:left="7560" w:hanging="360"/>
+      </w:pPr>
+      <w:rPr>
+        <w:rFonts w:ascii="Wingdings" w:hAnsi="Wingdings" w:hint="default"/>
+      </w:rPr>
     </w:lvl>
   </w:abstractNum>
   <w:num w:numId="1">
@@ -3375,25 +5222,31 @@
     <w:abstractNumId w:val="1"/>
   </w:num>
   <w:num w:numId="3">
-    <w:abstractNumId w:val="7"/>
+    <w:abstractNumId w:val="8"/>
   </w:num>
   <w:num w:numId="4">
     <w:abstractNumId w:val="4"/>
   </w:num>
   <w:num w:numId="5">
-    <w:abstractNumId w:val="8"/>
+    <w:abstractNumId w:val="9"/>
   </w:num>
   <w:num w:numId="6">
     <w:abstractNumId w:val="0"/>
   </w:num>
   <w:num w:numId="7">
-    <w:abstractNumId w:val="6"/>
+    <w:abstractNumId w:val="7"/>
   </w:num>
   <w:num w:numId="8">
-    <w:abstractNumId w:val="5"/>
+    <w:abstractNumId w:val="6"/>
   </w:num>
   <w:num w:numId="9">
     <w:abstractNumId w:val="2"/>
+  </w:num>
+  <w:num w:numId="10">
+    <w:abstractNumId w:val="10"/>
+  </w:num>
+  <w:num w:numId="11">
+    <w:abstractNumId w:val="5"/>
   </w:num>
 </w:numbering>
 </file>
@@ -4712,6 +6565,14 @@
     <w:pitch w:val="variable"/>
     <w:sig w:usb0="E0002AFF" w:usb1="C0007841" w:usb2="00000009" w:usb3="00000000" w:csb0="000001FF" w:csb1="00000000"/>
   </w:font>
+  <w:font w:name="TimesNewRomanPSMT">
+    <w:panose1 w:val="00000000000000000000"/>
+    <w:charset w:val="00"/>
+    <w:family w:val="auto"/>
+    <w:notTrueType/>
+    <w:pitch w:val="default"/>
+    <w:sig w:usb0="00000003" w:usb1="00000000" w:usb2="00000000" w:usb3="00000000" w:csb0="00000001" w:csb1="00000000"/>
+  </w:font>
   <w:font w:name="Calibri">
     <w:panose1 w:val="020F0502020204030204"/>
     <w:charset w:val="00"/>
@@ -4719,20 +6580,33 @@
     <w:pitch w:val="variable"/>
     <w:sig w:usb0="E00002FF" w:usb1="4000ACFF" w:usb2="00000001" w:usb3="00000000" w:csb0="0000019F" w:csb1="00000000"/>
   </w:font>
+  <w:font w:name="Courier New">
+    <w:panose1 w:val="02070309020205020404"/>
+    <w:charset w:val="00"/>
+    <w:family w:val="modern"/>
+    <w:pitch w:val="fixed"/>
+    <w:sig w:usb0="E0002AFF" w:usb1="C0007843" w:usb2="00000009" w:usb3="00000000" w:csb0="000001FF" w:csb1="00000000"/>
+  </w:font>
+  <w:font w:name="Wingdings">
+    <w:panose1 w:val="05000000000000000000"/>
+    <w:charset w:val="02"/>
+    <w:family w:val="auto"/>
+    <w:pitch w:val="variable"/>
+    <w:sig w:usb0="00000000" w:usb1="10000000" w:usb2="00000000" w:usb3="00000000" w:csb0="80000000" w:csb1="00000000"/>
+  </w:font>
+  <w:font w:name="Symbol">
+    <w:panose1 w:val="05050102010706020507"/>
+    <w:charset w:val="02"/>
+    <w:family w:val="roman"/>
+    <w:pitch w:val="variable"/>
+    <w:sig w:usb0="00000000" w:usb1="10000000" w:usb2="00000000" w:usb3="00000000" w:csb0="80000000" w:csb1="00000000"/>
+  </w:font>
   <w:font w:name="Calibri Light">
     <w:panose1 w:val="020F0302020204030204"/>
     <w:charset w:val="00"/>
     <w:family w:val="swiss"/>
     <w:pitch w:val="variable"/>
     <w:sig w:usb0="A00002EF" w:usb1="4000207B" w:usb2="00000000" w:usb3="00000000" w:csb0="0000019F" w:csb1="00000000"/>
-  </w:font>
-  <w:font w:name="TimesNewRomanPSMT">
-    <w:panose1 w:val="00000000000000000000"/>
-    <w:charset w:val="00"/>
-    <w:family w:val="auto"/>
-    <w:notTrueType/>
-    <w:pitch w:val="default"/>
-    <w:sig w:usb0="00000003" w:usb1="00000000" w:usb2="00000000" w:usb3="00000000" w:csb0="00000001" w:csb1="00000000"/>
   </w:font>
   <w:font w:name="TimesNewRomanPS-ItalicMT">
     <w:panose1 w:val="00000000000000000000"/>
@@ -4761,9 +6635,9 @@
   <w:rsids>
     <w:rsidRoot w:val="00AD66BD"/>
     <w:rsid w:val="001741ED"/>
+    <w:rsid w:val="00251069"/>
     <w:rsid w:val="00930A23"/>
     <w:rsid w:val="00AD66BD"/>
-    <w:rsid w:val="00AE19A2"/>
   </w:rsids>
   <m:mathPr>
     <m:mathFont m:val="Cambria Math"/>
@@ -5491,7 +7365,7 @@
 </file>
 
 <file path=customXml/itemProps1.xml><?xml version="1.0" encoding="utf-8"?>
-<ds:datastoreItem xmlns:ds="http://schemas.openxmlformats.org/officeDocument/2006/customXml" ds:itemID="{B93F338C-38D0-4D9A-98DC-32E078BE02E5}">
+<ds:datastoreItem xmlns:ds="http://schemas.openxmlformats.org/officeDocument/2006/customXml" ds:itemID="{18EE8866-7B09-4C00-A304-B90048F187F5}">
   <ds:schemaRefs>
     <ds:schemaRef ds:uri="http://schemas.openxmlformats.org/officeDocument/2006/bibliography"/>
   </ds:schemaRefs>

</xml_diff>